<commit_message>
Hadn't saved by accident
I didn't save before pushing up the "latest" word docs. I saved and replaced the old docs.
</commit_message>
<xml_diff>
--- a/GT2019-91788 Evaluating the Usefulness of RANS in Film Cooling/GT2019_Fraser-dgb.docx
+++ b/GT2019-91788 Evaluating the Usefulness of RANS in Film Cooling/GT2019_Fraser-dgb.docx
@@ -182,13 +182,8 @@
               <w:t xml:space="preserve">, </w:t>
             </w:r>
             <w:r>
-              <w:t xml:space="preserve">and David G. </w:t>
+              <w:t>and David G. Bogard</w:t>
             </w:r>
-            <w:proofErr w:type="spellStart"/>
-            <w:r>
-              <w:t>Bogard</w:t>
-            </w:r>
-            <w:proofErr w:type="spellEnd"/>
           </w:p>
           <w:p>
             <w:pPr>
@@ -392,15 +387,7 @@
         <w:ind w:firstLine="360"/>
       </w:pPr>
       <w:r>
-        <w:t xml:space="preserve">Film cooling is a very common technique used in cooling turbine engine components, and hence has been studied extensively experimentally and computationally.  Computational studies of film cooling range from more simplistic RANS predictions to high fidelity LES predictions.  Generally the accuracy of computational predictions of film cooling is evaluated based on the adiabatic effectiveness measured and predicted downstream of the hole.  For this study, a RANS computational prediction was used, but he evaluation of the accuracy of the prediction was based on measured thermal and velocity fields within the coolant </w:t>
-      </w:r>
-      <w:proofErr w:type="gramStart"/>
-      <w:r>
-        <w:t>hole</w:t>
-      </w:r>
-      <w:proofErr w:type="gramEnd"/>
-      <w:r>
-        <w:t xml:space="preserve"> and immediately downstream.  We chose a relatively complex film cooling configuration consisting of a row of 7-7-7 shaped holes fed by an internal channel flow with a range of internal crossflow velocities and coolant jet velocities.  Previous experimental studies using this configuration showed that at various inlet velocity ratios, the coolant jet becomes biased to one side of the diffusing section of the hole, which degrades performance and can cause ingestion into the hole.  For this study we wanted to determine the capability of a RANS computation to correctly predict the flow structures, coolant jet biasing, and film effectiveness for this configuration. Computational results were compared to thermal field measurements made with a micro-thermocouple probe, velocity field measurements made with a PIV, and film effectiveness measurements made with an IR camera.  These measurements were made within the coolant hole, at the downstream edge of the hole, and at 5</w:t>
+        <w:t>Film cooling is a very common technique used in cooling turbine engine components, and hence has been studied extensively experimentally and computationally.  Computational studies of film cooling range from more simplistic RANS predictions to high fidelity LES predictions.  Generally the accuracy of computational predictions of film cooling is evaluated based on the adiabatic effectiveness measured and predicted downstream of the hole.  For this study, a RANS computational prediction was used, but he evaluation of the accuracy of the prediction was based on measured thermal and velocity fields within the coolant hole and immediately downstream.  We chose a relatively complex film cooling configuration consisting of a row of 7-7-7 shaped holes fed by an internal channel flow with a range of internal crossflow velocities and coolant jet velocities.  Previous experimental studies using this configuration showed that at various inlet velocity ratios, the coolant jet becomes biased to one side of the diffusing section of the hole, which degrades performance and can cause ingestion into the hole.  For this study we wanted to determine the capability of a RANS computation to correctly predict the flow structures, coolant jet biasing, and film effectiveness for this configuration. Computational results were compared to thermal field measurements made with a micro-thermocouple probe, velocity field measurements made with a PIV, and film effectiveness measurements made with an IR camera.  These measurements were made within the coolant hole, at the downstream edge of the hole, and at 5</w:t>
       </w:r>
       <w:r>
         <w:rPr>
@@ -519,29 +506,13 @@
         <w:t>Generally,</w:t>
       </w:r>
       <w:r>
-        <w:t xml:space="preserve"> the development of new film cooling </w:t>
-      </w:r>
-      <w:proofErr w:type="gramStart"/>
-      <w:r>
-        <w:t>hole</w:t>
-      </w:r>
-      <w:proofErr w:type="gramEnd"/>
-      <w:r>
-        <w:t xml:space="preserve"> geometries relies on experimental testing since computational predictions with simple RANS codes often provide inaccurate results [2].  DNS and LES computational analyses have proven effective at predicting performance of some film cooling configurations [</w:t>
-      </w:r>
-      <w:r>
-        <w:t>1</w:t>
-      </w:r>
-      <w:proofErr w:type="gramStart"/>
-      <w:r>
-        <w:t>,</w:t>
-      </w:r>
-      <w:r>
-        <w:t>3</w:t>
-      </w:r>
-      <w:proofErr w:type="gramEnd"/>
-      <w:r>
-        <w:t>-5</w:t>
+        <w:t xml:space="preserve"> the development of new film cooling hole geometries relies on experimental testing since computational predictions with simple RANS codes often provide inaccurate results [2].  DNS and LES computational analyses have proven effective at predicting performance of some film cooling configurations [</w:t>
+      </w:r>
+      <w:r>
+        <w:t>1,</w:t>
+      </w:r>
+      <w:r>
+        <w:t>3-5</w:t>
       </w:r>
       <w:r>
         <w:t>], but remains expensive and time consuming.</w:t>
@@ -561,15 +532,7 @@
         <w:t xml:space="preserve">Evaluations were done by comparing to experimental measurements of velocity and thermal fields within and a short distance downstream of the coolant hole, and film cooling effectiveness measurements downstream of the hole.  </w:t>
       </w:r>
       <w:r>
-        <w:t xml:space="preserve">Results from an </w:t>
-      </w:r>
-      <w:proofErr w:type="spellStart"/>
-      <w:r>
-        <w:t>iLES</w:t>
-      </w:r>
-      <w:proofErr w:type="spellEnd"/>
-      <w:r>
-        <w:t xml:space="preserve"> simulation were also used to evaluate predictions of separation regions within the coolant hole.  A 7-7-7 forward expanded</w:t>
+        <w:t>Results from an iLES simulation were also used to evaluate predictions of separation regions within the coolant hole.  A 7-7-7 forward expanded</w:t>
       </w:r>
       <w:r>
         <w:t>,</w:t>
@@ -626,14 +589,12 @@
       <w:pPr>
         <w:pStyle w:val="BodyTextIndent"/>
       </w:pPr>
-      <w:proofErr w:type="gramStart"/>
       <w:r>
         <w:rPr>
           <w:i/>
         </w:rPr>
         <w:t>d</w:t>
       </w:r>
-      <w:proofErr w:type="gramEnd"/>
       <w:r>
         <w:tab/>
         <w:t>Film cooling hole diameter</w:t>
@@ -654,11 +615,7 @@
         <w:t>Density ratio</w:t>
       </w:r>
       <w:r>
-        <w:t xml:space="preserve">, </w:t>
-      </w:r>
-      <w:proofErr w:type="spellStart"/>
-      <w:r>
-        <w:t>ρ</w:t>
+        <w:t>, ρ</w:t>
       </w:r>
       <w:r>
         <w:rPr>
@@ -666,7 +623,6 @@
         </w:rPr>
         <w:t>c</w:t>
       </w:r>
-      <w:proofErr w:type="spellEnd"/>
       <w:r>
         <w:t>/ρ</w:t>
       </w:r>
@@ -681,14 +637,12 @@
       <w:pPr>
         <w:pStyle w:val="BodyTextIndent"/>
       </w:pPr>
-      <w:proofErr w:type="gramStart"/>
       <w:r>
         <w:rPr>
           <w:i/>
         </w:rPr>
         <w:t>l</w:t>
       </w:r>
-      <w:proofErr w:type="gramEnd"/>
       <w:r>
         <w:tab/>
         <w:t>Channel length</w:t>
@@ -728,7 +682,6 @@
       <w:pPr>
         <w:pStyle w:val="BodyTextIndent"/>
       </w:pPr>
-      <w:proofErr w:type="gramStart"/>
       <w:r>
         <w:rPr>
           <w:i/>
@@ -736,7 +689,6 @@
         <w:lastRenderedPageBreak/>
         <w:t>p</w:t>
       </w:r>
-      <w:proofErr w:type="gramEnd"/>
       <w:r>
         <w:tab/>
         <w:t>Pressure</w:t>
@@ -777,7 +729,6 @@
       <w:r>
         <w:t xml:space="preserve"> Reynolds number, </w:t>
       </w:r>
-      <w:proofErr w:type="spellStart"/>
       <w:r>
         <w:rPr>
           <w:i/>
@@ -808,14 +759,7 @@
         <w:rPr>
           <w:i/>
         </w:rPr>
-        <w:t>d</w:t>
-      </w:r>
-      <w:proofErr w:type="spellEnd"/>
-      <w:r>
-        <w:rPr>
-          <w:i/>
-        </w:rPr>
-        <w:t>/µ</w:t>
+        <w:t>d/µ</w:t>
       </w:r>
       <w:r>
         <w:rPr>
@@ -884,26 +828,17 @@
         <w:tab/>
         <w:t xml:space="preserve">injection velocity ratio </w:t>
       </w:r>
-      <w:proofErr w:type="spellStart"/>
-      <w:r>
-        <w:rPr>
-          <w:i/>
-        </w:rPr>
-        <w:t>Uj</w:t>
-      </w:r>
-      <w:proofErr w:type="spellEnd"/>
-      <w:r>
-        <w:rPr>
-          <w:i/>
-        </w:rPr>
-        <w:t>/U∞</w:t>
-      </w:r>
-    </w:p>
-    <w:p>
-      <w:pPr>
-        <w:pStyle w:val="BodyTextIndent"/>
-      </w:pPr>
-      <w:proofErr w:type="spellStart"/>
+      <w:r>
+        <w:rPr>
+          <w:i/>
+        </w:rPr>
+        <w:t>Uj/U∞</w:t>
+      </w:r>
+    </w:p>
+    <w:p>
+      <w:pPr>
+        <w:pStyle w:val="BodyTextIndent"/>
+      </w:pPr>
       <w:r>
         <w:rPr>
           <w:i/>
@@ -917,31 +852,21 @@
         </w:rPr>
         <w:t>c</w:t>
       </w:r>
-      <w:proofErr w:type="spellEnd"/>
       <w:r>
         <w:tab/>
         <w:t xml:space="preserve">crossflow velocity ratio </w:t>
       </w:r>
-      <w:proofErr w:type="spellStart"/>
-      <w:r>
-        <w:rPr>
-          <w:i/>
-        </w:rPr>
-        <w:t>Uc</w:t>
-      </w:r>
-      <w:proofErr w:type="spellEnd"/>
-      <w:r>
-        <w:rPr>
-          <w:i/>
-        </w:rPr>
-        <w:t>/U∞</w:t>
-      </w:r>
-    </w:p>
-    <w:p>
-      <w:pPr>
-        <w:pStyle w:val="BodyTextIndent"/>
-      </w:pPr>
-      <w:proofErr w:type="spellStart"/>
+      <w:r>
+        <w:rPr>
+          <w:i/>
+        </w:rPr>
+        <w:t>Uc/U∞</w:t>
+      </w:r>
+    </w:p>
+    <w:p>
+      <w:pPr>
+        <w:pStyle w:val="BodyTextIndent"/>
+      </w:pPr>
       <w:r>
         <w:rPr>
           <w:i/>
@@ -955,33 +880,16 @@
         </w:rPr>
         <w:t>i</w:t>
       </w:r>
-      <w:proofErr w:type="spellEnd"/>
       <w:r>
         <w:tab/>
         <w:t xml:space="preserve">inlet velocity ratio </w:t>
       </w:r>
-      <w:proofErr w:type="spellStart"/>
-      <w:r>
-        <w:rPr>
-          <w:i/>
-        </w:rPr>
-        <w:t>Uc</w:t>
-      </w:r>
-      <w:proofErr w:type="spellEnd"/>
-      <w:r>
-        <w:rPr>
-          <w:i/>
-        </w:rPr>
-        <w:t>/</w:t>
-      </w:r>
-      <w:proofErr w:type="spellStart"/>
-      <w:r>
-        <w:rPr>
-          <w:i/>
-        </w:rPr>
-        <w:t>Uj</w:t>
-      </w:r>
-      <w:proofErr w:type="spellEnd"/>
+      <w:r>
+        <w:rPr>
+          <w:i/>
+        </w:rPr>
+        <w:t>Uc/Uj</w:t>
+      </w:r>
     </w:p>
     <w:p>
       <w:pPr>
@@ -1002,14 +910,12 @@
       <w:pPr>
         <w:pStyle w:val="BodyTextIndent"/>
       </w:pPr>
-      <w:proofErr w:type="gramStart"/>
       <w:r>
         <w:rPr>
           <w:i/>
         </w:rPr>
         <w:t>x</w:t>
       </w:r>
-      <w:proofErr w:type="gramEnd"/>
       <w:r>
         <w:tab/>
         <w:t>Stream-wise coordinate</w:t>
@@ -1019,14 +925,12 @@
       <w:pPr>
         <w:pStyle w:val="BodyTextIndent"/>
       </w:pPr>
-      <w:proofErr w:type="gramStart"/>
       <w:r>
         <w:rPr>
           <w:i/>
         </w:rPr>
         <w:t>y</w:t>
       </w:r>
-      <w:proofErr w:type="gramEnd"/>
       <w:r>
         <w:tab/>
         <w:t>Wall normal coordinate</w:t>
@@ -1036,14 +940,12 @@
       <w:pPr>
         <w:pStyle w:val="BodyTextIndent"/>
       </w:pPr>
-      <w:proofErr w:type="gramStart"/>
       <w:r>
         <w:rPr>
           <w:i/>
         </w:rPr>
         <w:t>z</w:t>
       </w:r>
-      <w:proofErr w:type="gramEnd"/>
       <w:r>
         <w:tab/>
         <w:t>Span-wise coordinate</w:t>
@@ -1066,14 +968,12 @@
       <w:pPr>
         <w:pStyle w:val="BodyTextIndent"/>
       </w:pPr>
-      <w:proofErr w:type="gramStart"/>
       <w:r>
         <w:rPr>
           <w:i/>
         </w:rPr>
         <w:t>α</w:t>
       </w:r>
-      <w:proofErr w:type="gramEnd"/>
       <w:r>
         <w:tab/>
         <w:t>Hole inclination angle</w:t>
@@ -1083,14 +983,12 @@
       <w:pPr>
         <w:pStyle w:val="BodyTextIndent"/>
       </w:pPr>
-      <w:proofErr w:type="gramStart"/>
       <w:r>
         <w:rPr>
           <w:i/>
         </w:rPr>
         <w:t>β</w:t>
       </w:r>
-      <w:proofErr w:type="gramEnd"/>
       <w:r>
         <w:tab/>
         <w:t>Lateral expansion angle</w:t>
@@ -1100,14 +998,12 @@
       <w:pPr>
         <w:pStyle w:val="BodyTextIndent"/>
       </w:pPr>
-      <w:proofErr w:type="gramStart"/>
       <w:r>
         <w:rPr>
           <w:i/>
         </w:rPr>
         <w:t>γ</w:t>
       </w:r>
-      <w:proofErr w:type="gramEnd"/>
       <w:r>
         <w:tab/>
         <w:t>Ratio of specific heats, forward expansion angle</w:t>
@@ -1117,14 +1013,12 @@
       <w:pPr>
         <w:pStyle w:val="BodyTextIndent"/>
       </w:pPr>
-      <w:proofErr w:type="gramStart"/>
       <w:r>
         <w:rPr>
           <w:i/>
         </w:rPr>
         <w:t>δ</w:t>
       </w:r>
-      <w:proofErr w:type="gramEnd"/>
       <w:r>
         <w:tab/>
         <w:t>Boundary layer thickness, uncertainty</w:t>
@@ -1134,14 +1028,12 @@
       <w:pPr>
         <w:pStyle w:val="BodyTextIndent"/>
       </w:pPr>
-      <w:proofErr w:type="gramStart"/>
       <w:r>
         <w:rPr>
           <w:i/>
         </w:rPr>
         <w:t>η</w:t>
       </w:r>
-      <w:proofErr w:type="gramEnd"/>
       <w:r>
         <w:tab/>
         <w:t>Adiabatic effectiveness</w:t>
@@ -1151,14 +1043,12 @@
       <w:pPr>
         <w:pStyle w:val="BodyTextIndent"/>
       </w:pPr>
-      <w:proofErr w:type="gramStart"/>
       <w:r>
         <w:rPr>
           <w:i/>
         </w:rPr>
         <w:t>ρ</w:t>
       </w:r>
-      <w:proofErr w:type="gramEnd"/>
       <w:r>
         <w:tab/>
         <w:t>density</w:t>
@@ -1168,14 +1058,12 @@
       <w:pPr>
         <w:pStyle w:val="BodyTextIndent"/>
       </w:pPr>
-      <w:proofErr w:type="gramStart"/>
       <w:r>
         <w:rPr>
           <w:i/>
         </w:rPr>
         <w:t>φ</w:t>
       </w:r>
-      <w:proofErr w:type="gramEnd"/>
       <w:r>
         <w:tab/>
         <w:t>Overall effectiveness</w:t>
@@ -1199,14 +1087,12 @@
       <w:pPr>
         <w:pStyle w:val="BodyTextIndent"/>
       </w:pPr>
-      <w:proofErr w:type="spellStart"/>
       <w:r>
         <w:rPr>
           <w:i/>
         </w:rPr>
         <w:t>Avg</w:t>
       </w:r>
-      <w:proofErr w:type="spellEnd"/>
       <w:r>
         <w:tab/>
         <w:t>Averaged</w:t>
@@ -1231,14 +1117,12 @@
       <w:pPr>
         <w:pStyle w:val="BodyTextIndent"/>
       </w:pPr>
-      <w:proofErr w:type="gramStart"/>
       <w:r>
         <w:rPr>
           <w:i/>
         </w:rPr>
         <w:t>c</w:t>
       </w:r>
-      <w:proofErr w:type="gramEnd"/>
       <w:r>
         <w:tab/>
         <w:t>Channel</w:t>
@@ -1248,14 +1132,12 @@
       <w:pPr>
         <w:pStyle w:val="BodyTextIndent"/>
       </w:pPr>
-      <w:proofErr w:type="gramStart"/>
       <w:r>
         <w:rPr>
           <w:i/>
         </w:rPr>
         <w:t>cl</w:t>
       </w:r>
-      <w:proofErr w:type="gramEnd"/>
       <w:r>
         <w:tab/>
         <w:t>Centerline</w:t>
@@ -1265,14 +1147,12 @@
       <w:pPr>
         <w:pStyle w:val="BodyTextIndent"/>
       </w:pPr>
-      <w:proofErr w:type="gramStart"/>
       <w:r>
         <w:rPr>
           <w:i/>
         </w:rPr>
         <w:t>f</w:t>
       </w:r>
-      <w:proofErr w:type="gramEnd"/>
       <w:r>
         <w:tab/>
         <w:t>Film cooling</w:t>
@@ -1282,16 +1162,12 @@
       <w:pPr>
         <w:pStyle w:val="BodyTextIndent"/>
       </w:pPr>
-      <w:proofErr w:type="spellStart"/>
-      <w:proofErr w:type="gramStart"/>
       <w:r>
         <w:rPr>
           <w:i/>
         </w:rPr>
         <w:t>i</w:t>
       </w:r>
-      <w:proofErr w:type="spellEnd"/>
-      <w:proofErr w:type="gramEnd"/>
       <w:r>
         <w:tab/>
         <w:t>Hole inlet</w:t>
@@ -1301,14 +1177,12 @@
       <w:pPr>
         <w:pStyle w:val="BodyTextIndent"/>
       </w:pPr>
-      <w:proofErr w:type="gramStart"/>
       <w:r>
         <w:rPr>
           <w:i/>
         </w:rPr>
         <w:t>j</w:t>
       </w:r>
-      <w:proofErr w:type="gramEnd"/>
       <w:r>
         <w:tab/>
       </w:r>
@@ -1323,14 +1197,12 @@
       <w:pPr>
         <w:pStyle w:val="BodyTextIndent"/>
       </w:pPr>
-      <w:proofErr w:type="gramStart"/>
       <w:r>
         <w:rPr>
           <w:i/>
         </w:rPr>
         <w:t>in</w:t>
       </w:r>
-      <w:proofErr w:type="gramEnd"/>
       <w:r>
         <w:tab/>
         <w:t>Channel inlet</w:t>
@@ -1398,14 +1270,12 @@
           </wp:anchor>
         </w:drawing>
       </w:r>
-      <w:proofErr w:type="gramStart"/>
       <w:r>
         <w:rPr>
           <w:i/>
         </w:rPr>
         <w:t>t</w:t>
       </w:r>
-      <w:proofErr w:type="gramEnd"/>
       <w:r>
         <w:tab/>
         <w:t>Total</w:t>
@@ -1453,22 +1323,17 @@
         <w:t>Experimental measurements used in this study were done using a flat plate test configuration with film cooling holes fed by an internal cross-flow channel.  This facility has been used in several previous studies including [</w:t>
       </w:r>
       <w:r>
+        <w:t>6,7</w:t>
+      </w:r>
+      <w:r>
+        <w:t xml:space="preserve">].  The measurements used for evaluating numerical results were velocity fields, thermal fields, and surface adiabatic effectiveness measurements.  </w:t>
+      </w:r>
+      <w:r>
+        <w:t>All experimental results presented in this paper were presented previously in either [</w:t>
+      </w:r>
+      <w:r>
         <w:t>6</w:t>
       </w:r>
-      <w:proofErr w:type="gramStart"/>
-      <w:r>
-        <w:t>,7</w:t>
-      </w:r>
-      <w:proofErr w:type="gramEnd"/>
-      <w:r>
-        <w:t xml:space="preserve">].  The measurements used for evaluating numerical results were velocity fields, thermal fields, and surface adiabatic effectiveness measurements.  </w:t>
-      </w:r>
-      <w:r>
-        <w:t>All experimental results presented in this paper were presented previously in either [</w:t>
-      </w:r>
-      <w:r>
-        <w:t>6</w:t>
-      </w:r>
       <w:r>
         <w:t xml:space="preserve">] or </w:t>
       </w:r>
@@ -1476,15 +1341,7 @@
         <w:t>[7</w:t>
       </w:r>
       <w:r>
-        <w:t xml:space="preserve">].  Numerical predictions were done using the commercial </w:t>
-      </w:r>
-      <w:proofErr w:type="gramStart"/>
-      <w:r>
-        <w:t>Fluent</w:t>
-      </w:r>
-      <w:proofErr w:type="gramEnd"/>
-      <w:r>
-        <w:t xml:space="preserve"> code</w:t>
+        <w:t>].  Numerical predictions were done using the commercial Fluent code</w:t>
       </w:r>
       <w:r>
         <w:t>, version 17.2</w:t>
@@ -1512,13 +1369,8 @@
         <w:t>Detailed descriptions of the experimental facilities and procedures are presented in [</w:t>
       </w:r>
       <w:r>
-        <w:t>6</w:t>
-      </w:r>
-      <w:proofErr w:type="gramStart"/>
-      <w:r>
-        <w:t>,7</w:t>
-      </w:r>
-      <w:proofErr w:type="gramEnd"/>
+        <w:t>6,7</w:t>
+      </w:r>
       <w:r>
         <w:t xml:space="preserve">], and only a brief summary is presented here.  A schematic of the flat plate test section in the </w:t>
       </w:r>
@@ -1528,14 +1380,12 @@
       <w:r>
         <w:t xml:space="preserve">wind tunnel facility used for these experiments is shown in Figure 1.  An upstream parallel bar freestream turbulence generator was set to provide a freestream turbulence of </w:t>
       </w:r>
-      <w:proofErr w:type="spellStart"/>
       <w:r>
         <w:rPr>
           <w:i/>
         </w:rPr>
         <w:t>Tu</w:t>
       </w:r>
-      <w:proofErr w:type="spellEnd"/>
       <w:r>
         <w:rPr>
           <w:i/>
@@ -1631,6 +1481,11 @@
       <w:r>
         <w:t>internal cross-flow channel.  This channel had 6</w:t>
       </w:r>
+      <w:ins w:id="3" w:author="Fraser" w:date="2019-01-03T12:32:00Z">
+        <w:r>
+          <w:t>.25</w:t>
+        </w:r>
+      </w:ins>
       <w:r>
         <w:rPr>
           <w:i/>
@@ -1638,8 +1493,16 @@
         <w:t>d</w:t>
       </w:r>
       <w:r>
-        <w:t xml:space="preserve"> x 18</w:t>
-      </w:r>
+        <w:t xml:space="preserve"> x </w:t>
+      </w:r>
+      <w:r>
+        <w:t>1</w:t>
+      </w:r>
+      <w:ins w:id="4" w:author="Fraser" w:date="2019-01-03T12:32:00Z">
+        <w:r>
+          <w:t>7.5</w:t>
+        </w:r>
+      </w:ins>
       <w:r>
         <w:rPr>
           <w:i/>
@@ -1685,34 +1548,82 @@
         <w:pStyle w:val="BodyTextIndent"/>
       </w:pPr>
       <w:r>
-        <w:t xml:space="preserve">A TSI 2D PIV system was used for velocity measurements. This system consisted of a </w:t>
-      </w:r>
-      <w:proofErr w:type="spellStart"/>
-      <w:r>
-        <w:t>Litron</w:t>
-      </w:r>
-      <w:proofErr w:type="spellEnd"/>
-      <w:r>
-        <w:t xml:space="preserve"> Lasers L135-15 PIV dual ND</w:t>
-      </w:r>
-      <w:proofErr w:type="gramStart"/>
-      <w:r>
-        <w:t>:YAG</w:t>
-      </w:r>
-      <w:proofErr w:type="gramEnd"/>
-      <w:r>
-        <w:t xml:space="preserve"> laser which was pulsed in coordination with a TSI </w:t>
-      </w:r>
-      <w:proofErr w:type="spellStart"/>
-      <w:r>
-        <w:t>Powerview</w:t>
-      </w:r>
-      <w:proofErr w:type="spellEnd"/>
-      <w:r>
-        <w:t xml:space="preserve"> Plus CCD camera with a pixel resolution of 1600x1200. A telephoto lens with a focal length of 180 mm and a maximum aperture of f/3.5 was used to view the measurement planes. Measurements were made in three cross-sectional planes </w:t>
-      </w:r>
-      <w:r>
-        <w:lastRenderedPageBreak/>
+        <w:t xml:space="preserve">A TSI 2D PIV system was used for velocity measurements. This system consisted of a Litron Lasers L135-15 PIV dual ND:YAG laser which was pulsed in coordination with a TSI Powerview Plus CCD camera with a pixel resolution of 1600x1200. A telephoto lens with a focal length of 180 mm and a maximum aperture of f/3.5 was used to view the measurement planes. Measurements were made in three cross-sectional planes </w:t>
+      </w:r>
+      <w:ins w:id="5" w:author="Fraser" w:date="2019-01-03T12:52:00Z">
+        <w:r>
+          <w:rPr>
+            <w:noProof/>
+          </w:rPr>
+          <w:lastRenderedPageBreak/>
+          <w:drawing>
+            <wp:anchor distT="0" distB="0" distL="114300" distR="114300" simplePos="0" relativeHeight="251686912" behindDoc="0" locked="0" layoutInCell="1" allowOverlap="1" wp14:anchorId="264B46A2" wp14:editId="6FDE136D">
+              <wp:simplePos x="0" y="0"/>
+              <wp:positionH relativeFrom="column">
+                <wp:posOffset>3600450</wp:posOffset>
+              </wp:positionH>
+              <wp:positionV relativeFrom="page">
+                <wp:posOffset>933450</wp:posOffset>
+              </wp:positionV>
+              <wp:extent cx="3162300" cy="4371975"/>
+              <wp:effectExtent l="0" t="0" r="0" b="9525"/>
+              <wp:wrapTopAndBottom/>
+              <wp:docPr id="6" name="Picture 6"/>
+              <wp:cNvGraphicFramePr>
+                <a:graphicFrameLocks xmlns:a="http://schemas.openxmlformats.org/drawingml/2006/main" noChangeAspect="1"/>
+              </wp:cNvGraphicFramePr>
+              <a:graphic xmlns:a="http://schemas.openxmlformats.org/drawingml/2006/main">
+                <a:graphicData uri="http://schemas.openxmlformats.org/drawingml/2006/picture">
+                  <pic:pic xmlns:pic="http://schemas.openxmlformats.org/drawingml/2006/picture">
+                    <pic:nvPicPr>
+                      <pic:cNvPr id="0" name="Picture 2"/>
+                      <pic:cNvPicPr>
+                        <a:picLocks noChangeAspect="1" noChangeArrowheads="1"/>
+                      </pic:cNvPicPr>
+                    </pic:nvPicPr>
+                    <pic:blipFill rotWithShape="1">
+                      <a:blip r:embed="rId11">
+                        <a:extLst>
+                          <a:ext uri="{28A0092B-C50C-407E-A947-70E740481C1C}">
+                            <a14:useLocalDpi xmlns:a14="http://schemas.microsoft.com/office/drawing/2010/main" val="0"/>
+                          </a:ext>
+                        </a:extLst>
+                      </a:blip>
+                      <a:srcRect t="1122" r="7734" b="2335"/>
+                      <a:stretch/>
+                    </pic:blipFill>
+                    <pic:spPr bwMode="auto">
+                      <a:xfrm>
+                        <a:off x="0" y="0"/>
+                        <a:ext cx="3162300" cy="4371975"/>
+                      </a:xfrm>
+                      <a:prstGeom prst="rect">
+                        <a:avLst/>
+                      </a:prstGeom>
+                      <a:noFill/>
+                      <a:ln>
+                        <a:noFill/>
+                      </a:ln>
+                      <a:extLst>
+                        <a:ext uri="{53640926-AAD7-44D8-BBD7-CCE9431645EC}">
+                          <a14:shadowObscured xmlns:a14="http://schemas.microsoft.com/office/drawing/2010/main"/>
+                        </a:ext>
+                      </a:extLst>
+                    </pic:spPr>
+                  </pic:pic>
+                </a:graphicData>
+              </a:graphic>
+              <wp14:sizeRelH relativeFrom="page">
+                <wp14:pctWidth>0</wp14:pctWidth>
+              </wp14:sizeRelH>
+              <wp14:sizeRelV relativeFrom="page">
+                <wp14:pctHeight>0</wp14:pctHeight>
+              </wp14:sizeRelV>
+            </wp:anchor>
+          </w:drawing>
+        </w:r>
+      </w:ins>
+      <w:r>
         <w:t>as shown in Figure 3.  The plane in the hole was angled at nominally 30°</w:t>
       </w:r>
       <w:r>
@@ -1738,13 +1649,13 @@
           <w:noProof/>
         </w:rPr>
         <w:drawing>
-          <wp:anchor distT="0" distB="0" distL="114300" distR="114300" simplePos="0" relativeHeight="251674624" behindDoc="0" locked="0" layoutInCell="1" allowOverlap="1" wp14:anchorId="0C0062D1" wp14:editId="7A562F4A">
+          <wp:anchor distT="0" distB="0" distL="114300" distR="114300" simplePos="0" relativeHeight="251674624" behindDoc="0" locked="0" layoutInCell="1" allowOverlap="1" wp14:anchorId="0C0062D1" wp14:editId="26997475">
             <wp:simplePos x="0" y="0"/>
             <wp:positionH relativeFrom="column">
               <wp:posOffset>76200</wp:posOffset>
             </wp:positionH>
             <wp:positionV relativeFrom="page">
-              <wp:posOffset>1790700</wp:posOffset>
+              <wp:posOffset>1819275</wp:posOffset>
             </wp:positionV>
             <wp:extent cx="2974975" cy="1823085"/>
             <wp:effectExtent l="0" t="0" r="0" b="0"/>
@@ -1763,7 +1674,7 @@
                     </pic:cNvPicPr>
                   </pic:nvPicPr>
                   <pic:blipFill>
-                    <a:blip r:embed="rId11">
+                    <a:blip r:embed="rId12">
                       <a:extLst>
                         <a:ext uri="{28A0092B-C50C-407E-A947-70E740481C1C}">
                           <a14:useLocalDpi xmlns:a14="http://schemas.microsoft.com/office/drawing/2010/main" val="0"/>
@@ -1818,7 +1729,18 @@
         <w:t></w:t>
       </w:r>
       <w:r>
-        <w:t xml:space="preserve">m. Measurements within the coolant hole were made in a vertical plane positioned at </w:t>
+        <w:t>m</w:t>
+      </w:r>
+      <w:ins w:id="6" w:author="Fraser" w:date="2019-01-03T12:33:00Z">
+        <w:r>
+          <w:t xml:space="preserve"> at the tip </w:t>
+        </w:r>
+        <w:r>
+          <w:t>of a 1/8” tungsten rod</w:t>
+        </w:r>
+      </w:ins>
+      <w:r>
+        <w:t xml:space="preserve">. Measurements within the coolant hole were made in a vertical plane positioned at </w:t>
       </w:r>
       <w:r>
         <w:rPr>
@@ -1919,14 +1841,12 @@
       <w:r>
         <w:t>9</w:t>
       </w:r>
-      <w:proofErr w:type="gramStart"/>
       <w:r>
         <w:t>,</w:t>
       </w:r>
       <w:r>
         <w:t>10</w:t>
       </w:r>
-      <w:proofErr w:type="gramEnd"/>
       <w:r>
         <w:t>]</w:t>
       </w:r>
@@ -1979,7 +1899,6 @@
       <w:r>
         <w:t xml:space="preserve"> </w:t>
       </w:r>
-      <w:proofErr w:type="spellStart"/>
       <w:r>
         <w:t>C</w:t>
       </w:r>
@@ -1990,11 +1909,7 @@
         <w:t>C</w:t>
       </w:r>
       <w:r>
-        <w:t>ell</w:t>
-      </w:r>
-      <w:proofErr w:type="spellEnd"/>
-      <w:r>
-        <w:t xml:space="preserve"> meshing technique allowe</w:t>
+        <w:t>ell meshing technique allowe</w:t>
       </w:r>
       <w:r>
         <w:t>d for the generation of accurate</w:t>
@@ -2049,371 +1964,340 @@
       <w:pPr>
         <w:pStyle w:val="BodyTextIndent"/>
       </w:pPr>
+      <w:ins w:id="7" w:author="Fraser" w:date="2019-01-03T12:49:00Z">
+        <w:r>
+          <w:rPr>
+            <w:b/>
+          </w:rPr>
+          <w:t xml:space="preserve"> </w:t>
+        </w:r>
+      </w:ins>
+      <w:r>
+        <w:rPr>
+          <w:b/>
+        </w:rPr>
+        <w:t>Domain and Grid.</w:t>
+      </w:r>
+      <w:r>
+        <w:t xml:space="preserve"> </w:t>
+      </w:r>
+      <w:r>
+        <w:t xml:space="preserve">Linear periodicity was used to limit the domain size to one </w:t>
+      </w:r>
+      <w:r>
+        <w:t xml:space="preserve">full </w:t>
+      </w:r>
+      <w:r>
+        <w:t xml:space="preserve">hole </w:t>
+      </w:r>
+      <w:r>
+        <w:t>at</w:t>
+      </w:r>
+      <w:r>
+        <w:t xml:space="preserve"> the center of one pitch. The mainstream was bound in the vertical direction by a zero-shear plane located at a height equal to half the height of the wind tunnel. A minimum of 20 diameters upstream and downstream of the hole were used to minimize any effects of the boundary conditions on the physics of the coolant-mainstream interaction. </w:t>
+      </w:r>
+    </w:p>
+    <w:p>
+      <w:pPr>
+        <w:pStyle w:val="BodyTextIndent"/>
+      </w:pPr>
+      <w:r>
+        <w:t>T</w:t>
+      </w:r>
+      <w:r>
+        <w:t xml:space="preserve">wo gridding methods were used.  </w:t>
+      </w:r>
+      <w:r>
+        <w:t xml:space="preserve">The </w:t>
+      </w:r>
+      <w:r>
+        <w:t>computational domain for the plenum fed holes, the Plenum domain,</w:t>
+      </w:r>
+      <w:r>
+        <w:t xml:space="preserve"> was meshed in ICEM using </w:t>
+      </w:r>
+      <w:r>
+        <w:t>structured mesh with an O-Grid for the hole. Prism layers were used to increase mesh density near the hole and mainstream wall. Total cell count was 2.3 million</w:t>
+      </w:r>
+      <w:r>
+        <w:t>,</w:t>
+      </w:r>
+      <w:r>
+        <w:t xml:space="preserve"> with maximum cell size of 2</w:t>
+      </w:r>
+      <w:r>
+        <w:t xml:space="preserve"> </w:t>
+      </w:r>
+      <w:r>
+        <w:t xml:space="preserve">mm. </w:t>
+      </w:r>
+    </w:p>
+    <w:p>
+      <w:pPr>
+        <w:pStyle w:val="BodyTextIndent"/>
+      </w:pPr>
+      <w:del w:id="8" w:author="Fraser" w:date="2019-01-03T12:49:00Z">
+        <w:r>
+          <w:rPr>
+            <w:noProof/>
+          </w:rPr>
+          <w:drawing>
+            <wp:anchor distT="0" distB="0" distL="114300" distR="114300" simplePos="0" relativeHeight="251675648" behindDoc="0" locked="0" layoutInCell="1" allowOverlap="1" wp14:anchorId="5439A925" wp14:editId="17E265F1">
+              <wp:simplePos x="0" y="0"/>
+              <wp:positionH relativeFrom="column">
+                <wp:posOffset>4343400</wp:posOffset>
+              </wp:positionH>
+              <wp:positionV relativeFrom="page">
+                <wp:posOffset>4457700</wp:posOffset>
+              </wp:positionV>
+              <wp:extent cx="3237230" cy="4273550"/>
+              <wp:effectExtent l="0" t="0" r="1270" b="0"/>
+              <wp:wrapTopAndBottom/>
+              <wp:docPr id="705" name="Picture 705"/>
+              <wp:cNvGraphicFramePr>
+                <a:graphicFrameLocks xmlns:a="http://schemas.openxmlformats.org/drawingml/2006/main" noChangeAspect="1"/>
+              </wp:cNvGraphicFramePr>
+              <a:graphic xmlns:a="http://schemas.openxmlformats.org/drawingml/2006/main">
+                <a:graphicData uri="http://schemas.openxmlformats.org/drawingml/2006/picture">
+                  <pic:pic xmlns:pic="http://schemas.openxmlformats.org/drawingml/2006/picture">
+                    <pic:nvPicPr>
+                      <pic:cNvPr id="0" name="Picture 6"/>
+                      <pic:cNvPicPr>
+                        <a:picLocks noChangeAspect="1" noChangeArrowheads="1"/>
+                      </pic:cNvPicPr>
+                    </pic:nvPicPr>
+                    <pic:blipFill>
+                      <a:blip r:embed="rId13">
+                        <a:extLst>
+                          <a:ext uri="{28A0092B-C50C-407E-A947-70E740481C1C}">
+                            <a14:useLocalDpi xmlns:a14="http://schemas.microsoft.com/office/drawing/2010/main" val="0"/>
+                          </a:ext>
+                        </a:extLst>
+                      </a:blip>
+                      <a:srcRect/>
+                      <a:stretch>
+                        <a:fillRect/>
+                      </a:stretch>
+                    </pic:blipFill>
+                    <pic:spPr bwMode="auto">
+                      <a:xfrm>
+                        <a:off x="0" y="0"/>
+                        <a:ext cx="3237230" cy="4273550"/>
+                      </a:xfrm>
+                      <a:prstGeom prst="rect">
+                        <a:avLst/>
+                      </a:prstGeom>
+                      <a:noFill/>
+                    </pic:spPr>
+                  </pic:pic>
+                </a:graphicData>
+              </a:graphic>
+            </wp:anchor>
+          </w:drawing>
+        </w:r>
+      </w:del>
+      <w:r>
+        <w:t>A</w:t>
+      </w:r>
+      <w:r>
+        <w:t>NSYS</w:t>
+      </w:r>
+      <w:r>
+        <w:t xml:space="preserve"> meshing cut</w:t>
+      </w:r>
+      <w:r>
+        <w:t>-</w:t>
+      </w:r>
+      <w:r>
+        <w:t xml:space="preserve">cell and free </w:t>
+      </w:r>
+      <w:r>
+        <w:t>tetrahedral</w:t>
+      </w:r>
+      <w:r>
+        <w:t xml:space="preserve"> meshing were used for the cross</w:t>
+      </w:r>
+      <w:r>
+        <w:t>-</w:t>
+      </w:r>
+      <w:r>
+        <w:t>flow case. Presented here is the structured cut</w:t>
+      </w:r>
+      <w:r>
+        <w:t>-</w:t>
+      </w:r>
+      <w:r>
+        <w:t>cell mesh. Three distinct regions of mesh resolution were defined to maximize the use of computational resources. In-hole, entrance, and outlet effects were captured with a 100</w:t>
+      </w:r>
+      <w:r>
+        <w:t xml:space="preserve"> </w:t>
+      </w:r>
+      <w:r>
+        <w:rPr>
+          <w:rFonts w:ascii="Symbol" w:hAnsi="Symbol" w:cs="Arial"/>
+        </w:rPr>
+        <w:t></w:t>
+      </w:r>
+      <w:r>
+        <w:t>m cell size. Slightly upstream of the hole outlet and the entire downstream region were captured at 400</w:t>
+      </w:r>
+      <w:r>
+        <w:t xml:space="preserve"> </w:t>
+      </w:r>
+      <w:r>
+        <w:t>μ</w:t>
+      </w:r>
+      <w:r>
+        <w:t>m resolution, while the remaining area was filled with an 800</w:t>
+      </w:r>
+      <w:r>
+        <w:t xml:space="preserve"> </w:t>
+      </w:r>
+      <w:r>
+        <w:t>μ</w:t>
+      </w:r>
+      <w:r>
+        <w:t>m mesh. The mainstream, channel, and hole walls were all refined with a prism layer bringing the wall normal mesh height to 1</w:t>
+      </w:r>
+      <w:r>
+        <w:t>μ</w:t>
+      </w:r>
+      <w:r>
+        <w:t xml:space="preserve">m. The variation in prism layer height comes from specifying the prism </w:t>
+      </w:r>
+      <w:r>
+        <w:lastRenderedPageBreak/>
+        <w:t>growth to stop at an aspect ratio of 1 which, for cut</w:t>
+      </w:r>
+      <w:r>
+        <w:t>-</w:t>
+      </w:r>
+      <w:r>
+        <w:t>cell meshing, is equal to the local mesh size. The total cell count for the crossflow simulation was 5 million. Tests of 7, 10, and 11 million cell meshes were conducted to identify the minim</w:t>
+      </w:r>
+      <w:r>
+        <w:t>um</w:t>
+      </w:r>
+      <w:r>
+        <w:t xml:space="preserve"> resolution necessary for grid independence</w:t>
+      </w:r>
+      <w:r>
+        <w:t>.</w:t>
+      </w:r>
+    </w:p>
+    <w:p>
+      <w:pPr>
+        <w:pStyle w:val="BodyTextIndent"/>
+      </w:pPr>
+    </w:p>
+    <w:p>
+      <w:pPr>
+        <w:pStyle w:val="BodyTextIndent"/>
+      </w:pPr>
+      <w:r>
+        <w:rPr>
+          <w:b/>
+        </w:rPr>
+        <w:t>Boundary conditions.</w:t>
+      </w:r>
+      <w:r>
+        <w:t xml:space="preserve"> </w:t>
+      </w:r>
+      <w:r>
+        <w:t xml:space="preserve">A series of simulations were used to </w:t>
+      </w:r>
+      <w:r>
+        <w:t>establish the mainstream</w:t>
+      </w:r>
+      <w:r>
+        <w:t xml:space="preserve"> turbulence characteristics </w:t>
+      </w:r>
+      <w:r>
+        <w:t>matching</w:t>
+      </w:r>
+      <w:r>
+        <w:t xml:space="preserve"> the experimental facility. </w:t>
+      </w:r>
+      <w:r>
+        <w:t>A mentioned previously, increased mainstream turbulence in the</w:t>
+      </w:r>
+      <w:r>
+        <w:t xml:space="preserve"> wind tunnel</w:t>
+      </w:r>
+      <w:r>
+        <w:t xml:space="preserve"> facility was generated using a</w:t>
+      </w:r>
+      <w:r>
+        <w:t xml:space="preserve"> </w:t>
+      </w:r>
+      <w:r>
+        <w:t>parallel</w:t>
+      </w:r>
+      <w:r>
+        <w:t xml:space="preserve"> bar grids. </w:t>
+      </w:r>
+      <w:r>
+        <w:t>Measurements showed that the turbulence level decay downstream of this grid matched the correlation from Roach [1</w:t>
+      </w:r>
+      <w:r>
+        <w:t>1</w:t>
+      </w:r>
+      <w:r>
+        <w:t>].  For the numerical simulation of the decaying mainstream turbulence,</w:t>
+      </w:r>
+      <w:r>
+        <w:t xml:space="preserve"> </w:t>
+      </w:r>
+      <w:r>
+        <w:t xml:space="preserve">a </w:t>
+      </w:r>
+      <w:r>
+        <w:t>450</w:t>
+      </w:r>
+      <w:r>
+        <w:t xml:space="preserve"> </w:t>
+      </w:r>
+      <w:r>
+        <w:t xml:space="preserve">mm long CFD domain of equal dimension to the wind tunnel height and 1 pitch wide with symmetry in the lateral direction was used. </w:t>
+      </w:r>
+      <w:r>
+        <w:t xml:space="preserve">The inlet to this computational domain corresponded to a position 70 mm downstream of the bar grid. At this position the Roach correlation predicted a turbulence level of 20%, which was used as the inlet condition for the simulation of the mainstream turbulence decay.  The decay rate of turbulence is sensitive to the turbulence length scale, and for this simulation the inlet turbulence length scale was varied until turbulence decay matched the prediction of the Roach correlation as shown in Figure 6. This matching occurred when the </w:t>
+      </w:r>
+      <w:r>
+        <w:t xml:space="preserve">inlet turbulence length scale </w:t>
+      </w:r>
+      <w:r>
+        <w:t xml:space="preserve">was </w:t>
+      </w:r>
+      <w:r>
+        <w:t>8.5</w:t>
+      </w:r>
+      <w:r>
+        <w:t xml:space="preserve"> </w:t>
+      </w:r>
+      <w:r>
+        <w:t>mm</w:t>
+      </w:r>
+      <w:r>
+        <w:t xml:space="preserve">, which corresponded well with the measured turbulence integral length scale of 10 mm. </w:t>
+      </w:r>
+    </w:p>
+    <w:p>
+      <w:pPr>
+        <w:pStyle w:val="BodyTextIndent"/>
+      </w:pPr>
       <w:r>
         <w:rPr>
           <w:noProof/>
         </w:rPr>
         <w:drawing>
-          <wp:anchor distT="0" distB="0" distL="114300" distR="114300" simplePos="0" relativeHeight="251675648" behindDoc="0" locked="0" layoutInCell="1" allowOverlap="1" wp14:anchorId="5439A925" wp14:editId="34B77735">
-            <wp:simplePos x="0" y="0"/>
-            <wp:positionH relativeFrom="column">
-              <wp:posOffset>0</wp:posOffset>
-            </wp:positionH>
-            <wp:positionV relativeFrom="page">
-              <wp:posOffset>914400</wp:posOffset>
-            </wp:positionV>
-            <wp:extent cx="3237230" cy="4273550"/>
-            <wp:effectExtent l="0" t="0" r="1270" b="0"/>
-            <wp:wrapTopAndBottom/>
-            <wp:docPr id="705" name="Picture 705"/>
-            <wp:cNvGraphicFramePr>
-              <a:graphicFrameLocks xmlns:a="http://schemas.openxmlformats.org/drawingml/2006/main" noChangeAspect="1"/>
-            </wp:cNvGraphicFramePr>
-            <a:graphic xmlns:a="http://schemas.openxmlformats.org/drawingml/2006/main">
-              <a:graphicData uri="http://schemas.openxmlformats.org/drawingml/2006/picture">
-                <pic:pic xmlns:pic="http://schemas.openxmlformats.org/drawingml/2006/picture">
-                  <pic:nvPicPr>
-                    <pic:cNvPr id="0" name="Picture 6"/>
-                    <pic:cNvPicPr>
-                      <a:picLocks noChangeAspect="1" noChangeArrowheads="1"/>
-                    </pic:cNvPicPr>
-                  </pic:nvPicPr>
-                  <pic:blipFill>
-                    <a:blip r:embed="rId12">
-                      <a:extLst>
-                        <a:ext uri="{28A0092B-C50C-407E-A947-70E740481C1C}">
-                          <a14:useLocalDpi xmlns:a14="http://schemas.microsoft.com/office/drawing/2010/main" val="0"/>
-                        </a:ext>
-                      </a:extLst>
-                    </a:blip>
-                    <a:srcRect/>
-                    <a:stretch>
-                      <a:fillRect/>
-                    </a:stretch>
-                  </pic:blipFill>
-                  <pic:spPr bwMode="auto">
-                    <a:xfrm>
-                      <a:off x="0" y="0"/>
-                      <a:ext cx="3237230" cy="4273550"/>
-                    </a:xfrm>
-                    <a:prstGeom prst="rect">
-                      <a:avLst/>
-                    </a:prstGeom>
-                    <a:noFill/>
-                  </pic:spPr>
-                </pic:pic>
-              </a:graphicData>
-            </a:graphic>
-          </wp:anchor>
-        </w:drawing>
-      </w:r>
-      <w:r>
-        <w:rPr>
-          <w:b/>
-        </w:rPr>
-        <w:t>Domain and Grid.</w:t>
-      </w:r>
-      <w:r>
-        <w:t xml:space="preserve"> </w:t>
-      </w:r>
-      <w:r>
-        <w:t xml:space="preserve">Linear periodicity was used to limit the domain size to one </w:t>
-      </w:r>
-      <w:r>
-        <w:t xml:space="preserve">full </w:t>
-      </w:r>
-      <w:r>
-        <w:t xml:space="preserve">hole </w:t>
-      </w:r>
-      <w:r>
-        <w:t>at</w:t>
-      </w:r>
-      <w:r>
-        <w:t xml:space="preserve"> the center of one pitch. The mainstream was bound in the vertical direction by a zero-shear plane located at a height equal to half the height of the wind tunnel. A minimum of 20 diameters upstream and downstream of the hole were used to minimize any effects of the boundary conditions on the physics of the coolant-mainstream interaction. </w:t>
-      </w:r>
-    </w:p>
-    <w:p>
-      <w:pPr>
-        <w:pStyle w:val="BodyTextIndent"/>
-      </w:pPr>
-      <w:r>
-        <w:t>T</w:t>
-      </w:r>
-      <w:r>
-        <w:t xml:space="preserve">wo gridding methods were used.  </w:t>
-      </w:r>
-      <w:r>
-        <w:t xml:space="preserve">The </w:t>
-      </w:r>
-      <w:r>
-        <w:t>computational domain for the plenum fed holes, the Plenum domain,</w:t>
-      </w:r>
-      <w:r>
-        <w:t xml:space="preserve"> was meshed in ICEM using </w:t>
-      </w:r>
-      <w:r>
-        <w:t>structured mesh with an O-Grid for the hole. Prism layers were used to increase mesh density near the hole and mainstream wall. Total cell count was 2.3 million</w:t>
-      </w:r>
-      <w:r>
-        <w:t>,</w:t>
-      </w:r>
-      <w:r>
-        <w:t xml:space="preserve"> with maximum cell size of 2</w:t>
-      </w:r>
-      <w:r>
-        <w:t xml:space="preserve"> </w:t>
-      </w:r>
-      <w:r>
-        <w:t xml:space="preserve">mm. </w:t>
-      </w:r>
-    </w:p>
-    <w:p>
-      <w:pPr>
-        <w:pStyle w:val="BodyTextIndent"/>
-      </w:pPr>
-      <w:r>
-        <w:t>A</w:t>
-      </w:r>
-      <w:r>
-        <w:t>NSYS</w:t>
-      </w:r>
-      <w:r>
-        <w:t xml:space="preserve"> meshing cut</w:t>
-      </w:r>
-      <w:r>
-        <w:t>-</w:t>
-      </w:r>
-      <w:r>
-        <w:t xml:space="preserve">cell and free </w:t>
-      </w:r>
-      <w:r>
-        <w:t>tetrahedral</w:t>
-      </w:r>
-      <w:r>
-        <w:t xml:space="preserve"> meshing were used for the cross</w:t>
-      </w:r>
-      <w:r>
-        <w:t>-</w:t>
-      </w:r>
-      <w:r>
-        <w:t>flow case. Presented here is the structured cut</w:t>
-      </w:r>
-      <w:r>
-        <w:t>-</w:t>
-      </w:r>
-      <w:r>
-        <w:t>cell mesh. Three distinct regions of mesh resolution were defined to maximize the use of computational resources. In-hole, entrance, and outlet effects were captured with a 100</w:t>
-      </w:r>
-      <w:r>
-        <w:t xml:space="preserve"> </w:t>
-      </w:r>
-      <w:r>
-        <w:rPr>
-          <w:rFonts w:ascii="Symbol" w:hAnsi="Symbol" w:cs="Arial"/>
-        </w:rPr>
-        <w:t></w:t>
-      </w:r>
-      <w:r>
-        <w:t xml:space="preserve">m cell size. Slightly upstream of the </w:t>
-      </w:r>
-      <w:proofErr w:type="gramStart"/>
-      <w:r>
-        <w:t>hole</w:t>
-      </w:r>
-      <w:proofErr w:type="gramEnd"/>
-      <w:r>
-        <w:t xml:space="preserve"> outlet and the entire downstream region were captured at 400</w:t>
-      </w:r>
-      <w:r>
-        <w:t xml:space="preserve"> </w:t>
-      </w:r>
-      <w:proofErr w:type="spellStart"/>
-      <w:r>
-        <w:t>μ</w:t>
-      </w:r>
-      <w:r>
-        <w:t>m</w:t>
-      </w:r>
-      <w:proofErr w:type="spellEnd"/>
-      <w:r>
-        <w:t xml:space="preserve"> resolution, while the remaining area was filled with an 800</w:t>
-      </w:r>
-      <w:r>
-        <w:t xml:space="preserve"> </w:t>
-      </w:r>
-      <w:proofErr w:type="spellStart"/>
-      <w:r>
-        <w:t>μ</w:t>
-      </w:r>
-      <w:r>
-        <w:t>m</w:t>
-      </w:r>
-      <w:proofErr w:type="spellEnd"/>
-      <w:r>
-        <w:t xml:space="preserve"> mesh. The mainstream, channel, and hole walls were all refined with a prism layer bringing the wall normal mesh height to 1</w:t>
-      </w:r>
-      <w:r>
-        <w:t>μ</w:t>
-      </w:r>
-      <w:r>
-        <w:t>m. The variation in prism layer height comes from specifying the prism growth to stop at an aspect ratio of 1 which, for cut</w:t>
-      </w:r>
-      <w:r>
-        <w:t>-</w:t>
-      </w:r>
-      <w:r>
-        <w:t xml:space="preserve">cell meshing, is equal to the local mesh size. The total cell count for the crossflow simulation was 5 million. Tests of 7, 10, and 11 million </w:t>
-      </w:r>
-      <w:r>
-        <w:lastRenderedPageBreak/>
-        <w:t>cell meshes were conducted to identify the minim</w:t>
-      </w:r>
-      <w:r>
-        <w:t>um</w:t>
-      </w:r>
-      <w:r>
-        <w:t xml:space="preserve"> resolution necessary for grid independence</w:t>
-      </w:r>
-      <w:r>
-        <w:t>.</w:t>
-      </w:r>
-    </w:p>
-    <w:p>
-      <w:pPr>
-        <w:pStyle w:val="BodyTextIndent"/>
-      </w:pPr>
-    </w:p>
-    <w:p>
-      <w:pPr>
-        <w:pStyle w:val="BodyTextIndent"/>
-      </w:pPr>
-      <w:r>
-        <w:rPr>
-          <w:b/>
-        </w:rPr>
-        <w:t>Boundary conditions.</w:t>
-      </w:r>
-      <w:r>
-        <w:t xml:space="preserve"> </w:t>
-      </w:r>
-      <w:r>
-        <w:t xml:space="preserve">A series of simulations were used to </w:t>
-      </w:r>
-      <w:r>
-        <w:t>establish the mainstream</w:t>
-      </w:r>
-      <w:r>
-        <w:t xml:space="preserve"> turbulence characteristics </w:t>
-      </w:r>
-      <w:r>
-        <w:t>matching</w:t>
-      </w:r>
-      <w:r>
-        <w:t xml:space="preserve"> the experimental facility. </w:t>
-      </w:r>
-      <w:r>
-        <w:t>A mentioned previously, increased mainstream turbulence in the</w:t>
-      </w:r>
-      <w:r>
-        <w:t xml:space="preserve"> wind tunnel</w:t>
-      </w:r>
-      <w:r>
-        <w:t xml:space="preserve"> facility was generated using a</w:t>
-      </w:r>
-      <w:r>
-        <w:t xml:space="preserve"> </w:t>
-      </w:r>
-      <w:r>
-        <w:t>parallel</w:t>
-      </w:r>
-      <w:r>
-        <w:t xml:space="preserve"> bar grids. </w:t>
-      </w:r>
-      <w:r>
-        <w:t>Measurements showed that the turbulence level decay downstream of this grid matched the correlation from Roach [1</w:t>
-      </w:r>
-      <w:r>
-        <w:t>1</w:t>
-      </w:r>
-      <w:r>
-        <w:t>].  For the numerical simulation of the decaying mainstream turbulence,</w:t>
-      </w:r>
-      <w:r>
-        <w:t xml:space="preserve"> </w:t>
-      </w:r>
-      <w:r>
-        <w:t xml:space="preserve">a </w:t>
-      </w:r>
-      <w:r>
-        <w:t>450</w:t>
-      </w:r>
-      <w:r>
-        <w:t xml:space="preserve"> </w:t>
-      </w:r>
-      <w:r>
-        <w:t xml:space="preserve">mm long CFD domain of equal dimension to the wind tunnel height and 1 pitch wide with symmetry in the lateral direction was used. </w:t>
-      </w:r>
-      <w:r>
-        <w:t xml:space="preserve">The inlet to this computational domain corresponded to a position 70 mm downstream of the bar grid. At this position the Roach correlation predicted a turbulence level of 20%, which was used as the inlet condition for the simulation of the mainstream turbulence decay.  The decay rate of turbulence is sensitive to the turbulence length scale, and for this simulation the inlet turbulence length scale was varied until turbulence decay matched the prediction of the Roach correlation as shown in Figure 6. This matching occurred when the </w:t>
-      </w:r>
-      <w:r>
-        <w:t xml:space="preserve">inlet turbulence length scale </w:t>
-      </w:r>
-      <w:r>
-        <w:t xml:space="preserve">was </w:t>
-      </w:r>
-      <w:r>
-        <w:t>8.5</w:t>
-      </w:r>
-      <w:r>
-        <w:t xml:space="preserve"> </w:t>
-      </w:r>
-      <w:r>
-        <w:t>mm</w:t>
-      </w:r>
-      <w:r>
-        <w:t xml:space="preserve">, which corresponded well with the measured turbulence integral length scale of 10 mm. </w:t>
-      </w:r>
-    </w:p>
-    <w:p>
-      <w:pPr>
-        <w:pStyle w:val="BodyTextIndent"/>
-      </w:pPr>
-      <w:r>
-        <w:t>The predicted turbulent boundary layer growth along the 450 mm length upstream of the coolant holes was found to match the measured approach boundary layer thickness of 2.9</w:t>
-      </w:r>
-      <w:r>
-        <w:rPr>
-          <w:i/>
-        </w:rPr>
-        <w:t>d</w:t>
-      </w:r>
-      <w:r>
-        <w:t>. For the numerical simulation of the internal cross-flow channel, an approach length of 500mm length before the crossflow domain inlet was used.</w:t>
-      </w:r>
-      <w:r>
-        <w:t xml:space="preserve"> </w:t>
-      </w:r>
-      <w:r>
-        <w:t>The velocity profile across the channel was found to match well with the experimental measurements, with an internal turbulence level of 5%.</w:t>
-      </w:r>
-    </w:p>
-    <w:p>
-      <w:pPr>
-        <w:pStyle w:val="BodyTextIndent"/>
-      </w:pPr>
-      <w:r>
-        <w:rPr>
-          <w:noProof/>
-        </w:rPr>
-        <w:drawing>
-          <wp:anchor distT="0" distB="0" distL="114300" distR="114300" simplePos="0" relativeHeight="251685888" behindDoc="0" locked="0" layoutInCell="1" allowOverlap="1" wp14:anchorId="35BD4F9B" wp14:editId="5E00B918">
+          <wp:anchor distT="0" distB="0" distL="114300" distR="114300" simplePos="0" relativeHeight="251685888" behindDoc="0" locked="0" layoutInCell="1" allowOverlap="1" wp14:anchorId="35BD4F9B" wp14:editId="380FC817">
             <wp:simplePos x="0" y="0"/>
             <wp:positionH relativeFrom="column">
               <wp:posOffset>-47625</wp:posOffset>
             </wp:positionH>
             <wp:positionV relativeFrom="page">
-              <wp:posOffset>5734050</wp:posOffset>
+              <wp:posOffset>6057900</wp:posOffset>
             </wp:positionV>
             <wp:extent cx="3487420" cy="2780030"/>
             <wp:effectExtent l="0" t="0" r="0" b="0"/>
@@ -2432,7 +2316,7 @@
                     </pic:cNvPicPr>
                   </pic:nvPicPr>
                   <pic:blipFill>
-                    <a:blip r:embed="rId13">
+                    <a:blip r:embed="rId14">
                       <a:extLst>
                         <a:ext uri="{28A0092B-C50C-407E-A947-70E740481C1C}">
                           <a14:useLocalDpi xmlns:a14="http://schemas.microsoft.com/office/drawing/2010/main" val="0"/>
@@ -2460,6 +2344,29 @@
           </wp:anchor>
         </w:drawing>
       </w:r>
+      <w:r>
+        <w:t>The predicted turbulent boundary layer growth along the 450 mm length upstream of the coolant holes was found to match the measured approach boundary layer thickness of 2.9</w:t>
+      </w:r>
+      <w:r>
+        <w:rPr>
+          <w:i/>
+        </w:rPr>
+        <w:t>d</w:t>
+      </w:r>
+      <w:r>
+        <w:t>. For the numerical simulation of the internal cross-flow channel, an approach length of 500mm length before the crossflow domain inlet was used.</w:t>
+      </w:r>
+      <w:r>
+        <w:t xml:space="preserve"> </w:t>
+      </w:r>
+      <w:r>
+        <w:t>The velocity profile across the channel was found to match well with the experimental measurements, with an internal turbulence level of 5%.</w:t>
+      </w:r>
+    </w:p>
+    <w:p>
+      <w:pPr>
+        <w:pStyle w:val="BodyTextIndent"/>
+      </w:pPr>
     </w:p>
     <w:p>
       <w:pPr>
@@ -2534,15 +2441,7 @@
         <w:t xml:space="preserve">  </w:t>
       </w:r>
       <w:r>
-        <w:t xml:space="preserve">The primary focus of the evaluation of the RANS prediction of a plenum fed 7-7-7 shaped hole was the flow within the coolant hole, particularly the separation regions within the hole.  Not surprisingly there is no experimental data for this internal flow field, but there was a recent high fidelity computational study using </w:t>
-      </w:r>
-      <w:proofErr w:type="spellStart"/>
-      <w:r>
-        <w:t>iLES</w:t>
-      </w:r>
-      <w:proofErr w:type="spellEnd"/>
-      <w:r>
-        <w:t xml:space="preserve"> [</w:t>
+        <w:t>The primary focus of the evaluation of the RANS prediction of a plenum fed 7-7-7 shaped hole was the flow within the coolant hole, particularly the separation regions within the hole.  Not surprisingly there is no experimental data for this internal flow field, but there was a recent high fidelity computational study using iLES [</w:t>
       </w:r>
       <w:r>
         <w:t>3</w:t>
@@ -2615,15 +2514,7 @@
         <w:spacing w:after="120"/>
       </w:pPr>
       <w:r>
-        <w:t xml:space="preserve">Predictions of the in-hole velocity fields from the </w:t>
-      </w:r>
-      <w:proofErr w:type="spellStart"/>
-      <w:r>
-        <w:t>iLES</w:t>
-      </w:r>
-      <w:proofErr w:type="spellEnd"/>
-      <w:r>
-        <w:t xml:space="preserve"> study in the literature [</w:t>
+        <w:t>Predictions of the in-hole velocity fields from the iLES study in the literature [</w:t>
       </w:r>
       <w:r>
         <w:t>3</w:t>
@@ -2647,72 +2538,56 @@
         <w:t xml:space="preserve">eamline patterns and separation regions are very similar for the two simulations.  </w:t>
       </w:r>
       <w:r>
-        <w:t xml:space="preserve">One would expect that the RANS computation to predict the separation region at the inlet of the hole because of the sharp corner at the downstream edge of the hole inlet.  Not only did the RANS predict this separation, but the predicted size of the separated region was very similar to the </w:t>
-      </w:r>
-      <w:proofErr w:type="spellStart"/>
-      <w:r>
-        <w:t>iLES</w:t>
-      </w:r>
-      <w:proofErr w:type="spellEnd"/>
-      <w:r>
-        <w:t xml:space="preserve"> simulation.  Furthermore, the RANS computation predicted a separation region on the diffuser section which was very similar in size to that predicted by the </w:t>
-      </w:r>
-      <w:proofErr w:type="spellStart"/>
-      <w:r>
-        <w:t>iLES</w:t>
-      </w:r>
-      <w:proofErr w:type="spellEnd"/>
-      <w:r>
+        <w:t>One would expect that the RANS computation to predict the separation region at the inlet of the hole because of the sharp corner at the downstream edge of the hole inlet.  Not only did the RANS predict this separation, but the predicted size of the separated region was very similar to the iLES simulation.  Furthermore, the RANS computation predicted a separation region on the diffuser section which was very similar in size to that predicted by the iLES.</w:t>
+      </w:r>
+      <w:r>
+        <w:t xml:space="preserve"> Finally the streamline pattern above the separation regions and exiting the hole were very similar for both simulations.  Of course the performance of the shaped hole is significantly affected by these separation regions, so the successful prediction by the RANS simulation is indicative that these more simplistic computational prediction will give useful insight in the performance of shaped film cooling holes.</w:t>
+      </w:r>
+    </w:p>
+    <w:p>
+      <w:pPr>
+        <w:pStyle w:val="BodyTextIndent"/>
+      </w:pPr>
+      <w:r>
+        <w:rPr>
+          <w:b/>
+          <w:i/>
+        </w:rPr>
+        <w:t xml:space="preserve">Evaluation of RANS predictions </w:t>
+      </w:r>
+      <w:r>
+        <w:rPr>
+          <w:b/>
+          <w:i/>
+        </w:rPr>
+        <w:t>of film cooling with</w:t>
+      </w:r>
+      <w:r>
+        <w:rPr>
+          <w:b/>
+          <w:i/>
+        </w:rPr>
+        <w:t xml:space="preserve"> shaped holes</w:t>
+      </w:r>
+      <w:r>
+        <w:rPr>
+          <w:b/>
+          <w:i/>
+        </w:rPr>
+        <w:t xml:space="preserve"> fed by internal cross-flow channels</w:t>
+      </w:r>
+      <w:r>
+        <w:rPr>
+          <w:b/>
+          <w:i/>
+        </w:rPr>
         <w:t>.</w:t>
       </w:r>
       <w:r>
-        <w:t xml:space="preserve"> Finally the streamline pattern above the separation regions and exiting the hole were very similar for both simulations.  Of course the performance of the shaped hole is significantly affected by these separation regions, so the successful prediction by the RANS simulation is indicative that these more simplistic computational prediction will give useful insight in the performance of shaped film cooling holes.</w:t>
-      </w:r>
-    </w:p>
-    <w:p>
-      <w:pPr>
-        <w:pStyle w:val="BodyTextIndent"/>
-      </w:pPr>
-      <w:r>
         <w:rPr>
           <w:b/>
           <w:i/>
         </w:rPr>
-        <w:t xml:space="preserve">Evaluation of RANS predictions </w:t>
-      </w:r>
-      <w:r>
-        <w:rPr>
-          <w:b/>
-          <w:i/>
-        </w:rPr>
-        <w:t>of film cooling with</w:t>
-      </w:r>
-      <w:r>
-        <w:rPr>
-          <w:b/>
-          <w:i/>
-        </w:rPr>
-        <w:t xml:space="preserve"> shaped holes</w:t>
-      </w:r>
-      <w:r>
-        <w:rPr>
-          <w:b/>
-          <w:i/>
-        </w:rPr>
-        <w:t xml:space="preserve"> fed by internal cross-flow channels</w:t>
-      </w:r>
-      <w:r>
-        <w:rPr>
-          <w:b/>
-          <w:i/>
-        </w:rPr>
-        <w:t>.</w:t>
-      </w:r>
-      <w:r>
-        <w:rPr>
-          <w:b/>
-          <w:i/>
-        </w:rPr>
         <w:t xml:space="preserve">  </w:t>
       </w:r>
       <w:r>
@@ -2740,15 +2615,7 @@
         <w:t xml:space="preserve"> </w:t>
       </w:r>
       <w:r>
-        <w:t xml:space="preserve">velocity fields within the </w:t>
-      </w:r>
-      <w:proofErr w:type="gramStart"/>
-      <w:r>
-        <w:t>hole</w:t>
-      </w:r>
-      <w:proofErr w:type="gramEnd"/>
-      <w:r>
-        <w:t xml:space="preserve">, at the hole exit, and downstream of the hole, </w:t>
+        <w:t xml:space="preserve">velocity fields within the hole, at the hole exit, and downstream of the hole, </w:t>
       </w:r>
       <w:r>
         <w:t xml:space="preserve">and </w:t>
@@ -2854,7 +2721,11 @@
         <w:t>c</w:t>
       </w:r>
       <w:r>
-        <w:t xml:space="preserve">, and the mass flow rate through the coolant hole, </w:t>
+        <w:t xml:space="preserve">, and the </w:t>
+      </w:r>
+      <w:r>
+        <w:lastRenderedPageBreak/>
+        <w:t xml:space="preserve">mass flow rate through the coolant hole, </w:t>
       </w:r>
       <m:oMath>
         <m:acc>
@@ -2889,7 +2760,6 @@
         <w:rPr>
           <w:noProof/>
         </w:rPr>
-        <w:lastRenderedPageBreak/>
         <w:drawing>
           <wp:anchor distT="0" distB="0" distL="114300" distR="114300" simplePos="0" relativeHeight="251677696" behindDoc="0" locked="0" layoutInCell="1" allowOverlap="1" wp14:anchorId="2198DC78" wp14:editId="158D24FA">
             <wp:simplePos x="0" y="0"/>
@@ -2916,7 +2786,7 @@
                     </pic:cNvPicPr>
                   </pic:nvPicPr>
                   <pic:blipFill rotWithShape="1">
-                    <a:blip r:embed="rId14">
+                    <a:blip r:embed="rId15">
                       <a:extLst>
                         <a:ext uri="{28A0092B-C50C-407E-A947-70E740481C1C}">
                           <a14:useLocalDpi xmlns:a14="http://schemas.microsoft.com/office/drawing/2010/main" val="0"/>
@@ -2986,7 +2856,7 @@
                     </pic:cNvPicPr>
                   </pic:nvPicPr>
                   <pic:blipFill>
-                    <a:blip r:embed="rId15">
+                    <a:blip r:embed="rId16">
                       <a:extLst>
                         <a:ext uri="{28A0092B-C50C-407E-A947-70E740481C1C}">
                           <a14:useLocalDpi xmlns:a14="http://schemas.microsoft.com/office/drawing/2010/main" val="0"/>
@@ -3039,7 +2909,6 @@
       <w:r>
         <w:t xml:space="preserve"> for the case with </w:t>
       </w:r>
-      <w:proofErr w:type="spellStart"/>
       <w:r>
         <w:rPr>
           <w:i/>
@@ -3053,7 +2922,6 @@
         </w:rPr>
         <w:t>c</w:t>
       </w:r>
-      <w:proofErr w:type="spellEnd"/>
       <w:r>
         <w:t xml:space="preserve"> = 0.4.  The predicted </w:t>
       </w:r>
@@ -3649,7 +3517,6 @@
       <w:r>
         <w:t xml:space="preserve"> = 0 and 5 downstream of the holes (previously published in [5]). These measurements showed that the channel cross-flow at the inlet of the holes caused a significant skewing of the coolant flow through the hole and the coolant jet exiting the hole.  The jet skewing was found to be a function of the channel/jet velocity ratio defined as </w:t>
       </w:r>
-      <w:proofErr w:type="spellStart"/>
       <w:r>
         <w:rPr>
           <w:i/>
@@ -3663,7 +3530,6 @@
         </w:rPr>
         <w:t>i</w:t>
       </w:r>
-      <w:proofErr w:type="spellEnd"/>
       <w:r>
         <w:rPr>
           <w:i/>
@@ -3673,7 +3539,6 @@
       <w:r>
         <w:t xml:space="preserve">= </w:t>
       </w:r>
-      <w:proofErr w:type="spellStart"/>
       <w:r>
         <w:rPr>
           <w:i/>
@@ -3687,19 +3552,11 @@
         </w:rPr>
         <w:t>c</w:t>
       </w:r>
-      <w:proofErr w:type="spellEnd"/>
-      <w:r>
-        <w:rPr>
-          <w:i/>
-        </w:rPr>
-        <w:t>/</w:t>
-      </w:r>
-      <w:proofErr w:type="spellStart"/>
-      <w:r>
-        <w:rPr>
-          <w:i/>
-        </w:rPr>
-        <w:t>V</w:t>
+      <w:r>
+        <w:rPr>
+          <w:i/>
+        </w:rPr>
+        <w:t>/V</w:t>
       </w:r>
       <w:r>
         <w:rPr>
@@ -3708,11 +3565,9 @@
         </w:rPr>
         <w:t>j</w:t>
       </w:r>
-      <w:proofErr w:type="spellEnd"/>
       <w:r>
         <w:t xml:space="preserve"> = </w:t>
       </w:r>
-      <w:proofErr w:type="spellStart"/>
       <w:r>
         <w:rPr>
           <w:i/>
@@ -3726,7 +3581,6 @@
         </w:rPr>
         <w:t>c</w:t>
       </w:r>
-      <w:proofErr w:type="spellEnd"/>
       <w:r>
         <w:rPr>
           <w:i/>
@@ -3742,7 +3596,6 @@
       <w:r>
         <w:t xml:space="preserve"> jet skewness occurring at </w:t>
       </w:r>
-      <w:proofErr w:type="spellStart"/>
       <w:r>
         <w:rPr>
           <w:i/>
@@ -3756,7 +3609,6 @@
         </w:rPr>
         <w:t>i</w:t>
       </w:r>
-      <w:proofErr w:type="spellEnd"/>
       <w:r>
         <w:rPr>
           <w:i/>
@@ -3805,128 +3657,108 @@
         <w:rPr>
           <w:i/>
         </w:rPr>
+        <w:t xml:space="preserve"> VR</w:t>
+      </w:r>
+      <w:r>
+        <w:rPr>
+          <w:i/>
+          <w:vertAlign w:val="subscript"/>
+        </w:rPr>
+        <w:t>c</w:t>
+      </w:r>
+      <w:r>
+        <w:t xml:space="preserve">. </w:t>
+      </w:r>
+      <w:r>
+        <w:t xml:space="preserve">In each case the thermal fields show regions where the coolant temperature is still at the inlet temperature, i.e. </w:t>
+      </w:r>
+      <w:r>
+        <w:rPr>
+          <w:rFonts w:ascii="Symbol" w:hAnsi="Symbol"/>
+          <w:i/>
+        </w:rPr>
+        <w:t></w:t>
+      </w:r>
+      <w:r>
+        <w:t xml:space="preserve"> = 1.0, and interface at the hole exit where gas temperature rise to the mainstream temperature, i.e. </w:t>
+      </w:r>
+      <w:r>
+        <w:rPr>
+          <w:rFonts w:ascii="Symbol" w:hAnsi="Symbol"/>
+          <w:i/>
+        </w:rPr>
+        <w:t></w:t>
+      </w:r>
+      <w:r>
+        <w:t xml:space="preserve"> = 0.  </w:t>
+      </w:r>
+      <w:r>
+        <w:t xml:space="preserve">This figure shows that there was a remarkable correspondence between the RANS computational predictions and the measurements for all cases.  For </w:t>
+      </w:r>
+      <w:r>
+        <w:t xml:space="preserve">the lower velocity ratio cases, </w:t>
+      </w:r>
+      <w:r>
+        <w:rPr>
+          <w:i/>
+        </w:rPr>
+        <w:t>VR</w:t>
+      </w:r>
+      <w:r>
+        <w:t xml:space="preserve"> = 0.56/</w:t>
+      </w:r>
+      <w:r>
+        <w:rPr>
+          <w:i/>
+        </w:rPr>
+        <w:t>VR</w:t>
+      </w:r>
+      <w:r>
+        <w:rPr>
+          <w:i/>
+          <w:vertAlign w:val="subscript"/>
+        </w:rPr>
+        <w:t>c</w:t>
+      </w:r>
+      <w:r>
+        <w:t xml:space="preserve"> = 0.4 and </w:t>
+      </w:r>
+      <w:r>
+        <w:rPr>
+          <w:i/>
+        </w:rPr>
+        <w:t>VR</w:t>
+      </w:r>
+      <w:r>
+        <w:t xml:space="preserve"> = 0.83/</w:t>
+      </w:r>
+      <w:r>
+        <w:rPr>
+          <w:i/>
+        </w:rPr>
+        <w:t>VR</w:t>
+      </w:r>
+      <w:r>
+        <w:rPr>
+          <w:i/>
+          <w:vertAlign w:val="subscript"/>
+        </w:rPr>
+        <w:t>c</w:t>
+      </w:r>
+      <w:r>
+        <w:t xml:space="preserve"> = 0.6, the measured thermal profiles clearly show a dip</w:t>
+      </w:r>
+      <w:r>
+        <w:t xml:space="preserve"> in the thermal interface at the</w:t>
+      </w:r>
+      <w:r>
         <w:t xml:space="preserve"> </w:t>
       </w:r>
-      <w:proofErr w:type="spellStart"/>
-      <w:r>
-        <w:rPr>
-          <w:i/>
-        </w:rPr>
-        <w:t>VR</w:t>
-      </w:r>
-      <w:r>
-        <w:rPr>
-          <w:i/>
-          <w:vertAlign w:val="subscript"/>
-        </w:rPr>
-        <w:t>c</w:t>
-      </w:r>
-      <w:proofErr w:type="spellEnd"/>
-      <w:r>
-        <w:t xml:space="preserve">. </w:t>
-      </w:r>
-      <w:r>
-        <w:t xml:space="preserve">In each case the thermal fields show regions where the coolant temperature is still at the inlet temperature, i.e. </w:t>
-      </w:r>
-      <w:r>
-        <w:rPr>
-          <w:rFonts w:ascii="Symbol" w:hAnsi="Symbol"/>
-          <w:i/>
-        </w:rPr>
-        <w:t></w:t>
-      </w:r>
-      <w:r>
-        <w:t xml:space="preserve"> = 1.0, and interface at the hole exit where gas temperature rise to the mainstream temperature, i.e. </w:t>
-      </w:r>
-      <w:r>
-        <w:rPr>
-          <w:rFonts w:ascii="Symbol" w:hAnsi="Symbol"/>
-          <w:i/>
-        </w:rPr>
-        <w:t></w:t>
-      </w:r>
-      <w:r>
-        <w:t xml:space="preserve"> = 0.  </w:t>
-      </w:r>
-      <w:r>
-        <w:t xml:space="preserve">This figure shows that there was a remarkable correspondence between the RANS computational predictions and the measurements for all cases.  For </w:t>
-      </w:r>
-      <w:r>
-        <w:t xml:space="preserve">the lower velocity ratio cases, </w:t>
-      </w:r>
-      <w:r>
-        <w:rPr>
-          <w:i/>
-        </w:rPr>
-        <w:t>VR</w:t>
-      </w:r>
-      <w:r>
-        <w:t xml:space="preserve"> = 0.56/</w:t>
-      </w:r>
-      <w:proofErr w:type="spellStart"/>
-      <w:r>
-        <w:rPr>
-          <w:i/>
-        </w:rPr>
-        <w:t>VR</w:t>
-      </w:r>
-      <w:r>
-        <w:rPr>
-          <w:i/>
-          <w:vertAlign w:val="subscript"/>
-        </w:rPr>
-        <w:t>c</w:t>
-      </w:r>
-      <w:proofErr w:type="spellEnd"/>
-      <w:r>
-        <w:t xml:space="preserve"> = 0.4 and </w:t>
-      </w:r>
-      <w:r>
-        <w:rPr>
-          <w:i/>
-        </w:rPr>
-        <w:t>VR</w:t>
-      </w:r>
-      <w:r>
-        <w:t xml:space="preserve"> = 0.83/</w:t>
-      </w:r>
-      <w:proofErr w:type="spellStart"/>
-      <w:r>
-        <w:rPr>
-          <w:i/>
-        </w:rPr>
-        <w:t>VR</w:t>
-      </w:r>
-      <w:r>
-        <w:rPr>
-          <w:i/>
-          <w:vertAlign w:val="subscript"/>
-        </w:rPr>
-        <w:t>c</w:t>
-      </w:r>
-      <w:proofErr w:type="spellEnd"/>
-      <w:r>
-        <w:t xml:space="preserve"> = 0.6, the measured thermal profiles clearly show a dip</w:t>
-      </w:r>
-      <w:r>
-        <w:t xml:space="preserve"> in the thermal interface at the</w:t>
-      </w:r>
-      <w:r>
-        <w:t xml:space="preserve"> </w:t>
-      </w:r>
       <w:r>
         <w:t xml:space="preserve">middle of the hole.  </w:t>
       </w:r>
       <w:r>
-        <w:t xml:space="preserve">As noted by </w:t>
-      </w:r>
-      <w:proofErr w:type="spellStart"/>
-      <w:r>
-        <w:t>McClintic</w:t>
-      </w:r>
-      <w:proofErr w:type="spellEnd"/>
-      <w:r>
-        <w:t xml:space="preserve"> et al. [</w:t>
+        <w:t>As noted by McClintic et al. [</w:t>
       </w:r>
       <w:r>
         <w:t>7</w:t>
@@ -3976,7 +3808,6 @@
       <w:r>
         <w:t xml:space="preserve"> = 1.11/</w:t>
       </w:r>
-      <w:proofErr w:type="spellStart"/>
       <w:r>
         <w:rPr>
           <w:i/>
@@ -3990,7 +3821,6 @@
         </w:rPr>
         <w:t>c</w:t>
       </w:r>
-      <w:proofErr w:type="spellEnd"/>
       <w:r>
         <w:t xml:space="preserve"> = 0.4 and </w:t>
       </w:r>
@@ -4003,7 +3833,6 @@
       <w:r>
         <w:t xml:space="preserve"> = 1.67/</w:t>
       </w:r>
-      <w:proofErr w:type="spellStart"/>
       <w:r>
         <w:rPr>
           <w:i/>
@@ -4017,7 +3846,6 @@
         </w:rPr>
         <w:t>c</w:t>
       </w:r>
-      <w:proofErr w:type="spellEnd"/>
       <w:r>
         <w:t xml:space="preserve"> = 0.</w:t>
       </w:r>
@@ -4028,15 +3856,7 @@
         <w:t>,</w:t>
       </w:r>
       <w:r>
-        <w:t xml:space="preserve"> measurements showed the internal coolant skewed to the left side of the hole. Note that the internal cross-flow direction is from left to right, so the coolant flow would impact on the right side of the </w:t>
-      </w:r>
-      <w:proofErr w:type="gramStart"/>
-      <w:r>
-        <w:t>hole</w:t>
-      </w:r>
-      <w:proofErr w:type="gramEnd"/>
-      <w:r>
-        <w:t xml:space="preserve"> inlet, and then swirl</w:t>
+        <w:t xml:space="preserve"> measurements showed the internal coolant skewed to the left side of the hole. Note that the internal cross-flow direction is from left to right, so the coolant flow would impact on the right side of the hole inlet, and then swirl</w:t>
       </w:r>
       <w:r>
         <w:t>s</w:t>
@@ -4085,7 +3905,7 @@
                     </pic:cNvPicPr>
                   </pic:nvPicPr>
                   <pic:blipFill>
-                    <a:blip r:embed="rId16">
+                    <a:blip r:embed="rId17">
                       <a:extLst>
                         <a:ext uri="{28A0092B-C50C-407E-A947-70E740481C1C}">
                           <a14:useLocalDpi xmlns:a14="http://schemas.microsoft.com/office/drawing/2010/main" val="0"/>
@@ -4149,7 +3969,7 @@
                     </pic:cNvPicPr>
                   </pic:nvPicPr>
                   <pic:blipFill rotWithShape="1">
-                    <a:blip r:embed="rId17">
+                    <a:blip r:embed="rId18">
                       <a:extLst>
                         <a:ext uri="{28A0092B-C50C-407E-A947-70E740481C1C}">
                           <a14:useLocalDpi xmlns:a14="http://schemas.microsoft.com/office/drawing/2010/main" val="0"/>
@@ -4190,15 +4010,7 @@
         </w:drawing>
       </w:r>
       <w:r>
-        <w:t xml:space="preserve">As noted earlier, a PIV system was used to measure the velocity field in the cross-section within the coolant hole aligned normal to the </w:t>
-      </w:r>
-      <w:proofErr w:type="gramStart"/>
-      <w:r>
-        <w:t>hole</w:t>
-      </w:r>
-      <w:proofErr w:type="gramEnd"/>
-      <w:r>
-        <w:t xml:space="preserve"> axis.  Computational predictions were made in this same plane, and these results are compared to experimental measurements in Figure </w:t>
+        <w:t xml:space="preserve">As noted earlier, a PIV system was used to measure the velocity field in the cross-section within the coolant hole aligned normal to the hole axis.  Computational predictions were made in this same plane, and these results are compared to experimental measurements in Figure </w:t>
       </w:r>
       <w:r>
         <w:t xml:space="preserve">10 (a) for </w:t>
@@ -4212,7 +4024,6 @@
       <w:r>
         <w:t xml:space="preserve"> = 0.56/</w:t>
       </w:r>
-      <w:proofErr w:type="spellStart"/>
       <w:r>
         <w:rPr>
           <w:i/>
@@ -4226,7 +4037,6 @@
         </w:rPr>
         <w:t>c</w:t>
       </w:r>
-      <w:proofErr w:type="spellEnd"/>
       <w:r>
         <w:t xml:space="preserve"> </w:t>
       </w:r>
@@ -4243,7 +4053,6 @@
       <w:r>
         <w:t xml:space="preserve"> = 1.11/</w:t>
       </w:r>
-      <w:proofErr w:type="spellStart"/>
       <w:r>
         <w:rPr>
           <w:i/>
@@ -4257,7 +4066,6 @@
         </w:rPr>
         <w:t>c</w:t>
       </w:r>
-      <w:proofErr w:type="spellEnd"/>
       <w:r>
         <w:t xml:space="preserve"> = 0.4.</w:t>
       </w:r>
@@ -4282,7 +4090,6 @@
       <w:r>
         <w:t xml:space="preserve"> = 0.56/</w:t>
       </w:r>
-      <w:proofErr w:type="spellStart"/>
       <w:r>
         <w:rPr>
           <w:i/>
@@ -4296,7 +4103,6 @@
         </w:rPr>
         <w:t>c</w:t>
       </w:r>
-      <w:proofErr w:type="spellEnd"/>
       <w:r>
         <w:t xml:space="preserve"> = 0.4 case, the measurements showed a rotational flow on the right side of the hole with an uplifting motions along the wall of the hole on the right side.  The RANS simulation showed a similar rotational flow that was skewed to the right side of the hole. There was disagreement between experiment and CFD on the left side of the hole where measurements a flow towards the left side of the</w:t>
       </w:r>
@@ -4336,7 +4142,7 @@
                     </pic:cNvPicPr>
                   </pic:nvPicPr>
                   <pic:blipFill>
-                    <a:blip r:embed="rId18">
+                    <a:blip r:embed="rId19">
                       <a:extLst>
                         <a:ext uri="{28A0092B-C50C-407E-A947-70E740481C1C}">
                           <a14:useLocalDpi xmlns:a14="http://schemas.microsoft.com/office/drawing/2010/main" val="0"/>
@@ -4379,7 +4185,6 @@
       <w:r>
         <w:t xml:space="preserve"> = 1.11/</w:t>
       </w:r>
-      <w:proofErr w:type="spellStart"/>
       <w:r>
         <w:rPr>
           <w:i/>
@@ -4393,7 +4198,6 @@
         </w:rPr>
         <w:t>c</w:t>
       </w:r>
-      <w:proofErr w:type="spellEnd"/>
       <w:r>
         <w:t xml:space="preserve"> = 0.4 case, measurements and </w:t>
       </w:r>
@@ -4430,7 +4234,7 @@
                     </pic:cNvPicPr>
                   </pic:nvPicPr>
                   <pic:blipFill>
-                    <a:blip r:embed="rId19">
+                    <a:blip r:embed="rId20">
                       <a:extLst>
                         <a:ext uri="{28A0092B-C50C-407E-A947-70E740481C1C}">
                           <a14:useLocalDpi xmlns:a14="http://schemas.microsoft.com/office/drawing/2010/main" val="0"/>
@@ -4499,7 +4303,6 @@
       <w:r>
         <w:t xml:space="preserve"> = 0.56/</w:t>
       </w:r>
-      <w:proofErr w:type="spellStart"/>
       <w:r>
         <w:rPr>
           <w:i/>
@@ -4513,7 +4316,6 @@
         </w:rPr>
         <w:t>c</w:t>
       </w:r>
-      <w:proofErr w:type="spellEnd"/>
       <w:r>
         <w:t xml:space="preserve"> = 0.4, and </w:t>
       </w:r>
@@ -4526,7 +4328,6 @@
       <w:r>
         <w:t xml:space="preserve"> = 1.11/</w:t>
       </w:r>
-      <w:proofErr w:type="spellStart"/>
       <w:r>
         <w:rPr>
           <w:i/>
@@ -4540,7 +4341,6 @@
         </w:rPr>
         <w:t>c</w:t>
       </w:r>
-      <w:proofErr w:type="spellEnd"/>
       <w:r>
         <w:t xml:space="preserve"> = 0.4, respectively.  For the lower velocity ratio case, Figure 11 (a), the velocity </w:t>
       </w:r>
@@ -4603,7 +4403,6 @@
       <w:r>
         <w:t xml:space="preserve"> = 1.11/</w:t>
       </w:r>
-      <w:proofErr w:type="spellStart"/>
       <w:r>
         <w:rPr>
           <w:i/>
@@ -4617,7 +4416,6 @@
         </w:rPr>
         <w:t>c</w:t>
       </w:r>
-      <w:proofErr w:type="spellEnd"/>
       <w:r>
         <w:t xml:space="preserve"> = 0.4</w:t>
       </w:r>
@@ -4659,7 +4457,7 @@
                     </pic:cNvPicPr>
                   </pic:nvPicPr>
                   <pic:blipFill>
-                    <a:blip r:embed="rId20">
+                    <a:blip r:embed="rId21">
                       <a:extLst>
                         <a:ext uri="{28A0092B-C50C-407E-A947-70E740481C1C}">
                           <a14:useLocalDpi xmlns:a14="http://schemas.microsoft.com/office/drawing/2010/main" val="0"/>
@@ -4714,7 +4512,6 @@
       <w:r>
         <w:t xml:space="preserve"> = 0.56/</w:t>
       </w:r>
-      <w:proofErr w:type="spellStart"/>
       <w:r>
         <w:rPr>
           <w:i/>
@@ -4728,7 +4525,6 @@
         </w:rPr>
         <w:t>c</w:t>
       </w:r>
-      <w:proofErr w:type="spellEnd"/>
       <w:r>
         <w:t xml:space="preserve"> = 0.4, and </w:t>
       </w:r>
@@ -4741,7 +4537,6 @@
       <w:r>
         <w:t xml:space="preserve"> = 1.11/</w:t>
       </w:r>
-      <w:proofErr w:type="spellStart"/>
       <w:r>
         <w:rPr>
           <w:i/>
@@ -4755,7 +4550,6 @@
         </w:rPr>
         <w:t>c</w:t>
       </w:r>
-      <w:proofErr w:type="spellEnd"/>
       <w:r>
         <w:t xml:space="preserve"> = 0.4, respectively.  These thermal fields are superimposed over the velocity vectors discussed previously to show the correlation between the thermal fields and the velocity fields.  For the lower velocity ratio case, Figure 12 (a),</w:t>
       </w:r>
@@ -5169,21 +4963,12 @@
         <w:pStyle w:val="BodyTextIndent"/>
         <w:ind w:firstLine="0"/>
       </w:pPr>
-      <w:proofErr w:type="gramStart"/>
       <w:r>
         <w:rPr>
           <w:rFonts w:eastAsia="MS Mincho"/>
           <w:bCs/>
         </w:rPr>
-        <w:t>where</w:t>
-      </w:r>
-      <w:proofErr w:type="gramEnd"/>
-      <w:r>
-        <w:rPr>
-          <w:rFonts w:eastAsia="MS Mincho"/>
-          <w:bCs/>
-        </w:rPr>
-        <w:t xml:space="preserve"> </w:t>
+        <w:t xml:space="preserve">where </w:t>
       </w:r>
       <m:oMath>
         <m:sSub>
@@ -5291,23 +5076,7 @@
           <w:rFonts w:eastAsia="MS Mincho"/>
           <w:bCs/>
         </w:rPr>
-        <w:t xml:space="preserve"> is coolant temperature at the hole exit. This is a measure of the coolant temperature immediately above the surface, and hence the effective driving te</w:t>
-      </w:r>
-      <w:proofErr w:type="spellStart"/>
-      <w:r>
-        <w:rPr>
-          <w:rFonts w:eastAsia="MS Mincho"/>
-          <w:bCs/>
-        </w:rPr>
-        <w:t>mperature</w:t>
-      </w:r>
-      <w:proofErr w:type="spellEnd"/>
-      <w:r>
-        <w:rPr>
-          <w:rFonts w:eastAsia="MS Mincho"/>
-          <w:bCs/>
-        </w:rPr>
-        <w:t xml:space="preserve"> for heat transfer into the wall.  Comparisons of measured and CFD predictions of distributions of </w:t>
+        <w:t xml:space="preserve"> is coolant temperature at the hole exit. This is a measure of the coolant temperature immediately above the surface, and hence the effective driving temperature for heat transfer into the wall.  Comparisons of measured and CFD predictions of distributions of </w:t>
       </w:r>
       <w:r>
         <w:rPr>
@@ -5392,7 +5161,7 @@
                     </pic:cNvPicPr>
                   </pic:nvPicPr>
                   <pic:blipFill>
-                    <a:blip r:embed="rId21">
+                    <a:blip r:embed="rId22">
                       <a:extLst>
                         <a:ext uri="{28A0092B-C50C-407E-A947-70E740481C1C}">
                           <a14:useLocalDpi xmlns:a14="http://schemas.microsoft.com/office/drawing/2010/main" val="0"/>
@@ -5520,7 +5289,6 @@
       <w:r>
         <w:t xml:space="preserve"> = 0.56/</w:t>
       </w:r>
-      <w:proofErr w:type="spellStart"/>
       <w:r>
         <w:rPr>
           <w:i/>
@@ -5534,7 +5302,6 @@
         </w:rPr>
         <w:t>c</w:t>
       </w:r>
-      <w:proofErr w:type="spellEnd"/>
       <w:r>
         <w:t xml:space="preserve"> = 0.4, and </w:t>
       </w:r>
@@ -5547,7 +5314,6 @@
       <w:r>
         <w:t xml:space="preserve"> = 1.11/</w:t>
       </w:r>
-      <w:proofErr w:type="spellStart"/>
       <w:r>
         <w:rPr>
           <w:i/>
@@ -5561,7 +5327,6 @@
         </w:rPr>
         <w:t>c</w:t>
       </w:r>
-      <w:proofErr w:type="spellEnd"/>
       <w:r>
         <w:t xml:space="preserve"> = 0.4, respectively.  </w:t>
       </w:r>
@@ -5569,15 +5334,7 @@
         <w:t xml:space="preserve">Recall that </w:t>
       </w:r>
       <w:r>
-        <w:t xml:space="preserve">based on our previous experimental studies [5], we speculated that the </w:t>
-      </w:r>
-      <w:proofErr w:type="spellStart"/>
-      <w:r>
-        <w:t>vortical</w:t>
-      </w:r>
-      <w:proofErr w:type="spellEnd"/>
-      <w:r>
-        <w:t xml:space="preserve"> rotation at the inlet of the hole caused the coolant jet to swirl to the opposite side of the hole at the higher velocity ratio, and at lower velocity ratio the swirling was enhanced causing the coolant swing back to the other side of the coolant hole. The streamline patterns shown in Figure 14 confirm this hypothesis, showing significantly more swirling for the </w:t>
+        <w:t xml:space="preserve">based on our previous experimental studies [5], we speculated that the vortical rotation at the inlet of the hole caused the coolant jet to swirl to the opposite side of the hole at the higher velocity ratio, and at lower velocity ratio the swirling was enhanced causing the coolant swing back to the other side of the coolant hole. The streamline patterns shown in Figure 14 confirm this hypothesis, showing significantly more swirling for the </w:t>
       </w:r>
       <w:r>
         <w:rPr>
@@ -5642,31 +5399,7 @@
         <w:t xml:space="preserve">about the usefulness of RANS may be undeserved. </w:t>
       </w:r>
       <w:r>
-        <w:t xml:space="preserve"> RANS seems to be in strong agreement with velocity fields. </w:t>
-      </w:r>
-      <w:proofErr w:type="spellStart"/>
-      <w:r>
-        <w:t>Comparision</w:t>
-      </w:r>
-      <w:proofErr w:type="spellEnd"/>
-      <w:r>
-        <w:t xml:space="preserve"> of PIV and </w:t>
-      </w:r>
-      <w:proofErr w:type="spellStart"/>
-      <w:r>
-        <w:t>thermalfields</w:t>
-      </w:r>
-      <w:proofErr w:type="spellEnd"/>
-      <w:r>
-        <w:t xml:space="preserve"> show RANS can correctly predict biasing of a shaped, crossflow fed cooling hole. Predicting the discharge coefficient follows the experimental trends but </w:t>
-      </w:r>
-      <w:proofErr w:type="spellStart"/>
-      <w:r>
-        <w:t>overpredicts</w:t>
-      </w:r>
-      <w:proofErr w:type="spellEnd"/>
-      <w:r>
-        <w:t xml:space="preserve"> the pressure loss when biasing is strongest. This may be a general deficiency in RANS or simply a disconnect between the perfect computational geometry and the real, imperfect geometry of an </w:t>
+        <w:t xml:space="preserve"> RANS seems to be in strong agreement with velocity fields. Comparision of PIV and thermalfields show RANS can correctly predict biasing of a shaped, crossflow fed cooling hole. Predicting the discharge coefficient follows the experimental trends but overpredicts the pressure loss when biasing is strongest. This may be a general deficiency in RANS or simply a disconnect between the perfect computational geometry and the real, imperfect geometry of an </w:t>
       </w:r>
       <w:r>
         <w:lastRenderedPageBreak/>
@@ -5711,7 +5444,7 @@
                     </pic:cNvPicPr>
                   </pic:nvPicPr>
                   <pic:blipFill>
-                    <a:blip r:embed="rId22">
+                    <a:blip r:embed="rId23">
                       <a:extLst>
                         <a:ext uri="{28A0092B-C50C-407E-A947-70E740481C1C}">
                           <a14:useLocalDpi xmlns:a14="http://schemas.microsoft.com/office/drawing/2010/main" val="0"/>
@@ -5740,15 +5473,7 @@
         </w:drawing>
       </w:r>
       <w:r>
-        <w:t xml:space="preserve">Despite all the limitations, it is clear that the excellent ability of RANS to predict the biasing of a shaped hole fed by crossflow over a range of channel and velocity ratios could be of great use to industry or academics. The low computational cost and high throughput permits the fast screening of new </w:t>
-      </w:r>
-      <w:proofErr w:type="gramStart"/>
-      <w:r>
-        <w:t>hole</w:t>
-      </w:r>
-      <w:proofErr w:type="gramEnd"/>
-      <w:r>
-        <w:t xml:space="preserve"> designs necessary to make the most of design freedoms offered by additive manufacturing. Future work may improve the models for turbulent mixing and surface interactions which might further improve RANS ability to accurately model film cooling.</w:t>
+        <w:t>Despite all the limitations, it is clear that the excellent ability of RANS to predict the biasing of a shaped hole fed by crossflow over a range of channel and velocity ratios could be of great use to industry or academics. The low computational cost and high throughput permits the fast screening of new hole designs necessary to make the most of design freedoms offered by additive manufacturing. Future work may improve the models for turbulent mixing and surface interactions which might further improve RANS ability to accurately model film cooling.</w:t>
       </w:r>
     </w:p>
     <w:p>
@@ -5809,21 +5534,8 @@
       <w:r>
         <w:t xml:space="preserve">[1] </w:t>
       </w:r>
-      <w:proofErr w:type="spellStart"/>
-      <w:r>
-        <w:t>Bogard</w:t>
-      </w:r>
-      <w:proofErr w:type="spellEnd"/>
-      <w:r>
-        <w:t xml:space="preserve">, D. G., and </w:t>
-      </w:r>
-      <w:proofErr w:type="spellStart"/>
-      <w:r>
-        <w:t>Thole</w:t>
-      </w:r>
-      <w:proofErr w:type="spellEnd"/>
-      <w:r>
-        <w:t xml:space="preserve">, K. A., 2006. “Gas turbine film cooling”. </w:t>
+      <w:r>
+        <w:t xml:space="preserve">Bogard, D. G., and Thole, K. A., 2006. “Gas turbine film cooling”. </w:t>
       </w:r>
       <w:r>
         <w:rPr>
@@ -5853,15 +5565,7 @@
         <w:t xml:space="preserve">[2] </w:t>
       </w:r>
       <w:r>
-        <w:t xml:space="preserve">Stewart, W. R., </w:t>
-      </w:r>
-      <w:proofErr w:type="spellStart"/>
-      <w:r>
-        <w:t>Bogard</w:t>
-      </w:r>
-      <w:proofErr w:type="spellEnd"/>
-      <w:r>
-        <w:t>, D. G., 2014 “Experimental Thermal Field Measurements of Film Cooling Above the Suction Surface of a Turbine Vane”. In Proceedings of ASME Turbo Expo 2008: Power for Land, Sea and Air, no. GT2014-27111.</w:t>
+        <w:t>Stewart, W. R., Bogard, D. G., 2014 “Experimental Thermal Field Measurements of Film Cooling Above the Suction Surface of a Turbine Vane”. In Proceedings of ASME Turbo Expo 2008: Power for Land, Sea and Air, no. GT2014-27111.</w:t>
       </w:r>
       <w:r>
         <w:t xml:space="preserve"> </w:t>
@@ -5882,23 +5586,7 @@
         <w:t>3</w:t>
       </w:r>
       <w:r>
-        <w:t xml:space="preserve">] Oliver, T. A., Anderson, J. B., </w:t>
-      </w:r>
-      <w:proofErr w:type="spellStart"/>
-      <w:r>
-        <w:t>Bogard</w:t>
-      </w:r>
-      <w:proofErr w:type="spellEnd"/>
-      <w:r>
-        <w:t xml:space="preserve">, D. G., Moser, R. D., and </w:t>
-      </w:r>
-      <w:proofErr w:type="spellStart"/>
-      <w:r>
-        <w:t>Laskowski</w:t>
-      </w:r>
-      <w:proofErr w:type="spellEnd"/>
-      <w:r>
-        <w:t xml:space="preserve">, G. 2017. “Implicit LES for Shaped-Hole Film Cooling”. In Proceedings of the ASME Turbo Expo 2017: </w:t>
+        <w:t xml:space="preserve">] Oliver, T. A., Anderson, J. B., Bogard, D. G., Moser, R. D., and Laskowski, G. 2017. “Implicit LES for Shaped-Hole Film Cooling”. In Proceedings of the ASME Turbo Expo 2017: </w:t>
       </w:r>
       <w:r>
         <w:t xml:space="preserve">Turbine Technical Conference and Exposition, no. </w:t>
@@ -5924,21 +5612,8 @@
       <w:r>
         <w:t xml:space="preserve"> </w:t>
       </w:r>
-      <w:proofErr w:type="spellStart"/>
-      <w:r>
-        <w:t>Peet</w:t>
-      </w:r>
-      <w:proofErr w:type="spellEnd"/>
-      <w:r>
-        <w:t xml:space="preserve">, Y. V., and </w:t>
-      </w:r>
-      <w:proofErr w:type="spellStart"/>
-      <w:r>
-        <w:t>Lele</w:t>
-      </w:r>
-      <w:proofErr w:type="spellEnd"/>
-      <w:r>
-        <w:t>, S. K., 2008. “Near field of film cooling jet issued into a flat plate boundary layer: LES study”. In Proceedings of ASME Turbo Expo 2008: Power for Land, Sea and Air, no. GT2008-50420.</w:t>
+      <w:r>
+        <w:t>Peet, Y. V., and Lele, S. K., 2008. “Near field of film cooling jet issued into a flat plate boundary layer: LES study”. In Proceedings of ASME Turbo Expo 2008: Power for Land, Sea and Air, no. GT2008-50420.</w:t>
       </w:r>
     </w:p>
     <w:p>
@@ -5953,23 +5628,7 @@
         <w:t>5</w:t>
       </w:r>
       <w:r>
-        <w:t xml:space="preserve">] </w:t>
-      </w:r>
-      <w:proofErr w:type="spellStart"/>
-      <w:r>
-        <w:t>Ziefle</w:t>
-      </w:r>
-      <w:proofErr w:type="spellEnd"/>
-      <w:r>
-        <w:t xml:space="preserve">, J., and </w:t>
-      </w:r>
-      <w:proofErr w:type="spellStart"/>
-      <w:r>
-        <w:t>Kleiser</w:t>
-      </w:r>
-      <w:proofErr w:type="spellEnd"/>
-      <w:r>
-        <w:t>, L., 2008. “Assessment of a film</w:t>
+        <w:t>] Ziefle, J., and Kleiser, L., 2008. “Assessment of a film</w:t>
       </w:r>
       <w:r>
         <w:t xml:space="preserve"> </w:t>
@@ -5984,31 +5643,7 @@
         <w:ind w:firstLine="0"/>
       </w:pPr>
       <w:r>
-        <w:t xml:space="preserve">[6] </w:t>
-      </w:r>
-      <w:proofErr w:type="spellStart"/>
-      <w:r>
-        <w:t>McClintic</w:t>
-      </w:r>
-      <w:proofErr w:type="spellEnd"/>
-      <w:r>
-        <w:t xml:space="preserve">, J. W., Anderson, J. B., </w:t>
-      </w:r>
-      <w:proofErr w:type="spellStart"/>
-      <w:r>
-        <w:t>Bogard</w:t>
-      </w:r>
-      <w:proofErr w:type="spellEnd"/>
-      <w:r>
-        <w:t xml:space="preserve">, D. G., Dyson, T. G., and Webster, Z. D., 2017. “Effect of Internal Crossflow Velocity on Film Cooling Effectiveness – Part I: Axial Shaped Holes”. ASME paper </w:t>
-      </w:r>
-      <w:proofErr w:type="gramStart"/>
-      <w:r>
-        <w:t>No</w:t>
-      </w:r>
-      <w:proofErr w:type="gramEnd"/>
-      <w:r>
-        <w:t>. GT2017-64616.</w:t>
+        <w:t>[6] McClintic, J. W., Anderson, J. B., Bogard, D. G., Dyson, T. G., and Webster, Z. D., 2017. “Effect of Internal Crossflow Velocity on Film Cooling Effectiveness – Part I: Axial Shaped Holes”. ASME paper No. GT2017-64616.</w:t>
       </w:r>
     </w:p>
     <w:p>
@@ -6017,31 +5652,7 @@
         <w:ind w:firstLine="0"/>
       </w:pPr>
       <w:r>
-        <w:t xml:space="preserve">[7] </w:t>
-      </w:r>
-      <w:proofErr w:type="spellStart"/>
-      <w:r>
-        <w:t>McClintic</w:t>
-      </w:r>
-      <w:proofErr w:type="spellEnd"/>
-      <w:r>
-        <w:t xml:space="preserve">, J. W., Fox, D. W., Jones, F. B., </w:t>
-      </w:r>
-      <w:proofErr w:type="spellStart"/>
-      <w:r>
-        <w:t>Bogard</w:t>
-      </w:r>
-      <w:proofErr w:type="spellEnd"/>
-      <w:r>
-        <w:t xml:space="preserve">, D. G., Dyson, T. G., and Webster, Z. D., 2017. “Flow Physics of Diffused-Exit Film Cooling Holes Fed by Internal Crossflow”. ASME paper </w:t>
-      </w:r>
-      <w:proofErr w:type="gramStart"/>
-      <w:r>
-        <w:t>No</w:t>
-      </w:r>
-      <w:proofErr w:type="gramEnd"/>
-      <w:r>
-        <w:t>. GT2018-76904.</w:t>
+        <w:t>[7] McClintic, J. W., Fox, D. W., Jones, F. B., Bogard, D. G., Dyson, T. G., and Webster, Z. D., 2017. “Flow Physics of Diffused-Exit Film Cooling Holes Fed by Internal Crossflow”. ASME paper No. GT2018-76904.</w:t>
       </w:r>
     </w:p>
     <w:p>
@@ -6050,15 +5661,7 @@
         <w:ind w:firstLine="0"/>
       </w:pPr>
       <w:r>
-        <w:t xml:space="preserve">[8] Schroeder, R. P., </w:t>
-      </w:r>
-      <w:proofErr w:type="spellStart"/>
-      <w:r>
-        <w:t>Thole</w:t>
-      </w:r>
-      <w:proofErr w:type="spellEnd"/>
-      <w:r>
-        <w:t>, K. A. 2014. “Adiabatic Effectiveness Measurements for a Baseline Shaped Film Cooling Hole” Proceedings of ASME Turbo Expo 2014: Turbine Technical Conference and Exposition GT2014-25992</w:t>
+        <w:t>[8] Schroeder, R. P., Thole, K. A. 2014. “Adiabatic Effectiveness Measurements for a Baseline Shaped Film Cooling Hole” Proceedings of ASME Turbo Expo 2014: Turbine Technical Conference and Exposition GT2014-25992</w:t>
       </w:r>
     </w:p>
     <w:p>
@@ -6096,15 +5699,7 @@
         <w:t xml:space="preserve">] </w:t>
       </w:r>
       <w:r>
-        <w:t xml:space="preserve">Anderson, J. B., Boyd, E. J., and </w:t>
-      </w:r>
-      <w:proofErr w:type="spellStart"/>
-      <w:r>
-        <w:t>Bogard</w:t>
-      </w:r>
-      <w:proofErr w:type="spellEnd"/>
-      <w:r>
-        <w:t>, D. G., 2015. “Experimental investigation of coolant-to-mainstream scaling parameters with cylindrical and shaped film cooling holes”. In Proceedings of the ASME Turbo Expo 2015: Turbine Technical Conference and Exposition, no. GT2015-43072.</w:t>
+        <w:t>Anderson, J. B., Boyd, E. J., and Bogard, D. G., 2015. “Experimental investigation of coolant-to-mainstream scaling parameters with cylindrical and shaped film cooling holes”. In Proceedings of the ASME Turbo Expo 2015: Turbine Technical Conference and Exposition, no. GT2015-43072.</w:t>
       </w:r>
     </w:p>
     <w:p>
@@ -6160,15 +5755,7 @@
         </w:sectPr>
       </w:pPr>
       <w:r>
-        <w:t xml:space="preserve">[12] </w:t>
-      </w:r>
-      <w:proofErr w:type="spellStart"/>
-      <w:r>
-        <w:t>Gritsch</w:t>
-      </w:r>
-      <w:proofErr w:type="spellEnd"/>
-      <w:r>
-        <w:t>, M., Schultz, A., and Wittig, S., 2003. “Effect of Internal Coolant Crossflow on the Effectiveness of Shaped Film-Cooling Holes”. Journal of T</w:t>
+        <w:t>[12] Gritsch, M., Schultz, A., and Wittig, S., 2003. “Effect of Internal Coolant Crossflow on the Effectiveness of Shaped Film-Cooling Holes”. Journal of T</w:t>
       </w:r>
       <w:r>
         <w:t>urbomachinery, 125, pp. 547–5</w:t>
@@ -6184,8 +5771,28 @@
         <w:jc w:val="left"/>
         <w:textAlignment w:val="auto"/>
       </w:pPr>
-      <w:bookmarkStart w:id="3" w:name="_GoBack"/>
-      <w:bookmarkEnd w:id="3"/>
+      <w:ins w:id="9" w:author="Fraser" w:date="2019-01-03T13:04:00Z">
+        <w:r>
+          <w:t xml:space="preserve">[?] PADT </w:t>
+        </w:r>
+      </w:ins>
+      <w:ins w:id="10" w:author="Fraser" w:date="2019-01-03T13:05:00Z">
+        <w:r>
+          <w:t xml:space="preserve">“ANSYS Meshing Advanced Techniques” </w:t>
+        </w:r>
+      </w:ins>
+      <w:ins w:id="11" w:author="Fraser" w:date="2019-01-03T13:08:00Z">
+        <w:r>
+          <w:t>ANSYS Meshing,</w:t>
+        </w:r>
+      </w:ins>
+      <w:ins w:id="12" w:author="Fraser" w:date="2019-01-03T13:09:00Z">
+        <w:r>
+          <w:t xml:space="preserve"> April 17, 2017</w:t>
+        </w:r>
+      </w:ins>
+      <w:bookmarkStart w:id="13" w:name="_GoBack"/>
+      <w:bookmarkEnd w:id="13"/>
     </w:p>
     <w:sectPr>
       <w:type w:val="continuous"/>
@@ -6238,7 +5845,7 @@
       <w:rPr>
         <w:noProof/>
       </w:rPr>
-      <w:t>10</w:t>
+      <w:t>9</w:t>
     </w:r>
     <w:r>
       <w:fldChar w:fldCharType="end"/>
@@ -8709,6 +8316,14 @@
     <w:abstractNumId w:val="12"/>
   </w:num>
 </w:numbering>
+</file>
+
+<file path=word/people.xml><?xml version="1.0" encoding="utf-8"?>
+<w15:people xmlns:wpc="http://schemas.microsoft.com/office/word/2010/wordprocessingCanvas" xmlns:mc="http://schemas.openxmlformats.org/markup-compatibility/2006" xmlns:o="urn:schemas-microsoft-com:office:office" xmlns:r="http://schemas.openxmlformats.org/officeDocument/2006/relationships" xmlns:m="http://schemas.openxmlformats.org/officeDocument/2006/math" xmlns:v="urn:schemas-microsoft-com:vml" xmlns:wp14="http://schemas.microsoft.com/office/word/2010/wordprocessingDrawing" xmlns:wp="http://schemas.openxmlformats.org/drawingml/2006/wordprocessingDrawing" xmlns:w10="urn:schemas-microsoft-com:office:word" xmlns:w="http://schemas.openxmlformats.org/wordprocessingml/2006/main" xmlns:w14="http://schemas.microsoft.com/office/word/2010/wordml" xmlns:w15="http://schemas.microsoft.com/office/word/2012/wordml" xmlns:wpg="http://schemas.microsoft.com/office/word/2010/wordprocessingGroup" xmlns:wpi="http://schemas.microsoft.com/office/word/2010/wordprocessingInk" xmlns:wne="http://schemas.microsoft.com/office/word/2006/wordml" xmlns:wps="http://schemas.microsoft.com/office/word/2010/wordprocessingShape" mc:Ignorable="w14 w15 wp14">
+  <w15:person w15:author="Fraser">
+    <w15:presenceInfo w15:providerId="None" w15:userId="Fraser"/>
+  </w15:person>
+</w15:people>
 </file>
 
 <file path=word/styles.xml><?xml version="1.0" encoding="utf-8"?>
@@ -9023,7 +8638,6 @@
   <w:style w:type="character" w:default="1" w:styleId="DefaultParagraphFont">
     <w:name w:val="Default Paragraph Font"/>
     <w:uiPriority w:val="1"/>
-    <w:semiHidden/>
     <w:unhideWhenUsed/>
   </w:style>
   <w:style w:type="table" w:default="1" w:styleId="TableNormal">
@@ -9690,7 +9304,7 @@
 </file>
 
 <file path=customXml/itemProps1.xml><?xml version="1.0" encoding="utf-8"?>
-<ds:datastoreItem xmlns:ds="http://schemas.openxmlformats.org/officeDocument/2006/customXml" ds:itemID="{64AAEEA5-2131-4432-83BF-B9A8BC64D576}">
+<ds:datastoreItem xmlns:ds="http://schemas.openxmlformats.org/officeDocument/2006/customXml" ds:itemID="{C45D133B-7ECD-4B62-9733-8CA2D2146B2A}">
   <ds:schemaRefs>
     <ds:schemaRef ds:uri="http://schemas.openxmlformats.org/officeDocument/2006/bibliography"/>
   </ds:schemaRefs>

</xml_diff>

<commit_message>
Updates based on Reviewer Feedback
Went through my big list of Reviewer feedback and updated my microsoft word doc. I sent the revised copy off to Dr. Bogard.
</commit_message>
<xml_diff>
--- a/GT2019-91788 Evaluating the Usefulness of RANS in Film Cooling/GT2019_Fraser-dgb.docx
+++ b/GT2019-91788 Evaluating the Usefulness of RANS in Film Cooling/GT2019_Fraser-dgb.docx
@@ -321,73 +321,155 @@
         <w:pStyle w:val="NomenclatureClauseTitle"/>
         <w:spacing w:before="0"/>
         <w:rPr>
-          <w:rFonts w:ascii="SansSerif" w:hAnsi="SansSerif" w:cs="Arial"/>
+          <w:rFonts w:ascii="Times New Roman" w:hAnsi="Times New Roman"/>
           <w:caps w:val="0"/>
-        </w:rPr>
-      </w:pPr>
-      <w:r>
-        <w:rPr>
-          <w:rFonts w:ascii="SansSerif" w:hAnsi="SansSerif" w:cs="Arial"/>
-          <w:caps w:val="0"/>
-        </w:rPr>
-        <w:t></w:t>
-      </w:r>
-      <w:r>
-        <w:rPr>
-          <w:rFonts w:ascii="SansSerif" w:hAnsi="SansSerif" w:cs="Arial"/>
-          <w:caps w:val="0"/>
-        </w:rPr>
-        <w:t></w:t>
-      </w:r>
-      <w:r>
-        <w:rPr>
-          <w:rFonts w:ascii="SansSerif" w:hAnsi="SansSerif" w:cs="Arial"/>
-          <w:caps w:val="0"/>
-        </w:rPr>
-        <w:t></w:t>
-      </w:r>
-      <w:r>
-        <w:rPr>
-          <w:rFonts w:ascii="SansSerif" w:hAnsi="SansSerif" w:cs="Arial"/>
-          <w:caps w:val="0"/>
-        </w:rPr>
-        <w:t></w:t>
-      </w:r>
-      <w:r>
-        <w:rPr>
-          <w:rFonts w:ascii="SansSerif" w:hAnsi="SansSerif" w:cs="Arial"/>
-          <w:caps w:val="0"/>
-        </w:rPr>
-        <w:t></w:t>
-      </w:r>
-      <w:r>
-        <w:rPr>
-          <w:rFonts w:ascii="SansSerif" w:hAnsi="SansSerif" w:cs="Arial"/>
-          <w:caps w:val="0"/>
-        </w:rPr>
-        <w:t></w:t>
-      </w:r>
-      <w:r>
-        <w:rPr>
-          <w:rFonts w:ascii="SansSerif" w:hAnsi="SansSerif" w:cs="Arial"/>
-          <w:caps w:val="0"/>
-        </w:rPr>
-        <w:t></w:t>
-      </w:r>
-      <w:r>
-        <w:rPr>
-          <w:rFonts w:ascii="SansSerif" w:hAnsi="SansSerif" w:cs="Arial"/>
-          <w:caps w:val="0"/>
-        </w:rPr>
-        <w:t></w:t>
-      </w:r>
+          <w:rPrChange w:id="3" w:author="Fraser" w:date="2019-01-04T11:25:00Z">
+            <w:rPr>
+              <w:rFonts w:ascii="SansSerif" w:hAnsi="SansSerif" w:cs="Arial"/>
+              <w:caps w:val="0"/>
+            </w:rPr>
+          </w:rPrChange>
+        </w:rPr>
+      </w:pPr>
+      <w:del w:id="4" w:author="Fraser" w:date="2019-01-04T11:25:00Z">
+        <w:r>
+          <w:rPr>
+            <w:rFonts w:ascii="Times New Roman" w:hAnsi="Times New Roman"/>
+            <w:caps w:val="0"/>
+            <w:rPrChange w:id="5" w:author="Fraser" w:date="2019-01-04T11:25:00Z">
+              <w:rPr>
+                <w:rFonts w:ascii="SansSerif" w:hAnsi="SansSerif" w:cs="Arial"/>
+                <w:caps w:val="0"/>
+              </w:rPr>
+            </w:rPrChange>
+          </w:rPr>
+          <w:delText></w:delText>
+        </w:r>
+        <w:r>
+          <w:rPr>
+            <w:rFonts w:ascii="Times New Roman" w:hAnsi="Times New Roman"/>
+            <w:caps w:val="0"/>
+            <w:rPrChange w:id="6" w:author="Fraser" w:date="2019-01-04T11:25:00Z">
+              <w:rPr>
+                <w:rFonts w:ascii="SansSerif" w:hAnsi="SansSerif" w:cs="Arial"/>
+                <w:caps w:val="0"/>
+              </w:rPr>
+            </w:rPrChange>
+          </w:rPr>
+          <w:delText></w:delText>
+        </w:r>
+        <w:r>
+          <w:rPr>
+            <w:rFonts w:ascii="Times New Roman" w:hAnsi="Times New Roman"/>
+            <w:caps w:val="0"/>
+            <w:rPrChange w:id="7" w:author="Fraser" w:date="2019-01-04T11:25:00Z">
+              <w:rPr>
+                <w:rFonts w:ascii="SansSerif" w:hAnsi="SansSerif" w:cs="Arial"/>
+                <w:caps w:val="0"/>
+              </w:rPr>
+            </w:rPrChange>
+          </w:rPr>
+          <w:delText></w:delText>
+        </w:r>
+        <w:r>
+          <w:rPr>
+            <w:rFonts w:ascii="Times New Roman" w:hAnsi="Times New Roman"/>
+            <w:caps w:val="0"/>
+            <w:rPrChange w:id="8" w:author="Fraser" w:date="2019-01-04T11:25:00Z">
+              <w:rPr>
+                <w:rFonts w:ascii="SansSerif" w:hAnsi="SansSerif" w:cs="Arial"/>
+                <w:caps w:val="0"/>
+              </w:rPr>
+            </w:rPrChange>
+          </w:rPr>
+          <w:delText></w:delText>
+        </w:r>
+        <w:r>
+          <w:rPr>
+            <w:rFonts w:ascii="Times New Roman" w:hAnsi="Times New Roman"/>
+            <w:caps w:val="0"/>
+            <w:rPrChange w:id="9" w:author="Fraser" w:date="2019-01-04T11:25:00Z">
+              <w:rPr>
+                <w:rFonts w:ascii="SansSerif" w:hAnsi="SansSerif" w:cs="Arial"/>
+                <w:caps w:val="0"/>
+              </w:rPr>
+            </w:rPrChange>
+          </w:rPr>
+          <w:delText></w:delText>
+        </w:r>
+        <w:r>
+          <w:rPr>
+            <w:rFonts w:ascii="Times New Roman" w:hAnsi="Times New Roman"/>
+            <w:caps w:val="0"/>
+            <w:rPrChange w:id="10" w:author="Fraser" w:date="2019-01-04T11:25:00Z">
+              <w:rPr>
+                <w:rFonts w:ascii="SansSerif" w:hAnsi="SansSerif" w:cs="Arial"/>
+                <w:caps w:val="0"/>
+              </w:rPr>
+            </w:rPrChange>
+          </w:rPr>
+          <w:delText></w:delText>
+        </w:r>
+        <w:r>
+          <w:rPr>
+            <w:rFonts w:ascii="Times New Roman" w:hAnsi="Times New Roman"/>
+            <w:caps w:val="0"/>
+            <w:rPrChange w:id="11" w:author="Fraser" w:date="2019-01-04T11:25:00Z">
+              <w:rPr>
+                <w:rFonts w:ascii="SansSerif" w:hAnsi="SansSerif" w:cs="Arial"/>
+                <w:caps w:val="0"/>
+              </w:rPr>
+            </w:rPrChange>
+          </w:rPr>
+          <w:delText></w:delText>
+        </w:r>
+        <w:r>
+          <w:rPr>
+            <w:rFonts w:ascii="Times New Roman" w:hAnsi="Times New Roman"/>
+            <w:caps w:val="0"/>
+            <w:rPrChange w:id="12" w:author="Fraser" w:date="2019-01-04T11:25:00Z">
+              <w:rPr>
+                <w:rFonts w:ascii="SansSerif" w:hAnsi="SansSerif" w:cs="Arial"/>
+                <w:caps w:val="0"/>
+              </w:rPr>
+            </w:rPrChange>
+          </w:rPr>
+          <w:delText></w:delText>
+        </w:r>
+      </w:del>
+      <w:ins w:id="13" w:author="Fraser" w:date="2019-01-04T11:25:00Z">
+        <w:r>
+          <w:rPr>
+            <w:rFonts w:ascii="Times New Roman" w:hAnsi="Times New Roman"/>
+            <w:caps w:val="0"/>
+          </w:rPr>
+          <w:t>ABSTR</w:t>
+        </w:r>
+        <w:bookmarkStart w:id="14" w:name="_GoBack"/>
+        <w:bookmarkEnd w:id="14"/>
+        <w:r>
+          <w:rPr>
+            <w:rFonts w:ascii="Times New Roman" w:hAnsi="Times New Roman"/>
+            <w:caps w:val="0"/>
+          </w:rPr>
+          <w:t>ACT</w:t>
+        </w:r>
+      </w:ins>
     </w:p>
     <w:p>
       <w:pPr>
         <w:ind w:firstLine="360"/>
       </w:pPr>
       <w:r>
-        <w:t>Film cooling is a very common technique used in cooling turbine engine components, and hence has been studied extensively experimentally and computationally.  Computational studies of film cooling range from more simplistic RANS predictions to high fidelity LES predictions.  Generally the accuracy of computational predictions of film cooling is evaluated based on the adiabatic effectiveness measured and predicted downstream of the hole.  For this study, a RANS computational prediction was used, but he evaluation of the accuracy of the prediction was based on measured thermal and velocity fields within the coolant hole and immediately downstream.  We chose a relatively complex film cooling configuration consisting of a row of 7-7-7 shaped holes fed by an internal channel flow with a range of internal crossflow velocities and coolant jet velocities.  Previous experimental studies using this configuration showed that at various inlet velocity ratios, the coolant jet becomes biased to one side of the diffusing section of the hole, which degrades performance and can cause ingestion into the hole.  For this study we wanted to determine the capability of a RANS computation to correctly predict the flow structures, coolant jet biasing, and film effectiveness for this configuration. Computational results were compared to thermal field measurements made with a micro-thermocouple probe, velocity field measurements made with a PIV, and film effectiveness measurements made with an IR camera.  These measurements were made within the coolant hole, at the downstream edge of the hole, and at 5</w:t>
+        <w:t xml:space="preserve">Film cooling is a very common technique used in cooling turbine engine components, and hence has been studied extensively experimentally and computationally.  Computational studies of film cooling range from more simplistic RANS predictions to high fidelity LES predictions.  Generally the accuracy of computational predictions of film cooling is evaluated based on the adiabatic effectiveness measured and predicted downstream of the hole.  For this study, a RANS computational prediction was used, but </w:t>
+      </w:r>
+      <w:ins w:id="15" w:author="Fraser" w:date="2019-01-03T16:41:00Z">
+        <w:r>
+          <w:t>t</w:t>
+        </w:r>
+      </w:ins>
+      <w:r>
+        <w:t>he evaluation of the accuracy of the prediction was based on measured thermal and velocity fields within the coolant hole and immediately downstream.  We chose a relatively complex film cooling configuration consisting of a row of 7-7-7 shaped holes fed by an internal channel flow with a range of internal crossflow velocities and coolant jet velocities.  Previous experimental studies using this configuration showed that at various inlet velocity ratios, the coolant jet becomes biased to one side of the diffusing section of the hole, which degrades performance and can cause ingestion into the hole.  For this study we wanted to determine the capability of a RANS computation to correctly predict the flow structures, coolant jet biasing, and film effectiveness for this configuration. Computational results were compared to thermal field measurements made with a micro-thermocouple probe, velocity field measurements made with a PIV, and film effectiveness measurements made with an IR camera.  These measurements were made within the coolant hole, at the downstream edge of the hole, and at 5</w:t>
       </w:r>
       <w:r>
         <w:rPr>
@@ -396,7 +478,23 @@
         <w:t>D</w:t>
       </w:r>
       <w:r>
-        <w:t xml:space="preserve"> downstream of the hole. Results from this study show that the RANS computations accurately predicted the flow and thermal fields within and at the downstream edge of the hole, but failed to predict the evolutions of the thermal field and film effectiveness downstream of the hole.</w:t>
+        <w:t xml:space="preserve"> downstream of the hole. Results from this study show that the RANS computations accurately predicted the </w:t>
+      </w:r>
+      <w:ins w:id="16" w:author="Fraser" w:date="2019-01-03T14:03:00Z">
+        <w:r>
+          <w:t xml:space="preserve">bulk </w:t>
+        </w:r>
+      </w:ins>
+      <w:r>
+        <w:t>flow and thermal fields within and at the downstream edge of the hole, but failed to predict the evolutions of the thermal field</w:t>
+      </w:r>
+      <w:ins w:id="17" w:author="Fraser" w:date="2019-01-03T14:03:00Z">
+        <w:r>
+          <w:t>, secondary flows,</w:t>
+        </w:r>
+      </w:ins>
+      <w:r>
+        <w:t xml:space="preserve"> and film effectiveness downstream of the hole.</w:t>
       </w:r>
     </w:p>
     <w:p>
@@ -526,13 +624,57 @@
         <w:pStyle w:val="BodyTextIndent"/>
       </w:pPr>
       <w:r>
-        <w:t xml:space="preserve">The goal of this study was to more thoroughly investigate the capabilities and limitations of RANS codes, with appropriate turbulence models, to predict film cooling performance.  A unique aspect of this study was the investigation of the coolant flow within a shaped cooling hole.  </w:t>
+        <w:t xml:space="preserve">The goal of this study was to more thoroughly investigate the capabilities and limitations of RANS codes, with appropriate turbulence models, to predict film cooling performance.  A unique aspect of this study </w:t>
+      </w:r>
+      <w:del w:id="18" w:author="Fraser" w:date="2019-01-03T14:06:00Z">
+        <w:r>
+          <w:delText>was the investigation of the coolant flow within a shaped cooling hole</w:delText>
+        </w:r>
+      </w:del>
+      <w:ins w:id="19" w:author="Fraser" w:date="2019-01-03T14:06:00Z">
+        <w:r>
+          <w:t>was the combination of in-hole and near hole experimental measurements and high fidelity iLES</w:t>
+        </w:r>
+      </w:ins>
+      <w:ins w:id="20" w:author="Fraser" w:date="2019-01-03T14:07:00Z">
+        <w:r>
+          <w:t xml:space="preserve"> to directly compare with RANS predictions</w:t>
+        </w:r>
+      </w:ins>
+      <w:r>
+        <w:t xml:space="preserve">.  </w:t>
       </w:r>
       <w:r>
         <w:t xml:space="preserve">Evaluations were done by comparing to experimental measurements of velocity and thermal fields within and a short distance downstream of the coolant hole, and film cooling effectiveness measurements downstream of the hole.  </w:t>
       </w:r>
       <w:r>
-        <w:t>Results from an iLES simulation were also used to evaluate predictions of separation regions within the coolant hole.  A 7-7-7 forward expanded</w:t>
+        <w:t>Results from an iLES simulation were also used to evaluate</w:t>
+      </w:r>
+      <w:ins w:id="21" w:author="Fraser" w:date="2019-01-03T14:05:00Z">
+        <w:r>
+          <w:t xml:space="preserve"> </w:t>
+        </w:r>
+      </w:ins>
+      <w:del w:id="22" w:author="Fraser" w:date="2019-01-03T14:05:00Z">
+        <w:r>
+          <w:delText xml:space="preserve"> </w:delText>
+        </w:r>
+      </w:del>
+      <w:r>
+        <w:t>predictions of separation regions within the coolant hol</w:t>
+      </w:r>
+      <w:ins w:id="23" w:author="Fraser" w:date="2019-01-03T14:04:00Z">
+        <w:r>
+          <w:t>e</w:t>
+        </w:r>
+      </w:ins>
+      <w:del w:id="24" w:author="Fraser" w:date="2019-01-03T14:04:00Z">
+        <w:r>
+          <w:delText>e</w:delText>
+        </w:r>
+      </w:del>
+      <w:r>
+        <w:t>.  A 7-7-7 forward expanded</w:t>
       </w:r>
       <w:r>
         <w:t>,</w:t>
@@ -548,15 +690,285 @@
       <w:pPr>
         <w:pStyle w:val="BodyTextIndent"/>
         <w:ind w:firstLine="0"/>
+        <w:rPr>
+          <w:ins w:id="25" w:author="Fraser" w:date="2019-01-03T14:50:00Z"/>
+          <w:color w:val="FF0000"/>
+        </w:rPr>
       </w:pPr>
       <w:r>
         <w:tab/>
       </w:r>
+      <w:ins w:id="26" w:author="Fraser" w:date="2019-01-03T14:39:00Z">
+        <w:r>
+          <w:t>A</w:t>
+        </w:r>
+      </w:ins>
+      <w:ins w:id="27" w:author="Fraser" w:date="2019-01-03T14:41:00Z">
+        <w:r>
+          <w:t xml:space="preserve"> </w:t>
+        </w:r>
+      </w:ins>
+      <w:ins w:id="28" w:author="Fraser" w:date="2019-01-03T14:38:00Z">
+        <w:r>
+          <w:t>Realizable k-</w:t>
+        </w:r>
+        <w:r>
+          <w:rPr>
+            <w:rFonts w:ascii="Symbol" w:hAnsi="Symbol"/>
+          </w:rPr>
+          <w:t></w:t>
+        </w:r>
+      </w:ins>
+      <w:ins w:id="29" w:author="Fraser" w:date="2019-01-03T14:41:00Z">
+        <w:r>
+          <w:rPr>
+            <w:rFonts w:ascii="Symbol" w:hAnsi="Symbol"/>
+          </w:rPr>
+          <w:t></w:t>
+        </w:r>
+        <w:r>
+          <w:t xml:space="preserve">RANS turbulence model </w:t>
+        </w:r>
+      </w:ins>
+      <w:ins w:id="30" w:author="Fraser" w:date="2019-01-03T14:38:00Z">
+        <w:r>
+          <w:t>with enhanced wall treatment</w:t>
+        </w:r>
+      </w:ins>
+      <w:ins w:id="31" w:author="Fraser" w:date="2019-01-03T14:41:00Z">
+        <w:r>
+          <w:t xml:space="preserve"> is used in these simulations</w:t>
+        </w:r>
+      </w:ins>
+      <w:ins w:id="32" w:author="Fraser" w:date="2019-01-03T14:39:00Z">
+        <w:r>
+          <w:t>. This model</w:t>
+        </w:r>
+      </w:ins>
+      <w:ins w:id="33" w:author="Fraser" w:date="2019-01-03T14:38:00Z">
+        <w:r>
+          <w:t xml:space="preserve"> has proven reliable over a wide variety of flow conditions at predicting the bulk flow velocities and pressures [Hoda, </w:t>
+        </w:r>
+        <w:r>
+          <w:t>Ferguson</w:t>
+        </w:r>
+        <w:r>
+          <w:t>]. No RANS turbulence model does a good job of exactly pre</w:t>
+        </w:r>
+        <w:r>
+          <w:t xml:space="preserve">dicting the turbulent diffusion, </w:t>
+        </w:r>
+        <w:r>
+          <w:t xml:space="preserve">secondary flows, </w:t>
+        </w:r>
+      </w:ins>
+      <w:ins w:id="34" w:author="Fraser" w:date="2019-01-03T14:43:00Z">
+        <w:r>
+          <w:t xml:space="preserve">or </w:t>
+        </w:r>
+      </w:ins>
+      <w:ins w:id="35" w:author="Fraser" w:date="2019-01-03T14:38:00Z">
+        <w:r>
+          <w:t>separations</w:t>
+        </w:r>
+      </w:ins>
+      <w:ins w:id="36" w:author="Fraser" w:date="2019-01-03T14:43:00Z">
+        <w:r>
+          <w:t xml:space="preserve"> [</w:t>
+        </w:r>
+      </w:ins>
+      <w:ins w:id="37" w:author="Fraser" w:date="2019-01-03T14:46:00Z">
+        <w:r>
+          <w:t xml:space="preserve">Shih, </w:t>
+        </w:r>
+      </w:ins>
+      <w:ins w:id="38" w:author="Fraser" w:date="2019-01-03T14:43:00Z">
+        <w:r>
+          <w:t>Muldoon</w:t>
+        </w:r>
+        <w:r>
+          <w:t>]</w:t>
+        </w:r>
+      </w:ins>
+      <w:ins w:id="39" w:author="Fraser" w:date="2019-01-03T14:38:00Z">
+        <w:r>
+          <w:t>.</w:t>
+        </w:r>
+      </w:ins>
+      <w:ins w:id="40" w:author="Fraser" w:date="2019-01-03T14:42:00Z">
+        <w:r>
+          <w:t xml:space="preserve"> Instead,</w:t>
+        </w:r>
+      </w:ins>
+      <w:ins w:id="41" w:author="Fraser" w:date="2019-01-03T14:40:00Z">
+        <w:r>
+          <w:t xml:space="preserve"> </w:t>
+        </w:r>
+      </w:ins>
+      <w:ins w:id="42" w:author="Fraser" w:date="2019-01-03T14:42:00Z">
+        <w:r>
+          <w:t>t</w:t>
+        </w:r>
+      </w:ins>
+      <w:ins w:id="43" w:author="Fraser" w:date="2019-01-03T14:40:00Z">
+        <w:r>
+          <w:t xml:space="preserve">his paper focuses on the general accuracy of RANS when simulating complex flow </w:t>
+        </w:r>
+      </w:ins>
+      <w:ins w:id="44" w:author="Fraser" w:date="2019-01-03T14:41:00Z">
+        <w:r>
+          <w:t>phenomena</w:t>
+        </w:r>
+      </w:ins>
+      <w:ins w:id="45" w:author="Fraser" w:date="2019-01-03T14:40:00Z">
+        <w:r>
+          <w:t xml:space="preserve"> like crossflow fed film cooling holes.</w:t>
+        </w:r>
+      </w:ins>
+      <w:ins w:id="46" w:author="Fraser" w:date="2019-01-03T14:38:00Z">
+        <w:r>
+          <w:t xml:space="preserve"> The advantage of RANS is the speed and simplicity which would allow general characterization of hole performance within a large performance envelope. </w:t>
+        </w:r>
+      </w:ins>
+      <w:ins w:id="47" w:author="Fraser" w:date="2019-01-03T14:46:00Z">
+        <w:r>
+          <w:t xml:space="preserve">Regardless of accuracy, </w:t>
+        </w:r>
+      </w:ins>
+      <w:ins w:id="48" w:author="Fraser" w:date="2019-01-03T14:38:00Z">
+        <w:r>
+          <w:t xml:space="preserve">RANS is frequently </w:t>
+        </w:r>
+      </w:ins>
+      <w:ins w:id="49" w:author="Fraser" w:date="2019-01-03T14:46:00Z">
+        <w:r>
+          <w:t>employed</w:t>
+        </w:r>
+      </w:ins>
+      <w:ins w:id="50" w:author="Fraser" w:date="2019-01-03T14:38:00Z">
+        <w:r>
+          <w:t xml:space="preserve"> to explore new hole geometries [Hadyt, Liu, Dickhoff, Huang] </w:t>
+        </w:r>
+        <w:r>
+          <w:rPr>
+            <w:color w:val="FF0000"/>
+            <w:rPrChange w:id="51" w:author="Fraser" w:date="2019-01-03T14:49:00Z">
+              <w:rPr/>
+            </w:rPrChange>
+          </w:rPr>
+          <w:t xml:space="preserve">so a better understanding of how </w:t>
+        </w:r>
+      </w:ins>
+      <w:ins w:id="52" w:author="Fraser" w:date="2019-01-03T14:47:00Z">
+        <w:r>
+          <w:rPr>
+            <w:color w:val="FF0000"/>
+            <w:rPrChange w:id="53" w:author="Fraser" w:date="2019-01-03T14:49:00Z">
+              <w:rPr/>
+            </w:rPrChange>
+          </w:rPr>
+          <w:t>accurately</w:t>
+        </w:r>
+      </w:ins>
+      <w:ins w:id="54" w:author="Fraser" w:date="2019-01-03T14:38:00Z">
+        <w:r>
+          <w:rPr>
+            <w:color w:val="FF0000"/>
+            <w:rPrChange w:id="55" w:author="Fraser" w:date="2019-01-03T14:49:00Z">
+              <w:rPr/>
+            </w:rPrChange>
+          </w:rPr>
+          <w:t xml:space="preserve"> RANS </w:t>
+        </w:r>
+      </w:ins>
+      <w:ins w:id="56" w:author="Fraser" w:date="2019-01-03T14:47:00Z">
+        <w:r>
+          <w:rPr>
+            <w:color w:val="FF0000"/>
+            <w:rPrChange w:id="57" w:author="Fraser" w:date="2019-01-03T14:49:00Z">
+              <w:rPr/>
+            </w:rPrChange>
+          </w:rPr>
+          <w:t xml:space="preserve">handles </w:t>
+        </w:r>
+      </w:ins>
+      <w:ins w:id="58" w:author="Fraser" w:date="2019-01-03T14:48:00Z">
+        <w:r>
+          <w:rPr>
+            <w:color w:val="FF0000"/>
+            <w:rPrChange w:id="59" w:author="Fraser" w:date="2019-01-03T14:49:00Z">
+              <w:rPr/>
+            </w:rPrChange>
+          </w:rPr>
+          <w:t xml:space="preserve">film cooling predictions in </w:t>
+        </w:r>
+      </w:ins>
+      <w:ins w:id="60" w:author="Fraser" w:date="2019-01-03T14:47:00Z">
+        <w:r>
+          <w:rPr>
+            <w:color w:val="FF0000"/>
+            <w:rPrChange w:id="61" w:author="Fraser" w:date="2019-01-03T14:49:00Z">
+              <w:rPr/>
+            </w:rPrChange>
+          </w:rPr>
+          <w:t xml:space="preserve">complex flows </w:t>
+        </w:r>
+      </w:ins>
+      <w:ins w:id="62" w:author="Fraser" w:date="2019-01-03T14:48:00Z">
+        <w:r>
+          <w:rPr>
+            <w:color w:val="FF0000"/>
+            <w:rPrChange w:id="63" w:author="Fraser" w:date="2019-01-03T14:49:00Z">
+              <w:rPr/>
+            </w:rPrChange>
+          </w:rPr>
+          <w:t xml:space="preserve">can greatly aid industry and researchers in </w:t>
+        </w:r>
+      </w:ins>
+      <w:ins w:id="64" w:author="Fraser" w:date="2019-01-03T14:49:00Z">
+        <w:r>
+          <w:rPr>
+            <w:color w:val="FF0000"/>
+            <w:rPrChange w:id="65" w:author="Fraser" w:date="2019-01-03T14:49:00Z">
+              <w:rPr/>
+            </w:rPrChange>
+          </w:rPr>
+          <w:t>dissecting</w:t>
+        </w:r>
+      </w:ins>
+      <w:ins w:id="66" w:author="Fraser" w:date="2019-01-03T14:48:00Z">
+        <w:r>
+          <w:rPr>
+            <w:color w:val="FF0000"/>
+            <w:rPrChange w:id="67" w:author="Fraser" w:date="2019-01-03T14:49:00Z">
+              <w:rPr/>
+            </w:rPrChange>
+          </w:rPr>
+          <w:t xml:space="preserve"> </w:t>
+        </w:r>
+      </w:ins>
+      <w:ins w:id="68" w:author="Fraser" w:date="2019-01-03T14:49:00Z">
+        <w:r>
+          <w:rPr>
+            <w:color w:val="FF0000"/>
+            <w:rPrChange w:id="69" w:author="Fraser" w:date="2019-01-03T14:49:00Z">
+              <w:rPr/>
+            </w:rPrChange>
+          </w:rPr>
+          <w:t xml:space="preserve">the results of CFD. </w:t>
+        </w:r>
+      </w:ins>
     </w:p>
     <w:p>
       <w:pPr>
         <w:pStyle w:val="BodyTextIndent"/>
         <w:ind w:firstLine="0"/>
+      </w:pPr>
+    </w:p>
+    <w:p>
+      <w:pPr>
+        <w:pStyle w:val="BodyTextIndent"/>
+        <w:ind w:firstLine="0"/>
         <w:rPr>
           <w:rFonts w:ascii="Arial" w:hAnsi="Arial" w:cs="Arial"/>
           <w:b/>
@@ -578,7 +990,19 @@
         <w:rPr>
           <w:i/>
         </w:rPr>
-        <w:t>Cd</w:t>
+        <w:t>C</w:t>
+      </w:r>
+      <w:r>
+        <w:rPr>
+          <w:i/>
+          <w:vertAlign w:val="subscript"/>
+          <w:rPrChange w:id="70" w:author="Fraser" w:date="2019-01-03T14:49:00Z">
+            <w:rPr>
+              <w:i/>
+            </w:rPr>
+          </w:rPrChange>
+        </w:rPr>
+        <w:t>d</w:t>
       </w:r>
       <w:r>
         <w:tab/>
@@ -832,7 +1256,37 @@
         <w:rPr>
           <w:i/>
         </w:rPr>
-        <w:t>Uj/U∞</w:t>
+        <w:t>U</w:t>
+      </w:r>
+      <w:r>
+        <w:rPr>
+          <w:i/>
+          <w:vertAlign w:val="subscript"/>
+          <w:rPrChange w:id="71" w:author="Fraser" w:date="2019-01-03T14:50:00Z">
+            <w:rPr>
+              <w:i/>
+            </w:rPr>
+          </w:rPrChange>
+        </w:rPr>
+        <w:t>j</w:t>
+      </w:r>
+      <w:r>
+        <w:rPr>
+          <w:i/>
+        </w:rPr>
+        <w:t>/U</w:t>
+      </w:r>
+      <w:r>
+        <w:rPr>
+          <w:i/>
+          <w:vertAlign w:val="subscript"/>
+          <w:rPrChange w:id="72" w:author="Fraser" w:date="2019-01-03T14:49:00Z">
+            <w:rPr>
+              <w:i/>
+            </w:rPr>
+          </w:rPrChange>
+        </w:rPr>
+        <w:t>∞</w:t>
       </w:r>
     </w:p>
     <w:p>
@@ -860,7 +1314,37 @@
         <w:rPr>
           <w:i/>
         </w:rPr>
-        <w:t>Uc/U∞</w:t>
+        <w:t>U</w:t>
+      </w:r>
+      <w:r>
+        <w:rPr>
+          <w:i/>
+          <w:vertAlign w:val="subscript"/>
+          <w:rPrChange w:id="73" w:author="Fraser" w:date="2019-01-03T14:50:00Z">
+            <w:rPr>
+              <w:i/>
+            </w:rPr>
+          </w:rPrChange>
+        </w:rPr>
+        <w:t>c</w:t>
+      </w:r>
+      <w:r>
+        <w:rPr>
+          <w:i/>
+        </w:rPr>
+        <w:t>/U</w:t>
+      </w:r>
+      <w:r>
+        <w:rPr>
+          <w:i/>
+          <w:vertAlign w:val="subscript"/>
+          <w:rPrChange w:id="74" w:author="Fraser" w:date="2019-01-03T14:49:00Z">
+            <w:rPr>
+              <w:i/>
+            </w:rPr>
+          </w:rPrChange>
+        </w:rPr>
+        <w:t>∞</w:t>
       </w:r>
     </w:p>
     <w:p>
@@ -888,7 +1372,37 @@
         <w:rPr>
           <w:i/>
         </w:rPr>
-        <w:t>Uc/Uj</w:t>
+        <w:t>U</w:t>
+      </w:r>
+      <w:r>
+        <w:rPr>
+          <w:i/>
+          <w:vertAlign w:val="subscript"/>
+          <w:rPrChange w:id="75" w:author="Fraser" w:date="2019-01-03T14:50:00Z">
+            <w:rPr>
+              <w:i/>
+            </w:rPr>
+          </w:rPrChange>
+        </w:rPr>
+        <w:t>c</w:t>
+      </w:r>
+      <w:r>
+        <w:rPr>
+          <w:i/>
+        </w:rPr>
+        <w:t>/U</w:t>
+      </w:r>
+      <w:r>
+        <w:rPr>
+          <w:i/>
+          <w:vertAlign w:val="subscript"/>
+          <w:rPrChange w:id="76" w:author="Fraser" w:date="2019-01-03T14:50:00Z">
+            <w:rPr>
+              <w:i/>
+            </w:rPr>
+          </w:rPrChange>
+        </w:rPr>
+        <w:t>j</w:t>
       </w:r>
     </w:p>
     <w:p>
@@ -955,275 +1469,18 @@
       <w:pPr>
         <w:pStyle w:val="BodyTextIndent"/>
       </w:pPr>
-    </w:p>
-    <w:p>
-      <w:pPr>
-        <w:pStyle w:val="BodyTextIndent"/>
-      </w:pPr>
-      <w:r>
-        <w:t>GREEK</w:t>
-      </w:r>
-    </w:p>
-    <w:p>
-      <w:pPr>
-        <w:pStyle w:val="BodyTextIndent"/>
-      </w:pPr>
-      <w:r>
-        <w:rPr>
-          <w:i/>
-        </w:rPr>
-        <w:t>α</w:t>
-      </w:r>
-      <w:r>
-        <w:tab/>
-        <w:t>Hole inclination angle</w:t>
-      </w:r>
-    </w:p>
-    <w:p>
-      <w:pPr>
-        <w:pStyle w:val="BodyTextIndent"/>
-      </w:pPr>
-      <w:r>
-        <w:rPr>
-          <w:i/>
-        </w:rPr>
-        <w:t>β</w:t>
-      </w:r>
-      <w:r>
-        <w:tab/>
-        <w:t>Lateral expansion angle</w:t>
-      </w:r>
-    </w:p>
-    <w:p>
-      <w:pPr>
-        <w:pStyle w:val="BodyTextIndent"/>
-      </w:pPr>
-      <w:r>
-        <w:rPr>
-          <w:i/>
-        </w:rPr>
-        <w:t>γ</w:t>
-      </w:r>
-      <w:r>
-        <w:tab/>
-        <w:t>Ratio of specific heats, forward expansion angle</w:t>
-      </w:r>
-    </w:p>
-    <w:p>
-      <w:pPr>
-        <w:pStyle w:val="BodyTextIndent"/>
-      </w:pPr>
-      <w:r>
-        <w:rPr>
-          <w:i/>
-        </w:rPr>
-        <w:t>δ</w:t>
-      </w:r>
-      <w:r>
-        <w:tab/>
-        <w:t>Boundary layer thickness, uncertainty</w:t>
-      </w:r>
-    </w:p>
-    <w:p>
-      <w:pPr>
-        <w:pStyle w:val="BodyTextIndent"/>
-      </w:pPr>
-      <w:r>
-        <w:rPr>
-          <w:i/>
-        </w:rPr>
-        <w:t>η</w:t>
-      </w:r>
-      <w:r>
-        <w:tab/>
-        <w:t>Adiabatic effectiveness</w:t>
-      </w:r>
-    </w:p>
-    <w:p>
-      <w:pPr>
-        <w:pStyle w:val="BodyTextIndent"/>
-      </w:pPr>
-      <w:r>
-        <w:rPr>
-          <w:i/>
-        </w:rPr>
-        <w:t>ρ</w:t>
-      </w:r>
-      <w:r>
-        <w:tab/>
-        <w:t>density</w:t>
-      </w:r>
-    </w:p>
-    <w:p>
-      <w:pPr>
-        <w:pStyle w:val="BodyTextIndent"/>
-      </w:pPr>
-      <w:r>
-        <w:rPr>
-          <w:i/>
-        </w:rPr>
-        <w:t>φ</w:t>
-      </w:r>
-      <w:r>
-        <w:tab/>
-        <w:t>Overall effectiveness</w:t>
-      </w:r>
-    </w:p>
-    <w:p>
-      <w:pPr>
-        <w:pStyle w:val="BodyTextIndent"/>
-        <w:ind w:firstLine="0"/>
-      </w:pPr>
-    </w:p>
-    <w:p>
-      <w:pPr>
-        <w:pStyle w:val="BodyTextIndent"/>
-      </w:pPr>
-      <w:r>
-        <w:t>SUBSCRIPTS</w:t>
-      </w:r>
-    </w:p>
-    <w:p>
-      <w:pPr>
-        <w:pStyle w:val="BodyTextIndent"/>
-      </w:pPr>
-      <w:r>
-        <w:rPr>
-          <w:i/>
-        </w:rPr>
-        <w:t>Avg</w:t>
-      </w:r>
-      <w:r>
-        <w:tab/>
-        <w:t>Averaged</w:t>
-      </w:r>
-    </w:p>
-    <w:p>
-      <w:pPr>
-        <w:pStyle w:val="BodyTextIndent"/>
-      </w:pPr>
-      <w:r>
-        <w:rPr>
-          <w:i/>
-        </w:rPr>
-        <w:t>Aw</w:t>
-      </w:r>
-      <w:r>
-        <w:tab/>
-        <w:t>Adiabatic wall</w:t>
-      </w:r>
-    </w:p>
-    <w:p>
-      <w:pPr>
-        <w:pStyle w:val="BodyTextIndent"/>
-      </w:pPr>
-      <w:r>
-        <w:rPr>
-          <w:i/>
-        </w:rPr>
-        <w:t>c</w:t>
-      </w:r>
-      <w:r>
-        <w:tab/>
-        <w:t>Channel</w:t>
-      </w:r>
-    </w:p>
-    <w:p>
-      <w:pPr>
-        <w:pStyle w:val="BodyTextIndent"/>
-      </w:pPr>
-      <w:r>
-        <w:rPr>
-          <w:i/>
-        </w:rPr>
-        <w:t>cl</w:t>
-      </w:r>
-      <w:r>
-        <w:tab/>
-        <w:t>Centerline</w:t>
-      </w:r>
-    </w:p>
-    <w:p>
-      <w:pPr>
-        <w:pStyle w:val="BodyTextIndent"/>
-      </w:pPr>
-      <w:r>
-        <w:rPr>
-          <w:i/>
-        </w:rPr>
-        <w:t>f</w:t>
-      </w:r>
-      <w:r>
-        <w:tab/>
-        <w:t>Film cooling</w:t>
-      </w:r>
-    </w:p>
-    <w:p>
-      <w:pPr>
-        <w:pStyle w:val="BodyTextIndent"/>
-      </w:pPr>
-      <w:r>
-        <w:rPr>
-          <w:i/>
-        </w:rPr>
-        <w:t>i</w:t>
-      </w:r>
-      <w:r>
-        <w:tab/>
-        <w:t>Hole inlet</w:t>
-      </w:r>
-    </w:p>
-    <w:p>
-      <w:pPr>
-        <w:pStyle w:val="BodyTextIndent"/>
-      </w:pPr>
-      <w:r>
-        <w:rPr>
-          <w:i/>
-        </w:rPr>
-        <w:t>j</w:t>
-      </w:r>
-      <w:r>
-        <w:tab/>
-      </w:r>
-      <w:r>
-        <w:t>C</w:t>
-      </w:r>
-      <w:r>
-        <w:t>oolant jet in metering section</w:t>
-      </w:r>
-    </w:p>
-    <w:p>
-      <w:pPr>
-        <w:pStyle w:val="BodyTextIndent"/>
-      </w:pPr>
-      <w:r>
-        <w:rPr>
-          <w:i/>
-        </w:rPr>
-        <w:t>in</w:t>
-      </w:r>
-      <w:r>
-        <w:tab/>
-        <w:t>Channel inlet</w:t>
-      </w:r>
-    </w:p>
-    <w:p>
-      <w:pPr>
-        <w:pStyle w:val="BodyTextIndent"/>
-      </w:pPr>
       <w:r>
         <w:rPr>
           <w:noProof/>
         </w:rPr>
         <w:drawing>
-          <wp:anchor distT="0" distB="0" distL="114300" distR="114300" simplePos="0" relativeHeight="251672576" behindDoc="0" locked="0" layoutInCell="1" allowOverlap="1" wp14:anchorId="1AA33E0D" wp14:editId="3115F0E1">
+          <wp:anchor distT="0" distB="0" distL="114300" distR="114300" simplePos="0" relativeHeight="251672576" behindDoc="0" locked="0" layoutInCell="1" allowOverlap="1" wp14:anchorId="1AA33E0D" wp14:editId="4E18E962">
             <wp:simplePos x="0" y="0"/>
             <wp:positionH relativeFrom="column">
               <wp:posOffset>3600450</wp:posOffset>
             </wp:positionH>
             <wp:positionV relativeFrom="page">
-              <wp:posOffset>5762625</wp:posOffset>
+              <wp:posOffset>5409565</wp:posOffset>
             </wp:positionV>
             <wp:extent cx="3365500" cy="2273935"/>
             <wp:effectExtent l="0" t="0" r="0" b="0"/>
@@ -1270,6 +1527,263 @@
           </wp:anchor>
         </w:drawing>
       </w:r>
+    </w:p>
+    <w:p>
+      <w:pPr>
+        <w:pStyle w:val="BodyTextIndent"/>
+      </w:pPr>
+      <w:r>
+        <w:t>GREEK</w:t>
+      </w:r>
+    </w:p>
+    <w:p>
+      <w:pPr>
+        <w:pStyle w:val="BodyTextIndent"/>
+      </w:pPr>
+      <w:r>
+        <w:rPr>
+          <w:i/>
+        </w:rPr>
+        <w:t>α</w:t>
+      </w:r>
+      <w:r>
+        <w:tab/>
+        <w:t>Hole inclination angle</w:t>
+      </w:r>
+    </w:p>
+    <w:p>
+      <w:pPr>
+        <w:pStyle w:val="BodyTextIndent"/>
+      </w:pPr>
+      <w:r>
+        <w:rPr>
+          <w:i/>
+        </w:rPr>
+        <w:t>β</w:t>
+      </w:r>
+      <w:r>
+        <w:tab/>
+        <w:t>Lateral expansion angle</w:t>
+      </w:r>
+    </w:p>
+    <w:p>
+      <w:pPr>
+        <w:pStyle w:val="BodyTextIndent"/>
+      </w:pPr>
+      <w:r>
+        <w:rPr>
+          <w:i/>
+        </w:rPr>
+        <w:t>γ</w:t>
+      </w:r>
+      <w:r>
+        <w:tab/>
+        <w:t>Ratio of specific heats, forward expansion angle</w:t>
+      </w:r>
+    </w:p>
+    <w:p>
+      <w:pPr>
+        <w:pStyle w:val="BodyTextIndent"/>
+      </w:pPr>
+      <w:r>
+        <w:rPr>
+          <w:i/>
+        </w:rPr>
+        <w:t>δ</w:t>
+      </w:r>
+      <w:r>
+        <w:tab/>
+        <w:t>Boundary layer thickness, uncertainty</w:t>
+      </w:r>
+    </w:p>
+    <w:p>
+      <w:pPr>
+        <w:pStyle w:val="BodyTextIndent"/>
+      </w:pPr>
+      <w:r>
+        <w:rPr>
+          <w:i/>
+        </w:rPr>
+        <w:t>η</w:t>
+      </w:r>
+      <w:r>
+        <w:tab/>
+        <w:t>Adiabatic effectiveness</w:t>
+      </w:r>
+    </w:p>
+    <w:p>
+      <w:pPr>
+        <w:pStyle w:val="BodyTextIndent"/>
+      </w:pPr>
+      <w:r>
+        <w:rPr>
+          <w:i/>
+        </w:rPr>
+        <w:t>ρ</w:t>
+      </w:r>
+      <w:r>
+        <w:tab/>
+        <w:t>density</w:t>
+      </w:r>
+    </w:p>
+    <w:p>
+      <w:pPr>
+        <w:pStyle w:val="BodyTextIndent"/>
+      </w:pPr>
+      <w:r>
+        <w:rPr>
+          <w:i/>
+        </w:rPr>
+        <w:t>φ</w:t>
+      </w:r>
+      <w:r>
+        <w:tab/>
+        <w:t>Overall effectiveness</w:t>
+      </w:r>
+    </w:p>
+    <w:p>
+      <w:pPr>
+        <w:pStyle w:val="BodyTextIndent"/>
+        <w:ind w:firstLine="0"/>
+      </w:pPr>
+    </w:p>
+    <w:p>
+      <w:pPr>
+        <w:pStyle w:val="BodyTextIndent"/>
+      </w:pPr>
+      <w:r>
+        <w:t>SUBSCRIPTS</w:t>
+      </w:r>
+    </w:p>
+    <w:p>
+      <w:pPr>
+        <w:pStyle w:val="BodyTextIndent"/>
+      </w:pPr>
+      <w:r>
+        <w:rPr>
+          <w:i/>
+        </w:rPr>
+        <w:t>Avg</w:t>
+      </w:r>
+      <w:r>
+        <w:tab/>
+        <w:t>Averaged</w:t>
+      </w:r>
+    </w:p>
+    <w:p>
+      <w:pPr>
+        <w:pStyle w:val="BodyTextIndent"/>
+      </w:pPr>
+      <w:r>
+        <w:rPr>
+          <w:i/>
+        </w:rPr>
+        <w:t>Aw</w:t>
+      </w:r>
+      <w:r>
+        <w:tab/>
+        <w:t>Adiabatic wall</w:t>
+      </w:r>
+    </w:p>
+    <w:p>
+      <w:pPr>
+        <w:pStyle w:val="BodyTextIndent"/>
+      </w:pPr>
+      <w:r>
+        <w:rPr>
+          <w:i/>
+        </w:rPr>
+        <w:t>c</w:t>
+      </w:r>
+      <w:r>
+        <w:tab/>
+        <w:t>Channel</w:t>
+      </w:r>
+    </w:p>
+    <w:p>
+      <w:pPr>
+        <w:pStyle w:val="BodyTextIndent"/>
+      </w:pPr>
+      <w:r>
+        <w:rPr>
+          <w:i/>
+        </w:rPr>
+        <w:t>cl</w:t>
+      </w:r>
+      <w:r>
+        <w:tab/>
+        <w:t>Centerline</w:t>
+      </w:r>
+    </w:p>
+    <w:p>
+      <w:pPr>
+        <w:pStyle w:val="BodyTextIndent"/>
+      </w:pPr>
+      <w:r>
+        <w:rPr>
+          <w:i/>
+        </w:rPr>
+        <w:t>f</w:t>
+      </w:r>
+      <w:r>
+        <w:tab/>
+        <w:t>Film cooling</w:t>
+      </w:r>
+    </w:p>
+    <w:p>
+      <w:pPr>
+        <w:pStyle w:val="BodyTextIndent"/>
+      </w:pPr>
+      <w:r>
+        <w:rPr>
+          <w:i/>
+        </w:rPr>
+        <w:t>i</w:t>
+      </w:r>
+      <w:r>
+        <w:tab/>
+        <w:t>Hole inlet</w:t>
+      </w:r>
+    </w:p>
+    <w:p>
+      <w:pPr>
+        <w:pStyle w:val="BodyTextIndent"/>
+      </w:pPr>
+      <w:r>
+        <w:rPr>
+          <w:i/>
+        </w:rPr>
+        <w:t>j</w:t>
+      </w:r>
+      <w:r>
+        <w:tab/>
+      </w:r>
+      <w:r>
+        <w:t>C</w:t>
+      </w:r>
+      <w:r>
+        <w:t>oolant jet in metering section</w:t>
+      </w:r>
+    </w:p>
+    <w:p>
+      <w:pPr>
+        <w:pStyle w:val="BodyTextIndent"/>
+      </w:pPr>
+      <w:r>
+        <w:rPr>
+          <w:i/>
+        </w:rPr>
+        <w:t>in</w:t>
+      </w:r>
+      <w:r>
+        <w:tab/>
+        <w:t>Channel inlet</w:t>
+      </w:r>
+    </w:p>
+    <w:p>
+      <w:pPr>
+        <w:pStyle w:val="BodyTextIndent"/>
+      </w:pPr>
       <w:r>
         <w:rPr>
           <w:i/>
@@ -1461,112 +1975,24 @@
         </w:drawing>
       </w:r>
       <w:r>
-        <w:t>plenum removed the upstream boundary layer so that a new approach boundary layer was set at the flat plate leading edge.</w:t>
-      </w:r>
-      <w:r>
-        <w:t xml:space="preserve">  A 3 mm trip was placed upstream of the holes to obtain a turbulent boundary layer thickness of 2.9</w:t>
-      </w:r>
-      <w:r>
-        <w:rPr>
-          <w:i/>
-        </w:rPr>
-        <w:t>d</w:t>
-      </w:r>
-      <w:r>
-        <w:t xml:space="preserve"> at the hole. </w:t>
-      </w:r>
-      <w:r>
-        <w:t xml:space="preserve">Also shown in Figure 1 is the cross-section of the </w:t>
-      </w:r>
-      <w:r>
-        <w:t>internal cross-flow channel.  This channel had 6</w:t>
-      </w:r>
-      <w:ins w:id="3" w:author="Fraser" w:date="2019-01-03T12:32:00Z">
-        <w:r>
-          <w:t>.25</w:t>
-        </w:r>
-      </w:ins>
-      <w:r>
-        <w:rPr>
-          <w:i/>
-        </w:rPr>
-        <w:t>d</w:t>
-      </w:r>
-      <w:r>
-        <w:t xml:space="preserve"> x </w:t>
-      </w:r>
-      <w:r>
-        <w:t>1</w:t>
-      </w:r>
-      <w:ins w:id="4" w:author="Fraser" w:date="2019-01-03T12:32:00Z">
-        <w:r>
-          <w:t>7.5</w:t>
-        </w:r>
-      </w:ins>
-      <w:r>
-        <w:rPr>
-          <w:i/>
-        </w:rPr>
-        <w:t>d</w:t>
-      </w:r>
-      <w:r>
-        <w:t xml:space="preserve"> cross-section which is representative of internal cooling channels in a turbine blade. Coolant flow in the internal channel was variable from 0.2 to 0.6 of the mainstream velocity.  The coolant hole was </w:t>
-      </w:r>
-      <w:r>
-        <w:t>the baseline</w:t>
-      </w:r>
-      <w:r>
-        <w:t xml:space="preserve"> 7-7-7 shaped hole</w:t>
-      </w:r>
-      <w:r>
-        <w:t xml:space="preserve"> [8]</w:t>
-      </w:r>
-      <w:r>
-        <w:t>,</w:t>
-      </w:r>
-      <w:r>
-        <w:t xml:space="preserve"> shown schematically in Figure 2</w:t>
-      </w:r>
-      <w:r>
-        <w:t>, with a metering hole diameter of 4.0 mm</w:t>
-      </w:r>
-      <w:r>
-        <w:t xml:space="preserve">.  The test coupon had a row of eight holes spaced with a pitch between holes of </w:t>
-      </w:r>
-      <w:r>
-        <w:rPr>
-          <w:i/>
-        </w:rPr>
-        <w:t>p/d</w:t>
-      </w:r>
-      <w:r>
-        <w:t xml:space="preserve"> = 6.</w:t>
-      </w:r>
-    </w:p>
-    <w:p>
-      <w:pPr>
-        <w:pStyle w:val="BodyTextIndent"/>
-      </w:pPr>
-      <w:r>
-        <w:t xml:space="preserve">A TSI 2D PIV system was used for velocity measurements. This system consisted of a Litron Lasers L135-15 PIV dual ND:YAG laser which was pulsed in coordination with a TSI Powerview Plus CCD camera with a pixel resolution of 1600x1200. A telephoto lens with a focal length of 180 mm and a maximum aperture of f/3.5 was used to view the measurement planes. Measurements were made in three cross-sectional planes </w:t>
-      </w:r>
-      <w:ins w:id="5" w:author="Fraser" w:date="2019-01-03T12:52:00Z">
+        <w:t xml:space="preserve">plenum removed the upstream boundary layer so that a new </w:t>
+      </w:r>
+      <w:ins w:id="77" w:author="Fraser" w:date="2019-01-03T12:52:00Z">
         <w:r>
           <w:rPr>
             <w:noProof/>
           </w:rPr>
-          <w:lastRenderedPageBreak/>
           <w:drawing>
-            <wp:anchor distT="0" distB="0" distL="114300" distR="114300" simplePos="0" relativeHeight="251686912" behindDoc="0" locked="0" layoutInCell="1" allowOverlap="1" wp14:anchorId="264B46A2" wp14:editId="6FDE136D">
+            <wp:anchor distT="0" distB="0" distL="114300" distR="114300" simplePos="0" relativeHeight="251686912" behindDoc="0" locked="0" layoutInCell="1" allowOverlap="1" wp14:anchorId="264B46A2" wp14:editId="6042E809">
               <wp:simplePos x="0" y="0"/>
               <wp:positionH relativeFrom="column">
-                <wp:posOffset>3600450</wp:posOffset>
+                <wp:posOffset>3634740</wp:posOffset>
               </wp:positionH>
               <wp:positionV relativeFrom="page">
-                <wp:posOffset>933450</wp:posOffset>
+                <wp:posOffset>944245</wp:posOffset>
               </wp:positionV>
-              <wp:extent cx="3162300" cy="4371975"/>
-              <wp:effectExtent l="0" t="0" r="0" b="9525"/>
+              <wp:extent cx="3162300" cy="4457700"/>
+              <wp:effectExtent l="0" t="0" r="0" b="0"/>
               <wp:wrapTopAndBottom/>
               <wp:docPr id="6" name="Picture 6"/>
               <wp:cNvGraphicFramePr>
@@ -1589,13 +2015,13 @@
                           </a:ext>
                         </a:extLst>
                       </a:blip>
-                      <a:srcRect t="1122" r="7734" b="2335"/>
+                      <a:srcRect t="1123" r="7734" b="441"/>
                       <a:stretch/>
                     </pic:blipFill>
                     <pic:spPr bwMode="auto">
                       <a:xfrm>
                         <a:off x="0" y="0"/>
-                        <a:ext cx="3162300" cy="4371975"/>
+                        <a:ext cx="3162300" cy="4457700"/>
                       </a:xfrm>
                       <a:prstGeom prst="rect">
                         <a:avLst/>
@@ -1624,38 +2050,90 @@
         </w:r>
       </w:ins>
       <w:r>
-        <w:t>as shown in Figure 3.  The plane in the hole was angled at nominally 30°</w:t>
-      </w:r>
-      <w:r>
-        <w:t xml:space="preserve"> from the vertical so that it was normal to the axial flow direction within the coolant hole</w:t>
-      </w:r>
-      <w:r>
-        <w:t>, and aligned with the upstream edge of the coolant hole at the external surface</w:t>
-      </w:r>
-      <w:r>
-        <w:t xml:space="preserve">.  The other two planes were vertical at positions of </w:t>
-      </w:r>
-      <w:r>
-        <w:rPr>
-          <w:i/>
-        </w:rPr>
-        <w:t>x/d</w:t>
-      </w:r>
-      <w:r>
-        <w:t xml:space="preserve"> = 0 and 5 </w:t>
+        <w:t>approach boundary layer was set at the flat plate leading edge.</w:t>
+      </w:r>
+      <w:r>
+        <w:t xml:space="preserve">  A 3 mm trip was placed upstream of the holes to obtain a turbulent boundary layer thickness of 2.9</w:t>
+      </w:r>
+      <w:r>
+        <w:rPr>
+          <w:i/>
+        </w:rPr>
+        <w:t>d</w:t>
+      </w:r>
+      <w:r>
+        <w:t xml:space="preserve"> at the hole. </w:t>
+      </w:r>
+      <w:r>
+        <w:t xml:space="preserve">Also shown in Figure 1 is the cross-section of the </w:t>
+      </w:r>
+      <w:r>
+        <w:t>internal cross-flow channel.  This channel had 6</w:t>
+      </w:r>
+      <w:ins w:id="78" w:author="Fraser" w:date="2019-01-03T12:32:00Z">
+        <w:r>
+          <w:t>.25</w:t>
+        </w:r>
+      </w:ins>
+      <w:r>
+        <w:rPr>
+          <w:i/>
+        </w:rPr>
+        <w:t>d</w:t>
+      </w:r>
+      <w:r>
+        <w:t xml:space="preserve"> x </w:t>
+      </w:r>
+      <w:r>
+        <w:t>1</w:t>
+      </w:r>
+      <w:ins w:id="79" w:author="Fraser" w:date="2019-01-03T12:32:00Z">
+        <w:r>
+          <w:t>7.5</w:t>
+        </w:r>
+      </w:ins>
+      <w:r>
+        <w:rPr>
+          <w:i/>
+        </w:rPr>
+        <w:t>d</w:t>
+      </w:r>
+      <w:r>
+        <w:t xml:space="preserve"> cross-section which is representative of internal cooling channels in a turbine blade. Coolant flow in the internal channel was variable from 0.2 to 0.6 of the mainstream velocity.  The coolant hole was </w:t>
+      </w:r>
+      <w:r>
+        <w:t>the baseline</w:t>
+      </w:r>
+      <w:r>
+        <w:t xml:space="preserve"> 7-7-7 shaped hole</w:t>
+      </w:r>
+      <w:r>
+        <w:t xml:space="preserve"> [8]</w:t>
+      </w:r>
+      <w:r>
+        <w:t>,</w:t>
+      </w:r>
+      <w:r>
+        <w:t xml:space="preserve"> shown schematically in Figure 2</w:t>
+      </w:r>
+      <w:r>
+        <w:t>, with a metering hole diameter of 4.0 mm</w:t>
+      </w:r>
+      <w:r>
+        <w:t xml:space="preserve">.  The test coupon had a row </w:t>
       </w:r>
       <w:r>
         <w:rPr>
           <w:noProof/>
         </w:rPr>
         <w:drawing>
-          <wp:anchor distT="0" distB="0" distL="114300" distR="114300" simplePos="0" relativeHeight="251674624" behindDoc="0" locked="0" layoutInCell="1" allowOverlap="1" wp14:anchorId="0C0062D1" wp14:editId="26997475">
+          <wp:anchor distT="0" distB="0" distL="114300" distR="114300" simplePos="0" relativeHeight="251674624" behindDoc="0" locked="0" layoutInCell="1" allowOverlap="1" wp14:anchorId="0C0062D1" wp14:editId="4D9DB6D4">
             <wp:simplePos x="0" y="0"/>
             <wp:positionH relativeFrom="column">
               <wp:posOffset>76200</wp:posOffset>
             </wp:positionH>
             <wp:positionV relativeFrom="page">
-              <wp:posOffset>1819275</wp:posOffset>
+              <wp:posOffset>2561590</wp:posOffset>
             </wp:positionV>
             <wp:extent cx="2974975" cy="1823085"/>
             <wp:effectExtent l="0" t="0" r="0" b="0"/>
@@ -1703,7 +2181,46 @@
         </w:drawing>
       </w:r>
       <w:r>
-        <w:t>downstream of the coolant hole</w:t>
+        <w:t xml:space="preserve">of eight holes spaced with a pitch between holes of </w:t>
+      </w:r>
+      <w:r>
+        <w:rPr>
+          <w:i/>
+        </w:rPr>
+        <w:t>p/d</w:t>
+      </w:r>
+      <w:r>
+        <w:t xml:space="preserve"> = 6.</w:t>
+      </w:r>
+    </w:p>
+    <w:p>
+      <w:pPr>
+        <w:pStyle w:val="BodyTextIndent"/>
+      </w:pPr>
+      <w:r>
+        <w:t xml:space="preserve">A TSI 2D PIV system was used for velocity measurements. This system consisted of a Litron Lasers L135-15 PIV dual ND:YAG laser which was pulsed in coordination with a TSI Powerview Plus CCD camera with a pixel resolution of 1600x1200. A telephoto lens with a focal length of 180 mm and a maximum aperture of f/3.5 was used to view the measurement planes. Measurements were made in three cross-sectional planes </w:t>
+      </w:r>
+      <w:r>
+        <w:lastRenderedPageBreak/>
+        <w:t>as shown in Figure 3.  The plane in the hole was angled at nominally 30°</w:t>
+      </w:r>
+      <w:r>
+        <w:t xml:space="preserve"> from the vertical so that it was normal to the axial flow direction within the coolant hole</w:t>
+      </w:r>
+      <w:r>
+        <w:t>, and aligned with the upstream edge of the coolant hole at the external surface</w:t>
+      </w:r>
+      <w:r>
+        <w:t xml:space="preserve">.  The other two planes were vertical at positions of </w:t>
+      </w:r>
+      <w:r>
+        <w:rPr>
+          <w:i/>
+        </w:rPr>
+        <w:t>x/d</w:t>
+      </w:r>
+      <w:r>
+        <w:t xml:space="preserve"> = 0 and 5 downstream of the coolant hole</w:t>
       </w:r>
       <w:r>
         <w:t xml:space="preserve"> downstream edge</w:t>
@@ -1731,12 +2248,19 @@
       <w:r>
         <w:t>m</w:t>
       </w:r>
-      <w:ins w:id="6" w:author="Fraser" w:date="2019-01-03T12:33:00Z">
-        <w:r>
-          <w:t xml:space="preserve"> at the tip </w:t>
-        </w:r>
-        <w:r>
-          <w:t>of a 1/8” tungsten rod</w:t>
+      <w:ins w:id="80" w:author="Fraser" w:date="2019-01-03T12:33:00Z">
+        <w:r>
+          <w:t xml:space="preserve"> </w:t>
+        </w:r>
+      </w:ins>
+      <w:ins w:id="81" w:author="Fraser" w:date="2019-01-03T14:10:00Z">
+        <w:r>
+          <w:t xml:space="preserve">extended off the </w:t>
+        </w:r>
+      </w:ins>
+      <w:ins w:id="82" w:author="Fraser" w:date="2019-01-03T12:33:00Z">
+        <w:r>
+          <w:t>tip of a 1/8” tungsten rod</w:t>
         </w:r>
       </w:ins>
       <w:r>
@@ -1765,6 +2289,12 @@
       <w:pPr>
         <w:pStyle w:val="BodyTextIndent"/>
         <w:spacing w:before="120"/>
+        <w:rPr>
+          <w:i/>
+          <w:rPrChange w:id="83" w:author="Fraser" w:date="2019-01-03T15:05:00Z">
+            <w:rPr/>
+          </w:rPrChange>
+        </w:rPr>
       </w:pPr>
       <w:r>
         <w:rPr>
@@ -1909,7 +2439,15 @@
         <w:t>C</w:t>
       </w:r>
       <w:r>
-        <w:t>ell meshing technique allowe</w:t>
+        <w:t>ell meshing technique</w:t>
+      </w:r>
+      <w:ins w:id="84" w:author="Fraser" w:date="2019-01-03T14:12:00Z">
+        <w:r>
+          <w:t xml:space="preserve"> [PADT]</w:t>
+        </w:r>
+      </w:ins>
+      <w:r>
+        <w:t xml:space="preserve"> allowe</w:t>
       </w:r>
       <w:r>
         <w:t>d for the generation of accurate</w:t>
@@ -1959,12 +2497,17 @@
       <w:r>
         <w:t>ction, and pressure correction.</w:t>
       </w:r>
+      <w:ins w:id="85" w:author="Fraser" w:date="2019-01-03T14:13:00Z">
+        <w:r>
+          <w:t xml:space="preserve"> </w:t>
+        </w:r>
+      </w:ins>
     </w:p>
     <w:p>
       <w:pPr>
         <w:pStyle w:val="BodyTextIndent"/>
       </w:pPr>
-      <w:ins w:id="7" w:author="Fraser" w:date="2019-01-03T12:49:00Z">
+      <w:ins w:id="86" w:author="Fraser" w:date="2019-01-03T12:49:00Z">
         <w:r>
           <w:rPr>
             <w:b/>
@@ -2036,7 +2579,7 @@
       <w:pPr>
         <w:pStyle w:val="BodyTextIndent"/>
       </w:pPr>
-      <w:del w:id="8" w:author="Fraser" w:date="2019-01-03T12:49:00Z">
+      <w:del w:id="87" w:author="Fraser" w:date="2019-01-03T12:49:00Z">
         <w:r>
           <w:rPr>
             <w:noProof/>
@@ -2163,17 +2706,75 @@
         <w:t>μ</w:t>
       </w:r>
       <w:r>
-        <w:t xml:space="preserve">m. The variation in prism layer height comes from specifying the prism </w:t>
-      </w:r>
-      <w:r>
-        <w:lastRenderedPageBreak/>
-        <w:t>growth to stop at an aspect ratio of 1 which, for cut</w:t>
-      </w:r>
-      <w:r>
-        <w:t>-</w:t>
-      </w:r>
-      <w:r>
-        <w:t>cell meshing, is equal to the local mesh size. The total cell count for the crossflow simulation was 5 million. Tests of 7, 10, and 11 million cell meshes were conducted to identify the minim</w:t>
+        <w:t>m</w:t>
+      </w:r>
+      <w:ins w:id="88" w:author="Fraser" w:date="2019-01-04T10:08:00Z">
+        <w:r>
+          <w:t xml:space="preserve"> and y+ </w:t>
+        </w:r>
+      </w:ins>
+      <w:ins w:id="89" w:author="Fraser" w:date="2019-01-04T10:09:00Z">
+        <w:r>
+          <w:t>≤ 0.7 everywhere</w:t>
+        </w:r>
+      </w:ins>
+      <w:r>
+        <w:t>.</w:t>
+      </w:r>
+      <w:ins w:id="90" w:author="Fraser" w:date="2019-01-03T16:18:00Z">
+        <w:r>
+          <w:t xml:space="preserve"> The</w:t>
+        </w:r>
+      </w:ins>
+      <w:r>
+        <w:t xml:space="preserve"> </w:t>
+      </w:r>
+      <w:del w:id="91" w:author="Fraser" w:date="2019-01-03T16:17:00Z">
+        <w:r>
+          <w:delText>The variation in p</w:delText>
+        </w:r>
+      </w:del>
+      <w:ins w:id="92" w:author="Fraser" w:date="2019-01-03T16:18:00Z">
+        <w:r>
+          <w:t>p</w:t>
+        </w:r>
+      </w:ins>
+      <w:r>
+        <w:t xml:space="preserve">rism layer height comes from specifying the prism growth to stop </w:t>
+      </w:r>
+      <w:del w:id="93" w:author="Fraser" w:date="2019-01-03T16:18:00Z">
+        <w:r>
+          <w:delText>at an aspect ratio of 1 which</w:delText>
+        </w:r>
+      </w:del>
+      <w:ins w:id="94" w:author="Fraser" w:date="2019-01-03T16:18:00Z">
+        <w:r>
+          <w:t>when the cells reach the local mainstream size resulting in a prism layer approximately 0.5 mm to 2</w:t>
+        </w:r>
+      </w:ins>
+      <w:ins w:id="95" w:author="Fraser" w:date="2019-01-03T16:19:00Z">
+        <w:r>
+          <w:t xml:space="preserve"> </w:t>
+        </w:r>
+      </w:ins>
+      <w:ins w:id="96" w:author="Fraser" w:date="2019-01-03T16:18:00Z">
+        <w:r>
+          <w:t>mm in thickness</w:t>
+        </w:r>
+      </w:ins>
+      <w:del w:id="97" w:author="Fraser" w:date="2019-01-03T16:18:00Z">
+        <w:r>
+          <w:delText>, for cut</w:delText>
+        </w:r>
+        <w:r>
+          <w:delText>-</w:delText>
+        </w:r>
+        <w:r>
+          <w:delText>cell meshing, is equal to the local mesh size</w:delText>
+        </w:r>
+      </w:del>
+      <w:r>
+        <w:t>. The total cell count for the crossflow simulation was 5 million. Tests of 7, 10, and 11 million cell meshes were conducted to identify the minim</w:t>
       </w:r>
       <w:r>
         <w:t>um</w:t>
@@ -2193,6 +2794,9 @@
     <w:p>
       <w:pPr>
         <w:pStyle w:val="BodyTextIndent"/>
+        <w:rPr>
+          <w:ins w:id="98" w:author="Fraser" w:date="2019-01-03T15:00:00Z"/>
+        </w:rPr>
       </w:pPr>
       <w:r>
         <w:rPr>
@@ -2203,101 +2807,82 @@
       <w:r>
         <w:t xml:space="preserve"> </w:t>
       </w:r>
-      <w:r>
-        <w:t xml:space="preserve">A series of simulations were used to </w:t>
-      </w:r>
-      <w:r>
-        <w:t>establish the mainstream</w:t>
-      </w:r>
-      <w:r>
-        <w:t xml:space="preserve"> turbulence characteristics </w:t>
-      </w:r>
-      <w:r>
-        <w:t>matching</w:t>
-      </w:r>
-      <w:r>
-        <w:t xml:space="preserve"> the experimental facility. </w:t>
-      </w:r>
-      <w:r>
-        <w:t>A mentioned previously, increased mainstream turbulence in the</w:t>
-      </w:r>
-      <w:r>
-        <w:t xml:space="preserve"> wind tunnel</w:t>
-      </w:r>
-      <w:r>
-        <w:t xml:space="preserve"> facility was generated using a</w:t>
-      </w:r>
-      <w:r>
-        <w:t xml:space="preserve"> </w:t>
-      </w:r>
-      <w:r>
-        <w:t>parallel</w:t>
-      </w:r>
-      <w:r>
-        <w:t xml:space="preserve"> bar grids. </w:t>
-      </w:r>
-      <w:r>
-        <w:t>Measurements showed that the turbulence level decay downstream of this grid matched the correlation from Roach [1</w:t>
-      </w:r>
-      <w:r>
-        <w:t>1</w:t>
-      </w:r>
-      <w:r>
-        <w:t>].  For the numerical simulation of the decaying mainstream turbulence,</w:t>
-      </w:r>
-      <w:r>
-        <w:t xml:space="preserve"> </w:t>
-      </w:r>
-      <w:r>
-        <w:t xml:space="preserve">a </w:t>
-      </w:r>
-      <w:r>
-        <w:t>450</w:t>
-      </w:r>
-      <w:r>
-        <w:t xml:space="preserve"> </w:t>
-      </w:r>
-      <w:r>
-        <w:t xml:space="preserve">mm long CFD domain of equal dimension to the wind tunnel height and 1 pitch wide with symmetry in the lateral direction was used. </w:t>
-      </w:r>
-      <w:r>
-        <w:t xml:space="preserve">The inlet to this computational domain corresponded to a position 70 mm downstream of the bar grid. At this position the Roach correlation predicted a turbulence level of 20%, which was used as the inlet condition for the simulation of the mainstream turbulence decay.  The decay rate of turbulence is sensitive to the turbulence length scale, and for this simulation the inlet turbulence length scale was varied until turbulence decay matched the prediction of the Roach correlation as shown in Figure 6. This matching occurred when the </w:t>
-      </w:r>
-      <w:r>
-        <w:t xml:space="preserve">inlet turbulence length scale </w:t>
-      </w:r>
-      <w:r>
-        <w:t xml:space="preserve">was </w:t>
-      </w:r>
-      <w:r>
-        <w:t>8.5</w:t>
-      </w:r>
-      <w:r>
-        <w:t xml:space="preserve"> </w:t>
-      </w:r>
-      <w:r>
-        <w:t>mm</w:t>
-      </w:r>
-      <w:r>
-        <w:t xml:space="preserve">, which corresponded well with the measured turbulence integral length scale of 10 mm. </w:t>
-      </w:r>
+      <w:ins w:id="99" w:author="Fraser" w:date="2019-01-03T15:00:00Z">
+        <w:r>
+          <w:t>T</w:t>
+        </w:r>
+        <w:r>
+          <w:t xml:space="preserve">he predicted turbulent boundary layer growth along </w:t>
+        </w:r>
+      </w:ins>
+      <w:ins w:id="100" w:author="Fraser" w:date="2019-01-03T15:01:00Z">
+        <w:r>
+          <w:t>a</w:t>
+        </w:r>
+      </w:ins>
+      <w:ins w:id="101" w:author="Fraser" w:date="2019-01-03T15:00:00Z">
+        <w:r>
+          <w:t xml:space="preserve"> 450 mm length upstream of the coolant holes was found to match the measured approach boundary layer thickness of 2.9</w:t>
+        </w:r>
+        <w:r>
+          <w:rPr>
+            <w:i/>
+          </w:rPr>
+          <w:t>d</w:t>
+        </w:r>
+        <w:r>
+          <w:t>. For the numerical simulation of the internal cross-flow channel,</w:t>
+        </w:r>
+      </w:ins>
+      <w:ins w:id="102" w:author="Fraser" w:date="2019-01-03T15:02:00Z">
+        <w:r>
+          <w:t xml:space="preserve"> the actual channel length of approximately</w:t>
+        </w:r>
+      </w:ins>
+      <w:ins w:id="103" w:author="Fraser" w:date="2019-01-03T15:00:00Z">
+        <w:r>
+          <w:t xml:space="preserve"> 500mm before the</w:t>
+        </w:r>
+        <w:r>
+          <w:t xml:space="preserve"> crossflow domain inlet was </w:t>
+        </w:r>
+      </w:ins>
+      <w:ins w:id="104" w:author="Fraser" w:date="2019-01-03T15:02:00Z">
+        <w:r>
+          <w:t>simulated</w:t>
+        </w:r>
+      </w:ins>
+      <w:ins w:id="105" w:author="Fraser" w:date="2019-01-03T15:00:00Z">
+        <w:r>
+          <w:t>.</w:t>
+        </w:r>
+        <w:r>
+          <w:t xml:space="preserve"> </w:t>
+        </w:r>
+        <w:r>
+          <w:t>The velocity profile across the channel was found to match well with the experimental measurements [Wilcox], with an internal turbulence level of 5%.</w:t>
+        </w:r>
+      </w:ins>
     </w:p>
     <w:p>
       <w:pPr>
         <w:pStyle w:val="BodyTextIndent"/>
+        <w:rPr>
+          <w:del w:id="106" w:author="Fraser" w:date="2019-01-03T15:00:00Z"/>
+        </w:rPr>
       </w:pPr>
       <w:r>
         <w:rPr>
           <w:noProof/>
         </w:rPr>
         <w:drawing>
-          <wp:anchor distT="0" distB="0" distL="114300" distR="114300" simplePos="0" relativeHeight="251685888" behindDoc="0" locked="0" layoutInCell="1" allowOverlap="1" wp14:anchorId="35BD4F9B" wp14:editId="380FC817">
+          <wp:anchor distT="0" distB="0" distL="114300" distR="114300" simplePos="0" relativeHeight="251685888" behindDoc="0" locked="0" layoutInCell="1" allowOverlap="1" wp14:anchorId="35BD4F9B" wp14:editId="148297A4">
             <wp:simplePos x="0" y="0"/>
             <wp:positionH relativeFrom="column">
-              <wp:posOffset>-47625</wp:posOffset>
+              <wp:posOffset>3552825</wp:posOffset>
             </wp:positionH>
             <wp:positionV relativeFrom="page">
-              <wp:posOffset>6057900</wp:posOffset>
+              <wp:posOffset>6265718</wp:posOffset>
             </wp:positionV>
             <wp:extent cx="3487420" cy="2780030"/>
             <wp:effectExtent l="0" t="0" r="0" b="0"/>
@@ -2345,42 +2930,205 @@
         </w:drawing>
       </w:r>
       <w:r>
-        <w:t>The predicted turbulent boundary layer growth along the 450 mm length upstream of the coolant holes was found to match the measured approach boundary layer thickness of 2.9</w:t>
-      </w:r>
-      <w:r>
-        <w:rPr>
-          <w:i/>
-        </w:rPr>
-        <w:t>d</w:t>
-      </w:r>
-      <w:r>
-        <w:t>. For the numerical simulation of the internal cross-flow channel, an approach length of 500mm length before the crossflow domain inlet was used.</w:t>
+        <w:t xml:space="preserve">A series of simulations were used to </w:t>
+      </w:r>
+      <w:r>
+        <w:t>establish the mainstream</w:t>
+      </w:r>
+      <w:r>
+        <w:t xml:space="preserve"> turbulence characteristics </w:t>
+      </w:r>
+      <w:r>
+        <w:t>matching</w:t>
+      </w:r>
+      <w:r>
+        <w:t xml:space="preserve"> the experimental facility. </w:t>
+      </w:r>
+      <w:r>
+        <w:t>A</w:t>
+      </w:r>
+      <w:ins w:id="107" w:author="Fraser" w:date="2019-01-03T15:03:00Z">
+        <w:r>
+          <w:t>s</w:t>
+        </w:r>
+      </w:ins>
+      <w:r>
+        <w:t xml:space="preserve"> mentioned previously, increased mainstream turbulence in the</w:t>
+      </w:r>
+      <w:r>
+        <w:t xml:space="preserve"> wind tunnel</w:t>
+      </w:r>
+      <w:r>
+        <w:t xml:space="preserve"> facility was generated using a</w:t>
       </w:r>
       <w:r>
         <w:t xml:space="preserve"> </w:t>
       </w:r>
       <w:r>
-        <w:t>The velocity profile across the channel was found to match well with the experimental measurements, with an internal turbulence level of 5%.</w:t>
+        <w:t>parallel</w:t>
+      </w:r>
+      <w:r>
+        <w:t xml:space="preserve"> bar grids. </w:t>
+      </w:r>
+      <w:r>
+        <w:t>Measurements showed that the turbulence level decay downstream of this grid matched the correlation from Roach [1</w:t>
+      </w:r>
+      <w:r>
+        <w:t>1</w:t>
+      </w:r>
+      <w:ins w:id="108" w:author="Fraser" w:date="2019-01-03T14:57:00Z">
+        <w:r>
+          <w:t>, Mosberg, Packard</w:t>
+        </w:r>
+      </w:ins>
+      <w:r>
+        <w:t>].  For the numerical simulation of the decaying mainstream turbulence,</w:t>
+      </w:r>
+      <w:r>
+        <w:t xml:space="preserve"> </w:t>
+      </w:r>
+      <w:del w:id="109" w:author="Fraser" w:date="2019-01-03T15:03:00Z">
+        <w:r>
+          <w:delText>a</w:delText>
+        </w:r>
+      </w:del>
+      <w:ins w:id="110" w:author="Fraser" w:date="2019-01-03T15:03:00Z">
+        <w:r>
+          <w:t>the</w:t>
+        </w:r>
+      </w:ins>
+      <w:r>
+        <w:t xml:space="preserve"> </w:t>
+      </w:r>
+      <w:r>
+        <w:t>450</w:t>
+      </w:r>
+      <w:r>
+        <w:t xml:space="preserve"> </w:t>
+      </w:r>
+      <w:r>
+        <w:t xml:space="preserve">mm long CFD domain of equal dimension to the wind tunnel height and 1 pitch wide with symmetry in the lateral direction was used. </w:t>
+      </w:r>
+      <w:r>
+        <w:t xml:space="preserve">The inlet to this computational domain </w:t>
+      </w:r>
+      <w:ins w:id="111" w:author="Fraser" w:date="2019-01-03T15:03:00Z">
+        <w:r>
+          <w:t xml:space="preserve">would </w:t>
+        </w:r>
+      </w:ins>
+      <w:r>
+        <w:t>correspond</w:t>
+      </w:r>
+      <w:del w:id="112" w:author="Fraser" w:date="2019-01-03T15:03:00Z">
+        <w:r>
+          <w:delText>ed</w:delText>
+        </w:r>
+      </w:del>
+      <w:r>
+        <w:t xml:space="preserve"> to a position 70 mm downstream of the bar grid. At this position the Roach correlation predicted a turbulence level </w:t>
+      </w:r>
+      <w:del w:id="113" w:author="Fraser" w:date="2019-01-03T14:57:00Z">
+        <w:r>
+          <w:delText xml:space="preserve">of </w:delText>
+        </w:r>
+      </w:del>
+      <w:ins w:id="114" w:author="Fraser" w:date="2019-01-03T14:57:00Z">
+        <w:r>
+          <w:t>of</w:t>
+        </w:r>
+        <w:r>
+          <w:t xml:space="preserve"> </w:t>
+        </w:r>
+      </w:ins>
+      <w:r>
+        <w:t xml:space="preserve">20%, which was used as the inlet condition for the simulation of the mainstream turbulence decay.  The decay rate of turbulence is sensitive to the turbulence length scale, and for this simulation the inlet turbulence length scale was varied until turbulence decay matched the prediction of the Roach correlation as shown in Figure 6. This matching occurred when the </w:t>
+      </w:r>
+      <w:r>
+        <w:t xml:space="preserve">inlet turbulence length scale </w:t>
+      </w:r>
+      <w:r>
+        <w:t xml:space="preserve">was </w:t>
+      </w:r>
+      <w:r>
+        <w:t>8.5</w:t>
+      </w:r>
+      <w:r>
+        <w:t xml:space="preserve"> </w:t>
+      </w:r>
+      <w:r>
+        <w:t>mm</w:t>
+      </w:r>
+      <w:r>
+        <w:t xml:space="preserve">, which corresponded well with the measured turbulence integral length scale of 10 mm. </w:t>
       </w:r>
     </w:p>
     <w:p>
       <w:pPr>
         <w:pStyle w:val="BodyTextIndent"/>
+        <w:rPr>
+          <w:ins w:id="115" w:author="Fraser" w:date="2019-01-03T15:00:00Z"/>
+        </w:rPr>
       </w:pPr>
     </w:p>
     <w:p>
       <w:pPr>
         <w:pStyle w:val="BodyTextIndent"/>
-      </w:pPr>
+        <w:rPr>
+          <w:del w:id="116" w:author="Fraser" w:date="2019-01-03T15:00:00Z"/>
+        </w:rPr>
+      </w:pPr>
+      <w:del w:id="117" w:author="Fraser" w:date="2019-01-03T15:00:00Z">
+        <w:r>
+          <w:delText>The predicted turbulent boundary layer growth along the 450 mm length upstream of the coolant holes was found to match the measured approach boundary layer thickness of 2.9</w:delText>
+        </w:r>
+        <w:r>
+          <w:rPr>
+            <w:i/>
+          </w:rPr>
+          <w:delText>d</w:delText>
+        </w:r>
+        <w:r>
+          <w:delText>. For the numerical simulation of the internal cross-flow channel, an approach length of 500mm length before the crossflow domain inlet was used.</w:delText>
+        </w:r>
+        <w:r>
+          <w:delText xml:space="preserve"> </w:delText>
+        </w:r>
+        <w:r>
+          <w:delText>The velocity profile across the channel was found to match well with the experimental measurements, with an internal turbulence level of 5%.</w:delText>
+        </w:r>
+      </w:del>
     </w:p>
     <w:p>
       <w:pPr>
         <w:pStyle w:val="BodyTextIndent"/>
+        <w:rPr>
+          <w:del w:id="118" w:author="Fraser" w:date="2019-01-03T14:55:00Z"/>
+        </w:rPr>
       </w:pPr>
     </w:p>
     <w:p>
       <w:pPr>
         <w:pStyle w:val="BodyTextIndent"/>
+        <w:rPr>
+          <w:del w:id="119" w:author="Fraser" w:date="2019-01-03T14:55:00Z"/>
+        </w:rPr>
+      </w:pPr>
+    </w:p>
+    <w:p>
+      <w:pPr>
+        <w:pStyle w:val="BodyTextIndent"/>
+        <w:rPr>
+          <w:del w:id="120" w:author="Fraser" w:date="2019-01-03T14:55:00Z"/>
+        </w:rPr>
+      </w:pPr>
+    </w:p>
+    <w:p>
+      <w:pPr>
+        <w:pStyle w:val="BodyTextIndent"/>
+        <w:rPr>
+          <w:del w:id="121" w:author="Fraser" w:date="2019-01-03T14:55:00Z"/>
+        </w:rPr>
       </w:pPr>
     </w:p>
     <w:p>
@@ -2505,7 +3253,15 @@
         <w:t>DR</w:t>
       </w:r>
       <w:r>
-        <w:t xml:space="preserve"> = 1.2.  </w:t>
+        <w:t xml:space="preserve"> = 1.2</w:t>
+      </w:r>
+      <w:ins w:id="122" w:author="Fraser" w:date="2019-01-03T16:21:00Z">
+        <w:r>
+          <w:t xml:space="preserve"> from matching the experimental conditions</w:t>
+        </w:r>
+      </w:ins>
+      <w:r>
+        <w:t xml:space="preserve">.  </w:t>
       </w:r>
     </w:p>
     <w:p>
@@ -2541,8 +3297,23 @@
         <w:t>One would expect that the RANS computation to predict the separation region at the inlet of the hole because of the sharp corner at the downstream edge of the hole inlet.  Not only did the RANS predict this separation, but the predicted size of the separated region was very similar to the iLES simulation.  Furthermore, the RANS computation predicted a separation region on the diffuser section which was very similar in size to that predicted by the iLES.</w:t>
       </w:r>
       <w:r>
-        <w:t xml:space="preserve"> Finally the streamline pattern above the separation regions and exiting the hole were very similar for both simulations.  Of course the performance of the shaped hole is significantly affected by these separation regions, so the successful prediction by the RANS simulation is indicative that these more simplistic computational prediction will give useful insight in the performance of shaped film cooling holes.</w:t>
-      </w:r>
+        <w:t xml:space="preserve"> Finally the streamline pattern above the separation regions and exiting the hole were very similar for both simulations.  </w:t>
+      </w:r>
+      <w:del w:id="123" w:author="Fraser" w:date="2019-01-04T10:13:00Z">
+        <w:r>
+          <w:delText>Of course the performance of the shaped hole is significantly affected by these separation regions, so the successful prediction by the RANS simulation is indicative that these more simplistic computational prediction will give useful insight in the performance of shaped film cooling holes.</w:delText>
+        </w:r>
+      </w:del>
+      <w:ins w:id="124" w:author="Fraser" w:date="2019-01-04T10:13:00Z">
+        <w:r>
+          <w:t xml:space="preserve">Given the performance of shaped holes is significantly affected by the separation region within the hole </w:t>
+        </w:r>
+      </w:ins>
+      <w:ins w:id="125" w:author="Fraser" w:date="2019-01-04T10:15:00Z">
+        <w:r>
+          <w:t>[thole], it is promising that RANS can reasonably approximate the separation size.</w:t>
+        </w:r>
+      </w:ins>
     </w:p>
     <w:p>
       <w:pPr>
@@ -2591,7 +3362,45 @@
         <w:t xml:space="preserve">  </w:t>
       </w:r>
       <w:r>
-        <w:t xml:space="preserve">RANS predictions for a 7-7-7 shaped film cooling hole fed by an internal channel with cross-flow were evaluated by comparison to experimental measurements.  These measurements included </w:t>
+        <w:t>RANS predictions for a 7-7-7 shaped film cooling hole fed by an internal channel with cross-flow were evaluated by comparison to experimental measurements</w:t>
+      </w:r>
+      <w:del w:id="126" w:author="Fraser" w:date="2019-01-03T16:05:00Z">
+        <w:r>
+          <w:delText>.</w:delText>
+        </w:r>
+      </w:del>
+      <w:ins w:id="127" w:author="Fraser" w:date="2019-01-03T16:04:00Z">
+        <w:r>
+          <w:t>.</w:t>
+        </w:r>
+      </w:ins>
+      <w:ins w:id="128" w:author="Fraser" w:date="2019-01-03T16:06:00Z">
+        <w:r>
+          <w:t xml:space="preserve"> The crossflow experiments tested a </w:t>
+        </w:r>
+      </w:ins>
+      <w:ins w:id="129" w:author="Fraser" w:date="2019-01-04T10:16:00Z">
+        <w:r>
+          <w:t>variety</w:t>
+        </w:r>
+      </w:ins>
+      <w:ins w:id="130" w:author="Fraser" w:date="2019-01-03T16:06:00Z">
+        <w:r>
+          <w:t xml:space="preserve"> of density ratios but primarily focused on DR = 1.2 which was matched in the simulations.</w:t>
+        </w:r>
+      </w:ins>
+      <w:ins w:id="131" w:author="Fraser" w:date="2019-01-03T16:04:00Z">
+        <w:r>
+          <w:t xml:space="preserve"> </w:t>
+        </w:r>
+      </w:ins>
+      <w:del w:id="132" w:author="Fraser" w:date="2019-01-03T16:03:00Z">
+        <w:r>
+          <w:delText xml:space="preserve">  </w:delText>
+        </w:r>
+      </w:del>
+      <w:r>
+        <w:t xml:space="preserve">These measurements included </w:t>
       </w:r>
       <w:r>
         <w:t>discharge coefficient</w:t>
@@ -2721,11 +3530,7 @@
         <w:t>c</w:t>
       </w:r>
       <w:r>
-        <w:t xml:space="preserve">, and the </w:t>
-      </w:r>
-      <w:r>
-        <w:lastRenderedPageBreak/>
-        <w:t xml:space="preserve">mass flow rate through the coolant hole, </w:t>
+        <w:t xml:space="preserve">, and the mass flow rate through the coolant hole, </w:t>
       </w:r>
       <m:oMath>
         <m:acc>
@@ -3223,7 +4028,13 @@
                               <w:rPr>
                                 <w:rFonts w:ascii="Cambria Math" w:hAnsi="Cambria Math"/>
                               </w:rPr>
-                              <m:t>γ+1</m:t>
+                              <m:t>γ</m:t>
+                            </m:r>
+                            <m:r>
+                              <w:rPr>
+                                <w:rFonts w:ascii="Cambria Math" w:hAnsi="Cambria Math"/>
+                              </w:rPr>
+                              <m:t>+1</m:t>
                             </m:r>
                           </m:num>
                           <m:den>
@@ -3231,7 +4042,13 @@
                               <w:rPr>
                                 <w:rFonts w:ascii="Cambria Math" w:hAnsi="Cambria Math"/>
                               </w:rPr>
-                              <m:t>2γ</m:t>
+                              <m:t>2</m:t>
+                            </m:r>
+                            <m:r>
+                              <w:rPr>
+                                <w:rFonts w:ascii="Cambria Math" w:hAnsi="Cambria Math"/>
+                              </w:rPr>
+                              <m:t>γ</m:t>
                             </m:r>
                           </m:den>
                         </m:f>
@@ -3263,7 +4080,13 @@
                               <w:rPr>
                                 <w:rFonts w:ascii="Cambria Math" w:hAnsi="Cambria Math"/>
                               </w:rPr>
-                              <m:t>2γ</m:t>
+                              <m:t>2</m:t>
+                            </m:r>
+                            <m:r>
+                              <w:rPr>
+                                <w:rFonts w:ascii="Cambria Math" w:hAnsi="Cambria Math"/>
+                              </w:rPr>
+                              <m:t>γ</m:t>
                             </m:r>
                           </m:num>
                           <m:den>
@@ -3281,7 +4104,13 @@
                                   <w:rPr>
                                     <w:rFonts w:ascii="Cambria Math" w:hAnsi="Cambria Math"/>
                                   </w:rPr>
-                                  <m:t>γ-1</m:t>
+                                  <m:t>γ</m:t>
+                                </m:r>
+                                <m:r>
+                                  <w:rPr>
+                                    <w:rFonts w:ascii="Cambria Math" w:hAnsi="Cambria Math"/>
+                                  </w:rPr>
+                                  <m:t>-1</m:t>
                                 </m:r>
                               </m:e>
                             </m:d>
@@ -3433,7 +4262,13 @@
                                       <w:rPr>
                                         <w:rFonts w:ascii="Cambria Math" w:hAnsi="Cambria Math"/>
                                       </w:rPr>
-                                      <m:t>γ-1</m:t>
+                                      <m:t>γ</m:t>
+                                    </m:r>
+                                    <m:r>
+                                      <w:rPr>
+                                        <w:rFonts w:ascii="Cambria Math" w:hAnsi="Cambria Math"/>
+                                      </w:rPr>
+                                      <m:t>-1</m:t>
                                     </m:r>
                                   </m:num>
                                   <m:den>
@@ -3626,6 +4461,72 @@
       <w:pPr>
         <w:pStyle w:val="BodyTextIndent"/>
       </w:pPr>
+      <w:ins w:id="133" w:author="Fraser" w:date="2019-01-04T10:04:00Z">
+        <w:r>
+          <w:rPr>
+            <w:noProof/>
+          </w:rPr>
+          <w:drawing>
+            <wp:anchor distT="0" distB="0" distL="114300" distR="114300" simplePos="0" relativeHeight="251687936" behindDoc="0" locked="0" layoutInCell="1" allowOverlap="1" wp14:anchorId="20B2D239" wp14:editId="649BCF08">
+              <wp:simplePos x="0" y="0"/>
+              <wp:positionH relativeFrom="column">
+                <wp:posOffset>-83993</wp:posOffset>
+              </wp:positionH>
+              <wp:positionV relativeFrom="page">
+                <wp:posOffset>905336</wp:posOffset>
+              </wp:positionV>
+              <wp:extent cx="3323590" cy="5654675"/>
+              <wp:effectExtent l="0" t="0" r="0" b="0"/>
+              <wp:wrapTopAndBottom/>
+              <wp:docPr id="726" name="Picture 726"/>
+              <wp:cNvGraphicFramePr>
+                <a:graphicFrameLocks xmlns:a="http://schemas.openxmlformats.org/drawingml/2006/main" noChangeAspect="1"/>
+              </wp:cNvGraphicFramePr>
+              <a:graphic xmlns:a="http://schemas.openxmlformats.org/drawingml/2006/main">
+                <a:graphicData uri="http://schemas.openxmlformats.org/drawingml/2006/picture">
+                  <pic:pic xmlns:pic="http://schemas.openxmlformats.org/drawingml/2006/picture">
+                    <pic:nvPicPr>
+                      <pic:cNvPr id="0" name="Picture 2"/>
+                      <pic:cNvPicPr>
+                        <a:picLocks noChangeAspect="1" noChangeArrowheads="1"/>
+                      </pic:cNvPicPr>
+                    </pic:nvPicPr>
+                    <pic:blipFill>
+                      <a:blip r:embed="rId17">
+                        <a:extLst>
+                          <a:ext uri="{28A0092B-C50C-407E-A947-70E740481C1C}">
+                            <a14:useLocalDpi xmlns:a14="http://schemas.microsoft.com/office/drawing/2010/main" val="0"/>
+                          </a:ext>
+                        </a:extLst>
+                      </a:blip>
+                      <a:srcRect/>
+                      <a:stretch>
+                        <a:fillRect/>
+                      </a:stretch>
+                    </pic:blipFill>
+                    <pic:spPr bwMode="auto">
+                      <a:xfrm>
+                        <a:off x="0" y="0"/>
+                        <a:ext cx="3323590" cy="5654675"/>
+                      </a:xfrm>
+                      <a:prstGeom prst="rect">
+                        <a:avLst/>
+                      </a:prstGeom>
+                      <a:noFill/>
+                    </pic:spPr>
+                  </pic:pic>
+                </a:graphicData>
+              </a:graphic>
+              <wp14:sizeRelH relativeFrom="page">
+                <wp14:pctWidth>0</wp14:pctWidth>
+              </wp14:sizeRelH>
+              <wp14:sizeRelV relativeFrom="page">
+                <wp14:pctHeight>0</wp14:pctHeight>
+              </wp14:sizeRelV>
+            </wp:anchor>
+          </w:drawing>
+        </w:r>
+      </w:ins>
       <w:r>
         <w:t xml:space="preserve">Comparisons between experimental measurements and RANS computational predictions of the thermal fields within and above the coolant holes at </w:t>
       </w:r>
@@ -3670,223 +4571,20 @@
         <w:t xml:space="preserve">. </w:t>
       </w:r>
       <w:r>
-        <w:t xml:space="preserve">In each case the thermal fields show regions where the coolant temperature is still at the inlet temperature, i.e. </w:t>
-      </w:r>
-      <w:r>
-        <w:rPr>
-          <w:rFonts w:ascii="Symbol" w:hAnsi="Symbol"/>
-          <w:i/>
-        </w:rPr>
-        <w:t></w:t>
-      </w:r>
-      <w:r>
-        <w:t xml:space="preserve"> = 1.0, and interface at the hole exit where gas temperature rise to the mainstream temperature, i.e. </w:t>
-      </w:r>
-      <w:r>
-        <w:rPr>
-          <w:rFonts w:ascii="Symbol" w:hAnsi="Symbol"/>
-          <w:i/>
-        </w:rPr>
-        <w:t></w:t>
-      </w:r>
-      <w:r>
-        <w:t xml:space="preserve"> = 0.  </w:t>
-      </w:r>
-      <w:r>
-        <w:t xml:space="preserve">This figure shows that there was a remarkable correspondence between the RANS computational predictions and the measurements for all cases.  For </w:t>
-      </w:r>
-      <w:r>
-        <w:t xml:space="preserve">the lower velocity ratio cases, </w:t>
-      </w:r>
-      <w:r>
-        <w:rPr>
-          <w:i/>
-        </w:rPr>
-        <w:t>VR</w:t>
-      </w:r>
-      <w:r>
-        <w:t xml:space="preserve"> = 0.56/</w:t>
-      </w:r>
-      <w:r>
-        <w:rPr>
-          <w:i/>
-        </w:rPr>
-        <w:t>VR</w:t>
-      </w:r>
-      <w:r>
-        <w:rPr>
-          <w:i/>
-          <w:vertAlign w:val="subscript"/>
-        </w:rPr>
-        <w:t>c</w:t>
-      </w:r>
-      <w:r>
-        <w:t xml:space="preserve"> = 0.4 and </w:t>
-      </w:r>
-      <w:r>
-        <w:rPr>
-          <w:i/>
-        </w:rPr>
-        <w:t>VR</w:t>
-      </w:r>
-      <w:r>
-        <w:t xml:space="preserve"> = 0.83/</w:t>
-      </w:r>
-      <w:r>
-        <w:rPr>
-          <w:i/>
-        </w:rPr>
-        <w:t>VR</w:t>
-      </w:r>
-      <w:r>
-        <w:rPr>
-          <w:i/>
-          <w:vertAlign w:val="subscript"/>
-        </w:rPr>
-        <w:t>c</w:t>
-      </w:r>
-      <w:r>
-        <w:t xml:space="preserve"> = 0.6, the measured thermal profiles clearly show a dip</w:t>
-      </w:r>
-      <w:r>
-        <w:t xml:space="preserve"> in the thermal interface at the</w:t>
-      </w:r>
-      <w:r>
-        <w:t xml:space="preserve"> </w:t>
-      </w:r>
-      <w:r>
-        <w:t xml:space="preserve">middle of the hole.  </w:t>
-      </w:r>
-      <w:r>
-        <w:t>As noted by McClintic et al. [</w:t>
-      </w:r>
-      <w:r>
-        <w:t>7</w:t>
-      </w:r>
-      <w:r>
-        <w:t xml:space="preserve">], the dip the thermal interface in the middle </w:t>
-      </w:r>
-      <w:r>
-        <w:t xml:space="preserve">of the hole is believed to be due rotation in the flow at the hole inlet due to the cross-flow in the channel feeding the hole.  For the lower </w:t>
-      </w:r>
-      <w:r>
-        <w:rPr>
-          <w:i/>
-        </w:rPr>
-        <w:t>VR</w:t>
-      </w:r>
-      <w:r>
-        <w:t xml:space="preserve"> the relative strength of the cross-flow is greater resulting in a stronger rotation that brings coolant back to the right side of the hole. </w:t>
-      </w:r>
-      <w:r>
-        <w:t>For these cases, t</w:t>
-      </w:r>
-      <w:r>
-        <w:t xml:space="preserve">he RANS computation </w:t>
-      </w:r>
-      <w:r>
-        <w:t xml:space="preserve">showed a dip the thermal interface at the </w:t>
-      </w:r>
-      <w:r>
-        <w:lastRenderedPageBreak/>
-        <w:t>middle of the hole very similar to the experimental measurements.</w:t>
-      </w:r>
-    </w:p>
-    <w:p>
-      <w:pPr>
-        <w:pStyle w:val="BodyTextIndent"/>
-      </w:pPr>
-      <w:r>
-        <w:t xml:space="preserve">For the higher velocity ratio cases, </w:t>
-      </w:r>
-      <w:r>
-        <w:rPr>
-          <w:i/>
-        </w:rPr>
-        <w:t>VR</w:t>
-      </w:r>
-      <w:r>
-        <w:t xml:space="preserve"> = 1.11/</w:t>
-      </w:r>
-      <w:r>
-        <w:rPr>
-          <w:i/>
-        </w:rPr>
-        <w:t>VR</w:t>
-      </w:r>
-      <w:r>
-        <w:rPr>
-          <w:i/>
-          <w:vertAlign w:val="subscript"/>
-        </w:rPr>
-        <w:t>c</w:t>
-      </w:r>
-      <w:r>
-        <w:t xml:space="preserve"> = 0.4 and </w:t>
-      </w:r>
-      <w:r>
-        <w:rPr>
-          <w:i/>
-        </w:rPr>
-        <w:t>VR</w:t>
-      </w:r>
-      <w:r>
-        <w:t xml:space="preserve"> = 1.67/</w:t>
-      </w:r>
-      <w:r>
-        <w:rPr>
-          <w:i/>
-        </w:rPr>
-        <w:t>VR</w:t>
-      </w:r>
-      <w:r>
-        <w:rPr>
-          <w:i/>
-          <w:vertAlign w:val="subscript"/>
-        </w:rPr>
-        <w:t>c</w:t>
-      </w:r>
-      <w:r>
-        <w:t xml:space="preserve"> = 0.</w:t>
-      </w:r>
-      <w:r>
-        <w:t>4</w:t>
-      </w:r>
-      <w:r>
-        <w:t>,</w:t>
-      </w:r>
-      <w:r>
-        <w:t xml:space="preserve"> measurements showed the internal coolant skewed to the left side of the hole. Note that the internal cross-flow direction is from left to right, so the coolant flow would impact on the right side of the hole inlet, and then swirl</w:t>
-      </w:r>
-      <w:r>
-        <w:t>s</w:t>
-      </w:r>
-      <w:r>
-        <w:t xml:space="preserve"> to the left side as it exits the hole.</w:t>
-      </w:r>
-      <w:r>
-        <w:t xml:space="preserve"> This results in ingestion from the mainstream into the hole on the right side.  Again the thermal fields from the RANS computational prediction are very similar to the experimental measurements.  This </w:t>
-      </w:r>
-      <w:r>
-        <w:t>shows that the RANS computations were able to predict key characteristics of flow through the shaped coolant hole including complex flow patterns generated by strong cross-flow at the inlet to the hole.</w:t>
-      </w:r>
-    </w:p>
-    <w:p>
-      <w:pPr>
-        <w:pStyle w:val="BodyTextIndent"/>
-      </w:pPr>
+        <w:t xml:space="preserve">In each case the thermal fields </w:t>
+      </w:r>
       <w:r>
         <w:rPr>
           <w:noProof/>
         </w:rPr>
         <w:drawing>
-          <wp:anchor distT="0" distB="0" distL="114300" distR="114300" simplePos="0" relativeHeight="251680768" behindDoc="0" locked="0" layoutInCell="1" allowOverlap="1" wp14:anchorId="6B215D03" wp14:editId="41196204">
+          <wp:anchor distT="0" distB="0" distL="114300" distR="114300" simplePos="0" relativeHeight="251680768" behindDoc="0" locked="0" layoutInCell="1" allowOverlap="1" wp14:anchorId="6B215D03" wp14:editId="56E32ABE">
             <wp:simplePos x="0" y="0"/>
             <wp:positionH relativeFrom="column">
               <wp:posOffset>3752850</wp:posOffset>
             </wp:positionH>
             <wp:positionV relativeFrom="page">
-              <wp:posOffset>1666875</wp:posOffset>
+              <wp:posOffset>1483751</wp:posOffset>
             </wp:positionV>
             <wp:extent cx="2991485" cy="7848600"/>
             <wp:effectExtent l="0" t="0" r="0" b="0"/>
@@ -3905,7 +4603,7 @@
                     </pic:cNvPicPr>
                   </pic:nvPicPr>
                   <pic:blipFill>
-                    <a:blip r:embed="rId17">
+                    <a:blip r:embed="rId18">
                       <a:extLst>
                         <a:ext uri="{28A0092B-C50C-407E-A947-70E740481C1C}">
                           <a14:useLocalDpi xmlns:a14="http://schemas.microsoft.com/office/drawing/2010/main" val="0"/>
@@ -3940,22 +4638,148 @@
         </w:drawing>
       </w:r>
       <w:r>
+        <w:t xml:space="preserve">show regions where the coolant temperature is still at the inlet temperature, i.e. </w:t>
+      </w:r>
+      <w:r>
+        <w:rPr>
+          <w:rFonts w:ascii="Symbol" w:hAnsi="Symbol"/>
+          <w:i/>
+        </w:rPr>
+        <w:t></w:t>
+      </w:r>
+      <w:r>
+        <w:t xml:space="preserve"> = 1.0, and interface at the hole exit where gas temperature rise to the mainstream temperature, i.e. </w:t>
+      </w:r>
+      <w:r>
+        <w:rPr>
+          <w:rFonts w:ascii="Symbol" w:hAnsi="Symbol"/>
+          <w:i/>
+        </w:rPr>
+        <w:t></w:t>
+      </w:r>
+      <w:r>
+        <w:t xml:space="preserve"> = 0.  </w:t>
+      </w:r>
+      <w:r>
+        <w:t xml:space="preserve">This figure shows that there was a remarkable correspondence between the RANS computational predictions and the measurements for all cases.  For </w:t>
+      </w:r>
+      <w:r>
+        <w:t xml:space="preserve">the lower velocity ratio cases, </w:t>
+      </w:r>
+      <w:r>
+        <w:rPr>
+          <w:i/>
+        </w:rPr>
+        <w:t>VR</w:t>
+      </w:r>
+      <w:r>
+        <w:t xml:space="preserve"> = 0.56/</w:t>
+      </w:r>
+      <w:r>
+        <w:rPr>
+          <w:i/>
+        </w:rPr>
+        <w:t>VR</w:t>
+      </w:r>
+      <w:r>
+        <w:rPr>
+          <w:i/>
+          <w:vertAlign w:val="subscript"/>
+        </w:rPr>
+        <w:t>c</w:t>
+      </w:r>
+      <w:r>
+        <w:t xml:space="preserve"> = 0.4 and </w:t>
+      </w:r>
+      <w:r>
+        <w:rPr>
+          <w:i/>
+        </w:rPr>
+        <w:t>VR</w:t>
+      </w:r>
+      <w:r>
+        <w:t xml:space="preserve"> = 0.83/</w:t>
+      </w:r>
+      <w:r>
+        <w:rPr>
+          <w:i/>
+        </w:rPr>
+        <w:t>VR</w:t>
+      </w:r>
+      <w:r>
+        <w:rPr>
+          <w:i/>
+          <w:vertAlign w:val="subscript"/>
+        </w:rPr>
+        <w:t>c</w:t>
+      </w:r>
+      <w:r>
+        <w:t xml:space="preserve"> = 0.6, the measured thermal profiles clearly show a dip</w:t>
+      </w:r>
+      <w:r>
+        <w:t xml:space="preserve"> in the thermal interface at the</w:t>
+      </w:r>
+      <w:r>
+        <w:t xml:space="preserve"> </w:t>
+      </w:r>
+      <w:r>
+        <w:t xml:space="preserve">middle of the hole.  </w:t>
+      </w:r>
+      <w:r>
+        <w:t>As noted by McClintic et al. [</w:t>
+      </w:r>
+      <w:r>
+        <w:t>7</w:t>
+      </w:r>
+      <w:r>
+        <w:t xml:space="preserve">], the dip </w:t>
+      </w:r>
+      <w:del w:id="134" w:author="Fraser" w:date="2019-01-03T17:07:00Z">
+        <w:r>
+          <w:delText xml:space="preserve">the </w:delText>
+        </w:r>
+      </w:del>
+      <w:r>
+        <w:t xml:space="preserve">thermal interface in the middle </w:t>
+      </w:r>
+      <w:r>
+        <w:t xml:space="preserve">of the hole is believed to be due rotation in the flow at the hole inlet due to the cross-flow in the channel feeding the hole.  For the lower </w:t>
+      </w:r>
+      <w:r>
+        <w:rPr>
+          <w:i/>
+        </w:rPr>
+        <w:t>VR</w:t>
+      </w:r>
+      <w:r>
+        <w:t xml:space="preserve"> the relative strength of the cross-flow is greater resulting in a stronger rotation that brings coolant back to the right side of the hole. </w:t>
+      </w:r>
+      <w:r>
+        <w:t>For these cases, t</w:t>
+      </w:r>
+      <w:r>
+        <w:t xml:space="preserve">he RANS computation </w:t>
+      </w:r>
+      <w:r>
+        <w:t xml:space="preserve">showed a dip the thermal interface at the </w:t>
+      </w:r>
+      <w:r>
         <w:rPr>
           <w:noProof/>
         </w:rPr>
         <w:drawing>
-          <wp:anchor distT="0" distB="0" distL="114300" distR="114300" simplePos="0" relativeHeight="251679744" behindDoc="0" locked="0" layoutInCell="1" allowOverlap="1" wp14:anchorId="0BAA0DAA" wp14:editId="4668C6B1">
+          <wp:anchor distT="0" distB="0" distL="114300" distR="114300" simplePos="0" relativeHeight="251668480" behindDoc="0" locked="0" layoutInCell="1" allowOverlap="1" wp14:anchorId="76B8392F" wp14:editId="0BEA60A2">
             <wp:simplePos x="0" y="0"/>
             <wp:positionH relativeFrom="column">
-              <wp:posOffset>-76200</wp:posOffset>
+              <wp:posOffset>-76547</wp:posOffset>
             </wp:positionH>
             <wp:positionV relativeFrom="page">
-              <wp:posOffset>952500</wp:posOffset>
+              <wp:posOffset>858751</wp:posOffset>
             </wp:positionV>
-            <wp:extent cx="3429000" cy="6076950"/>
-            <wp:effectExtent l="0" t="0" r="0" b="0"/>
+            <wp:extent cx="3287395" cy="1786255"/>
+            <wp:effectExtent l="0" t="0" r="0" b="4445"/>
             <wp:wrapTopAndBottom/>
-            <wp:docPr id="296" name="Picture 296"/>
+            <wp:docPr id="633" name="Picture 633"/>
             <wp:cNvGraphicFramePr>
               <a:graphicFrameLocks xmlns:a="http://schemas.openxmlformats.org/drawingml/2006/main" noChangeAspect="1"/>
             </wp:cNvGraphicFramePr>
@@ -3963,39 +4787,33 @@
               <a:graphicData uri="http://schemas.openxmlformats.org/drawingml/2006/picture">
                 <pic:pic xmlns:pic="http://schemas.openxmlformats.org/drawingml/2006/picture">
                   <pic:nvPicPr>
-                    <pic:cNvPr id="0" name="Picture 10"/>
+                    <pic:cNvPr id="0" name="Picture 39"/>
                     <pic:cNvPicPr>
                       <a:picLocks noChangeAspect="1" noChangeArrowheads="1"/>
                     </pic:cNvPicPr>
                   </pic:nvPicPr>
-                  <pic:blipFill rotWithShape="1">
-                    <a:blip r:embed="rId18">
+                  <pic:blipFill>
+                    <a:blip r:embed="rId19" cstate="print">
                       <a:extLst>
                         <a:ext uri="{28A0092B-C50C-407E-A947-70E740481C1C}">
                           <a14:useLocalDpi xmlns:a14="http://schemas.microsoft.com/office/drawing/2010/main" val="0"/>
                         </a:ext>
                       </a:extLst>
                     </a:blip>
-                    <a:srcRect r="4997" b="1014"/>
-                    <a:stretch/>
+                    <a:srcRect/>
+                    <a:stretch>
+                      <a:fillRect/>
+                    </a:stretch>
                   </pic:blipFill>
                   <pic:spPr bwMode="auto">
                     <a:xfrm>
                       <a:off x="0" y="0"/>
-                      <a:ext cx="3429000" cy="6076950"/>
+                      <a:ext cx="3287395" cy="1786255"/>
                     </a:xfrm>
                     <a:prstGeom prst="rect">
                       <a:avLst/>
                     </a:prstGeom>
                     <a:noFill/>
-                    <a:ln>
-                      <a:noFill/>
-                    </a:ln>
-                    <a:extLst>
-                      <a:ext uri="{53640926-AAD7-44D8-BBD7-CCE9431645EC}">
-                        <a14:shadowObscured xmlns:a14="http://schemas.microsoft.com/office/drawing/2010/main"/>
-                      </a:ext>
-                    </a:extLst>
                   </pic:spPr>
                 </pic:pic>
               </a:graphicData>
@@ -4010,6 +4828,165 @@
         </w:drawing>
       </w:r>
       <w:r>
+        <w:t>middle of the hole very similar to the experimental measurements.</w:t>
+      </w:r>
+    </w:p>
+    <w:p>
+      <w:pPr>
+        <w:pStyle w:val="BodyTextIndent"/>
+      </w:pPr>
+      <w:r>
+        <w:t xml:space="preserve">For the higher velocity ratio cases, </w:t>
+      </w:r>
+      <w:r>
+        <w:rPr>
+          <w:i/>
+        </w:rPr>
+        <w:t>VR</w:t>
+      </w:r>
+      <w:r>
+        <w:t xml:space="preserve"> = 1.11/</w:t>
+      </w:r>
+      <w:r>
+        <w:rPr>
+          <w:i/>
+        </w:rPr>
+        <w:t>VR</w:t>
+      </w:r>
+      <w:r>
+        <w:rPr>
+          <w:i/>
+          <w:vertAlign w:val="subscript"/>
+        </w:rPr>
+        <w:t>c</w:t>
+      </w:r>
+      <w:r>
+        <w:t xml:space="preserve"> = 0.4 and </w:t>
+      </w:r>
+      <w:r>
+        <w:rPr>
+          <w:i/>
+        </w:rPr>
+        <w:t>VR</w:t>
+      </w:r>
+      <w:r>
+        <w:t xml:space="preserve"> = 1.67/</w:t>
+      </w:r>
+      <w:r>
+        <w:rPr>
+          <w:i/>
+        </w:rPr>
+        <w:t>VR</w:t>
+      </w:r>
+      <w:r>
+        <w:rPr>
+          <w:i/>
+          <w:vertAlign w:val="subscript"/>
+        </w:rPr>
+        <w:t>c</w:t>
+      </w:r>
+      <w:r>
+        <w:t xml:space="preserve"> = 0.</w:t>
+      </w:r>
+      <w:r>
+        <w:t>4</w:t>
+      </w:r>
+      <w:r>
+        <w:t>,</w:t>
+      </w:r>
+      <w:r>
+        <w:t xml:space="preserve"> measurements showed the internal coolant skewed to the left side of the hole. Note that the internal cross-flow direction is from left to right, so the coolant flow would impact on the right side of the hole inlet, and then swirl</w:t>
+      </w:r>
+      <w:r>
+        <w:t>s</w:t>
+      </w:r>
+      <w:r>
+        <w:t xml:space="preserve"> to the left side as it exits the hole.</w:t>
+      </w:r>
+      <w:r>
+        <w:t xml:space="preserve"> This results in ingestion from the mainstream into the hole on the right side.  Again the thermal fields from the RANS computational prediction are very similar to the experimental measurements.  This </w:t>
+      </w:r>
+      <w:r>
+        <w:t>shows that the RANS computations were able to predict key characteristics of flow through the shaped coolant hole including complex flow patterns generated by strong cross-flow at the inlet to the hole.</w:t>
+      </w:r>
+    </w:p>
+    <w:p>
+      <w:pPr>
+        <w:pStyle w:val="BodyTextIndent"/>
+      </w:pPr>
+      <w:del w:id="135" w:author="Fraser" w:date="2019-01-04T10:03:00Z">
+        <w:r>
+          <w:rPr>
+            <w:noProof/>
+          </w:rPr>
+          <w:drawing>
+            <wp:anchor distT="0" distB="0" distL="114300" distR="114300" simplePos="0" relativeHeight="251679744" behindDoc="0" locked="0" layoutInCell="1" allowOverlap="1" wp14:anchorId="0BAA0DAA" wp14:editId="264B8097">
+              <wp:simplePos x="0" y="0"/>
+              <wp:positionH relativeFrom="column">
+                <wp:posOffset>-76200</wp:posOffset>
+              </wp:positionH>
+              <wp:positionV relativeFrom="page">
+                <wp:posOffset>952500</wp:posOffset>
+              </wp:positionV>
+              <wp:extent cx="3429000" cy="6076950"/>
+              <wp:effectExtent l="0" t="0" r="0" b="0"/>
+              <wp:wrapTopAndBottom/>
+              <wp:docPr id="296" name="Picture 296"/>
+              <wp:cNvGraphicFramePr>
+                <a:graphicFrameLocks xmlns:a="http://schemas.openxmlformats.org/drawingml/2006/main" noChangeAspect="1"/>
+              </wp:cNvGraphicFramePr>
+              <a:graphic xmlns:a="http://schemas.openxmlformats.org/drawingml/2006/main">
+                <a:graphicData uri="http://schemas.openxmlformats.org/drawingml/2006/picture">
+                  <pic:pic xmlns:pic="http://schemas.openxmlformats.org/drawingml/2006/picture">
+                    <pic:nvPicPr>
+                      <pic:cNvPr id="0" name="Picture 10"/>
+                      <pic:cNvPicPr>
+                        <a:picLocks noChangeAspect="1" noChangeArrowheads="1"/>
+                      </pic:cNvPicPr>
+                    </pic:nvPicPr>
+                    <pic:blipFill rotWithShape="1">
+                      <a:blip r:embed="rId20">
+                        <a:extLst>
+                          <a:ext uri="{28A0092B-C50C-407E-A947-70E740481C1C}">
+                            <a14:useLocalDpi xmlns:a14="http://schemas.microsoft.com/office/drawing/2010/main" val="0"/>
+                          </a:ext>
+                        </a:extLst>
+                      </a:blip>
+                      <a:srcRect r="4997" b="1014"/>
+                      <a:stretch/>
+                    </pic:blipFill>
+                    <pic:spPr bwMode="auto">
+                      <a:xfrm>
+                        <a:off x="0" y="0"/>
+                        <a:ext cx="3429000" cy="6076950"/>
+                      </a:xfrm>
+                      <a:prstGeom prst="rect">
+                        <a:avLst/>
+                      </a:prstGeom>
+                      <a:noFill/>
+                      <a:ln>
+                        <a:noFill/>
+                      </a:ln>
+                      <a:extLst>
+                        <a:ext uri="{53640926-AAD7-44D8-BBD7-CCE9431645EC}">
+                          <a14:shadowObscured xmlns:a14="http://schemas.microsoft.com/office/drawing/2010/main"/>
+                        </a:ext>
+                      </a:extLst>
+                    </pic:spPr>
+                  </pic:pic>
+                </a:graphicData>
+              </a:graphic>
+              <wp14:sizeRelH relativeFrom="margin">
+                <wp14:pctWidth>0</wp14:pctWidth>
+              </wp14:sizeRelH>
+              <wp14:sizeRelV relativeFrom="margin">
+                <wp14:pctHeight>0</wp14:pctHeight>
+              </wp14:sizeRelV>
+            </wp:anchor>
+          </w:drawing>
+        </w:r>
+      </w:del>
+      <w:r>
         <w:t xml:space="preserve">As noted earlier, a PIV system was used to measure the velocity field in the cross-section within the coolant hole aligned normal to the hole axis.  Computational predictions were made in this same plane, and these results are compared to experimental measurements in Figure </w:t>
       </w:r>
       <w:r>
@@ -4038,11 +5015,44 @@
         <w:t>c</w:t>
       </w:r>
       <w:r>
+        <w:t xml:space="preserve"> = 0.4 and Figure 10 (b) for </w:t>
+      </w:r>
+      <w:r>
+        <w:rPr>
+          <w:i/>
+        </w:rPr>
+        <w:t>VR</w:t>
+      </w:r>
+      <w:r>
+        <w:t xml:space="preserve"> = 1.11/</w:t>
+      </w:r>
+      <w:r>
+        <w:rPr>
+          <w:i/>
+        </w:rPr>
+        <w:t>VR</w:t>
+      </w:r>
+      <w:r>
+        <w:rPr>
+          <w:i/>
+          <w:vertAlign w:val="subscript"/>
+        </w:rPr>
+        <w:t>c</w:t>
+      </w:r>
+      <w:r>
+        <w:t xml:space="preserve"> = 0.4.</w:t>
+      </w:r>
+      <w:r>
         <w:t xml:space="preserve"> </w:t>
       </w:r>
       <w:r>
-        <w:lastRenderedPageBreak/>
-        <w:t xml:space="preserve">= 0.4 and Figure 10 (b) for </w:t>
+        <w:t>These two cases correspond to flow conditions which result in a broad thermal field and a highly skewed thermal field</w:t>
+      </w:r>
+      <w:r>
+        <w:t xml:space="preserve"> </w:t>
+      </w:r>
+      <w:r>
+        <w:t xml:space="preserve">at the exit of the hole, respectively.  For the </w:t>
       </w:r>
       <w:r>
         <w:rPr>
@@ -4051,6 +5061,48 @@
         <w:t>VR</w:t>
       </w:r>
       <w:r>
+        <w:t xml:space="preserve"> = 0.56/</w:t>
+      </w:r>
+      <w:r>
+        <w:rPr>
+          <w:i/>
+        </w:rPr>
+        <w:t>VR</w:t>
+      </w:r>
+      <w:r>
+        <w:rPr>
+          <w:i/>
+          <w:vertAlign w:val="subscript"/>
+        </w:rPr>
+        <w:t>c</w:t>
+      </w:r>
+      <w:r>
+        <w:t xml:space="preserve"> = 0.4 case, the measurements showed a rotational flow on the right side of the hole with an uplifting motions along the wall of the hole on the right side.  The RANS simulation showed a similar rotational flow that was skewed to the right side of the hole. There was disagreement between experiment and CFD on the left side of the hole where measurements </w:t>
+      </w:r>
+      <w:ins w:id="136" w:author="Fraser" w:date="2019-01-04T10:07:00Z">
+        <w:r>
+          <w:t xml:space="preserve">showed </w:t>
+        </w:r>
+      </w:ins>
+      <w:r>
+        <w:t>a flow towards the left side of the</w:t>
+      </w:r>
+      <w:r>
+        <w:t xml:space="preserve"> </w:t>
+      </w:r>
+      <w:r>
+        <w:t>hole, while RANS simulations showed a strong downward motion.</w:t>
+      </w:r>
+      <w:r>
+        <w:t xml:space="preserve">  For the </w:t>
+      </w:r>
+      <w:r>
+        <w:rPr>
+          <w:i/>
+        </w:rPr>
+        <w:t>VR</w:t>
+      </w:r>
+      <w:r>
         <w:t xml:space="preserve"> = 1.11/</w:t>
       </w:r>
       <w:r>
@@ -4067,65 +5119,43 @@
         <w:t>c</w:t>
       </w:r>
       <w:r>
-        <w:t xml:space="preserve"> = 0.4.</w:t>
-      </w:r>
-      <w:r>
-        <w:t xml:space="preserve"> </w:t>
-      </w:r>
-      <w:r>
-        <w:t>These two cases correspond to flow conditions which result in a broad thermal field and a highly skewed thermal field</w:t>
-      </w:r>
-      <w:r>
-        <w:t xml:space="preserve"> </w:t>
-      </w:r>
-      <w:r>
-        <w:t xml:space="preserve">at the exit of the hole, respectively.  For the </w:t>
-      </w:r>
-      <w:r>
-        <w:rPr>
-          <w:i/>
-        </w:rPr>
-        <w:t>VR</w:t>
-      </w:r>
-      <w:r>
-        <w:t xml:space="preserve"> = 0.56/</w:t>
-      </w:r>
-      <w:r>
-        <w:rPr>
-          <w:i/>
-        </w:rPr>
-        <w:t>VR</w:t>
-      </w:r>
-      <w:r>
-        <w:rPr>
-          <w:i/>
-          <w:vertAlign w:val="subscript"/>
-        </w:rPr>
-        <w:t>c</w:t>
-      </w:r>
-      <w:r>
-        <w:t xml:space="preserve"> = 0.4 case, the measurements showed a rotational flow on the right side of the hole with an uplifting motions along the wall of the hole on the right side.  The RANS simulation showed a similar rotational flow that was skewed to the right side of the hole. There was disagreement between experiment and CFD on the left side of the hole where measurements a flow towards the left side of the</w:t>
-      </w:r>
-      <w:r>
-        <w:t xml:space="preserve"> </w:t>
-      </w:r>
-      <w:r>
-        <w:t xml:space="preserve">hole, while RANS simulations showed a strong downward </w:t>
-      </w:r>
+        <w:t xml:space="preserve"> = 0.4 case, measurements and CFD prediction were similar in showing an upward flow on the right side of the hole.  However, on the left side of the hole, measurements showed flow to the left with a slight upward trajectory, while RANS simulations predicted a flow towards the left with a strong downward movement. </w:t>
+      </w:r>
+      <w:r>
+        <w:t xml:space="preserve">These results show that the RANS simulation predicted </w:t>
+      </w:r>
+      <w:del w:id="137" w:author="Fraser" w:date="2019-01-04T10:19:00Z">
+        <w:r>
+          <w:delText>general flow trends similar to the measurements, but</w:delText>
+        </w:r>
+        <w:r>
+          <w:delText xml:space="preserve"> there were clear differences.</w:delText>
+        </w:r>
+      </w:del>
+      <w:ins w:id="138" w:author="Fraser" w:date="2019-01-04T10:19:00Z">
+        <w:r>
+          <w:t xml:space="preserve">the primary flow field well but struggled to predict secondary flows. Given the magnitude of the secondary flows were often only 5~10% of the mainstream velocity and even less than the through hole velocity, this result is not disqualifying to the usefulness of RANS. </w:t>
+        </w:r>
+      </w:ins>
+    </w:p>
+    <w:p>
+      <w:pPr>
+        <w:pStyle w:val="BodyTextIndent"/>
+      </w:pPr>
       <w:r>
         <w:rPr>
           <w:noProof/>
         </w:rPr>
         <w:drawing>
-          <wp:anchor distT="0" distB="0" distL="114300" distR="114300" simplePos="0" relativeHeight="251681792" behindDoc="0" locked="0" layoutInCell="1" allowOverlap="1" wp14:anchorId="6778B639" wp14:editId="72B62977">
+          <wp:anchor distT="0" distB="0" distL="114300" distR="114300" simplePos="0" relativeHeight="251681792" behindDoc="0" locked="0" layoutInCell="1" allowOverlap="1" wp14:anchorId="6778B639" wp14:editId="0686300A">
             <wp:simplePos x="0" y="0"/>
             <wp:positionH relativeFrom="column">
-              <wp:posOffset>733425</wp:posOffset>
+              <wp:posOffset>-40005</wp:posOffset>
             </wp:positionH>
             <wp:positionV relativeFrom="page">
-              <wp:posOffset>5791200</wp:posOffset>
+              <wp:posOffset>2645237</wp:posOffset>
             </wp:positionV>
-            <wp:extent cx="5993130" cy="3633470"/>
+            <wp:extent cx="3401060" cy="2061210"/>
             <wp:effectExtent l="0" t="0" r="0" b="0"/>
             <wp:wrapTopAndBottom/>
             <wp:docPr id="786" name="Picture 786"/>
@@ -4142,7 +5172,7 @@
                     </pic:cNvPicPr>
                   </pic:nvPicPr>
                   <pic:blipFill>
-                    <a:blip r:embed="rId19">
+                    <a:blip r:embed="rId21" cstate="print">
                       <a:extLst>
                         <a:ext uri="{28A0092B-C50C-407E-A947-70E740481C1C}">
                           <a14:useLocalDpi xmlns:a14="http://schemas.microsoft.com/office/drawing/2010/main" val="0"/>
@@ -4157,7 +5187,7 @@
                   <pic:spPr bwMode="auto">
                     <a:xfrm>
                       <a:off x="0" y="0"/>
-                      <a:ext cx="5993130" cy="3633470"/>
+                      <a:ext cx="3401060" cy="2061210"/>
                     </a:xfrm>
                     <a:prstGeom prst="rect">
                       <a:avLst/>
@@ -4167,14 +5197,32 @@
                 </pic:pic>
               </a:graphicData>
             </a:graphic>
+            <wp14:sizeRelH relativeFrom="margin">
+              <wp14:pctWidth>0</wp14:pctWidth>
+            </wp14:sizeRelH>
+            <wp14:sizeRelV relativeFrom="margin">
+              <wp14:pctHeight>0</wp14:pctHeight>
+            </wp14:sizeRelV>
           </wp:anchor>
         </w:drawing>
       </w:r>
       <w:r>
-        <w:t>motion.</w:t>
-      </w:r>
-      <w:r>
-        <w:t xml:space="preserve">  For the </w:t>
+        <w:t>Cross-section</w:t>
+      </w:r>
+      <w:r>
+        <w:t>s</w:t>
+      </w:r>
+      <w:r>
+        <w:t xml:space="preserve"> of the velocity field were also measured at </w:t>
+      </w:r>
+      <w:r>
+        <w:rPr>
+          <w:i/>
+        </w:rPr>
+        <w:t>x/d</w:t>
+      </w:r>
+      <w:r>
+        <w:t xml:space="preserve"> = 0 and 5, and these measurements are compared with CFD RANS predictions in Figures 11 (a) and (b) for flow conditions of </w:t>
       </w:r>
       <w:r>
         <w:rPr>
@@ -4183,6 +5231,31 @@
         <w:t>VR</w:t>
       </w:r>
       <w:r>
+        <w:t xml:space="preserve"> = 0.56/</w:t>
+      </w:r>
+      <w:r>
+        <w:rPr>
+          <w:i/>
+        </w:rPr>
+        <w:t>VR</w:t>
+      </w:r>
+      <w:r>
+        <w:rPr>
+          <w:i/>
+          <w:vertAlign w:val="subscript"/>
+        </w:rPr>
+        <w:t>c</w:t>
+      </w:r>
+      <w:r>
+        <w:t xml:space="preserve"> = 0.4, and </w:t>
+      </w:r>
+      <w:r>
+        <w:rPr>
+          <w:i/>
+        </w:rPr>
+        <w:t>VR</w:t>
+      </w:r>
+      <w:r>
         <w:t xml:space="preserve"> = 1.11/</w:t>
       </w:r>
       <w:r>
@@ -4199,91 +5272,7 @@
         <w:t>c</w:t>
       </w:r>
       <w:r>
-        <w:t xml:space="preserve"> = 0.4 case, measurements and </w:t>
-      </w:r>
-      <w:r>
-        <w:t xml:space="preserve">CFD prediction were similar in showing an upward flow on the right side of the hole.  However, on the left side of the hole, </w:t>
-      </w:r>
-      <w:r>
-        <w:rPr>
-          <w:noProof/>
-        </w:rPr>
-        <w:drawing>
-          <wp:anchor distT="0" distB="0" distL="114300" distR="114300" simplePos="0" relativeHeight="251668480" behindDoc="0" locked="0" layoutInCell="1" allowOverlap="1" wp14:anchorId="76B8392F" wp14:editId="3B1B18DC">
-            <wp:simplePos x="0" y="0"/>
-            <wp:positionH relativeFrom="column">
-              <wp:posOffset>733425</wp:posOffset>
-            </wp:positionH>
-            <wp:positionV relativeFrom="page">
-              <wp:posOffset>2781300</wp:posOffset>
-            </wp:positionV>
-            <wp:extent cx="5663565" cy="3078480"/>
-            <wp:effectExtent l="0" t="0" r="0" b="7620"/>
-            <wp:wrapTopAndBottom/>
-            <wp:docPr id="633" name="Picture 633"/>
-            <wp:cNvGraphicFramePr>
-              <a:graphicFrameLocks xmlns:a="http://schemas.openxmlformats.org/drawingml/2006/main" noChangeAspect="1"/>
-            </wp:cNvGraphicFramePr>
-            <a:graphic xmlns:a="http://schemas.openxmlformats.org/drawingml/2006/main">
-              <a:graphicData uri="http://schemas.openxmlformats.org/drawingml/2006/picture">
-                <pic:pic xmlns:pic="http://schemas.openxmlformats.org/drawingml/2006/picture">
-                  <pic:nvPicPr>
-                    <pic:cNvPr id="0" name="Picture 39"/>
-                    <pic:cNvPicPr>
-                      <a:picLocks noChangeAspect="1" noChangeArrowheads="1"/>
-                    </pic:cNvPicPr>
-                  </pic:nvPicPr>
-                  <pic:blipFill>
-                    <a:blip r:embed="rId20">
-                      <a:extLst>
-                        <a:ext uri="{28A0092B-C50C-407E-A947-70E740481C1C}">
-                          <a14:useLocalDpi xmlns:a14="http://schemas.microsoft.com/office/drawing/2010/main" val="0"/>
-                        </a:ext>
-                      </a:extLst>
-                    </a:blip>
-                    <a:srcRect/>
-                    <a:stretch>
-                      <a:fillRect/>
-                    </a:stretch>
-                  </pic:blipFill>
-                  <pic:spPr bwMode="auto">
-                    <a:xfrm>
-                      <a:off x="0" y="0"/>
-                      <a:ext cx="5663565" cy="3078480"/>
-                    </a:xfrm>
-                    <a:prstGeom prst="rect">
-                      <a:avLst/>
-                    </a:prstGeom>
-                    <a:noFill/>
-                  </pic:spPr>
-                </pic:pic>
-              </a:graphicData>
-            </a:graphic>
-          </wp:anchor>
-        </w:drawing>
-      </w:r>
-      <w:r>
-        <w:t xml:space="preserve">measurements showed flow to the left with a slight upward trajectory, while RANS simulations predicted a flow towards the left with a strong downward movement. </w:t>
-      </w:r>
-      <w:r>
-        <w:t>These results show that the RANS simulation predicted general flow trends similar to the measurements, but</w:t>
-      </w:r>
-      <w:r>
-        <w:t xml:space="preserve"> there were clear differences.</w:t>
-      </w:r>
-    </w:p>
-    <w:p>
-      <w:pPr>
-        <w:pStyle w:val="BodyTextIndent"/>
-      </w:pPr>
-      <w:r>
-        <w:t>Cross-section</w:t>
-      </w:r>
-      <w:r>
-        <w:t>s</w:t>
-      </w:r>
-      <w:r>
-        <w:t xml:space="preserve"> of the velocity field were also measured at </w:t>
+        <w:t xml:space="preserve"> = 0.4, respectively.  For the lower velocity ratio case, Figure 11 (a), the velocity measurements showed little effects on the velocity vectors in the cross-flow planes at either </w:t>
       </w:r>
       <w:r>
         <w:rPr>
@@ -4292,7 +5281,44 @@
         <w:t>x/d</w:t>
       </w:r>
       <w:r>
-        <w:t xml:space="preserve"> = 0 and 5, and these measurements are compared with CFD RANS predictions in Figures 11 (a) and (b) for flow conditions of </w:t>
+        <w:t xml:space="preserve"> = 0 and 5. The CFD predictions also showed negligible effects at </w:t>
+      </w:r>
+      <w:r>
+        <w:rPr>
+          <w:i/>
+        </w:rPr>
+        <w:t>x/d</w:t>
+      </w:r>
+      <w:r>
+        <w:t xml:space="preserve"> = 5, but </w:t>
+      </w:r>
+      <w:r>
+        <w:t xml:space="preserve">at </w:t>
+      </w:r>
+      <w:r>
+        <w:rPr>
+          <w:i/>
+        </w:rPr>
+        <w:t>x/d</w:t>
+      </w:r>
+      <w:r>
+        <w:t xml:space="preserve"> = 0 the CFD prediction showed a vertical velocity component at the exit of the hole, albeit only 1 m/s, i.e. 0.04 </w:t>
+      </w:r>
+      <w:r>
+        <w:rPr>
+          <w:i/>
+        </w:rPr>
+        <w:t>U</w:t>
+      </w:r>
+      <w:r>
+        <w:rPr>
+          <w:i/>
+          <w:vertAlign w:val="subscript"/>
+        </w:rPr>
+        <w:t>∞</w:t>
+      </w:r>
+      <w:r>
+        <w:t xml:space="preserve">.  For the higher velocity ratio case, </w:t>
       </w:r>
       <w:r>
         <w:rPr>
@@ -4301,7 +5327,7 @@
         <w:t>VR</w:t>
       </w:r>
       <w:r>
-        <w:t xml:space="preserve"> = 0.56/</w:t>
+        <w:t xml:space="preserve"> = 1.11/</w:t>
       </w:r>
       <w:r>
         <w:rPr>
@@ -4317,111 +5343,54 @@
         <w:t>c</w:t>
       </w:r>
       <w:r>
-        <w:t xml:space="preserve"> = 0.4, and </w:t>
-      </w:r>
-      <w:r>
-        <w:rPr>
-          <w:i/>
-        </w:rPr>
-        <w:t>VR</w:t>
-      </w:r>
-      <w:r>
-        <w:t xml:space="preserve"> = 1.11/</w:t>
-      </w:r>
-      <w:r>
-        <w:rPr>
-          <w:i/>
-        </w:rPr>
-        <w:t>VR</w:t>
-      </w:r>
-      <w:r>
-        <w:rPr>
-          <w:i/>
-          <w:vertAlign w:val="subscript"/>
-        </w:rPr>
-        <w:t>c</w:t>
-      </w:r>
-      <w:r>
-        <w:t xml:space="preserve"> = 0.4, respectively.  For the lower velocity ratio case, Figure 11 (a), the velocity </w:t>
-      </w:r>
-      <w:r>
-        <w:lastRenderedPageBreak/>
-        <w:t xml:space="preserve">measurements showed little effects on the velocity vectors in the cross-flow planes at either </w:t>
-      </w:r>
-      <w:r>
-        <w:rPr>
-          <w:i/>
-        </w:rPr>
-        <w:t>x/d</w:t>
-      </w:r>
-      <w:r>
-        <w:t xml:space="preserve"> = 0 and 5. The CFD predictions also showed negligible effects at </w:t>
-      </w:r>
-      <w:r>
-        <w:rPr>
-          <w:i/>
-        </w:rPr>
-        <w:t>x/d</w:t>
-      </w:r>
-      <w:r>
-        <w:t xml:space="preserve"> = 5, but </w:t>
-      </w:r>
-      <w:r>
-        <w:t xml:space="preserve">at </w:t>
-      </w:r>
-      <w:r>
-        <w:rPr>
-          <w:i/>
-        </w:rPr>
-        <w:t>x/d</w:t>
-      </w:r>
-      <w:r>
-        <w:t xml:space="preserve"> = 0 the CFD prediction showed a vertical velocity component at the exit of the hole, albeit only 1 m/s, i.e. 0.04 </w:t>
-      </w:r>
-      <w:r>
-        <w:rPr>
-          <w:i/>
-        </w:rPr>
-        <w:t>U</w:t>
-      </w:r>
-      <w:r>
-        <w:rPr>
-          <w:i/>
-          <w:vertAlign w:val="subscript"/>
-        </w:rPr>
-        <w:t>∞</w:t>
-      </w:r>
-      <w:r>
-        <w:t xml:space="preserve">.  For the higher velocity ratio case, </w:t>
-      </w:r>
-      <w:r>
-        <w:rPr>
-          <w:i/>
-        </w:rPr>
-        <w:t>VR</w:t>
-      </w:r>
-      <w:r>
-        <w:t xml:space="preserve"> = 1.11/</w:t>
-      </w:r>
-      <w:r>
-        <w:rPr>
-          <w:i/>
-        </w:rPr>
-        <w:t>VR</w:t>
-      </w:r>
-      <w:r>
-        <w:rPr>
-          <w:i/>
-          <w:vertAlign w:val="subscript"/>
-        </w:rPr>
-        <w:t>c</w:t>
-      </w:r>
-      <w:r>
         <w:t xml:space="preserve"> = 0.4</w:t>
       </w:r>
       <w:r>
-        <w:t xml:space="preserve">, Figure 11 (b), the velocity vectors shows similar flow fields for the experiment and CFD prediction in which a slanted jet exits from the left side of the hole at an slightly off of vertical, with counter rotating vortices on either side of this jet.  However, the CFD prediction had velocity vectors which were two to three times larger in magnitude than the measured velocities. </w:t>
-      </w:r>
+        <w:t>, Figure 11 (b), the velocity vectors shows similar flow fields for the experiment and CFD prediction in which a slanted jet exits from the left side of the hole at an slightly off of vertical, with counter rotating vortices on either side of this jet.  However, the CFD prediction had velocity vectors which were two to three times larger in magnitude than the measured velocities</w:t>
+      </w:r>
+      <w:ins w:id="139" w:author="Fraser" w:date="2019-01-04T10:22:00Z">
+        <w:r>
+          <w:t xml:space="preserve">. </w:t>
+        </w:r>
+      </w:ins>
+      <w:ins w:id="140" w:author="Fraser" w:date="2019-01-04T10:24:00Z">
+        <w:r>
+          <w:t>This stems from the</w:t>
+        </w:r>
+      </w:ins>
+      <w:ins w:id="141" w:author="Fraser" w:date="2019-01-04T10:22:00Z">
+        <w:r>
+          <w:t xml:space="preserve"> failure </w:t>
+        </w:r>
+      </w:ins>
+      <w:ins w:id="142" w:author="Fraser" w:date="2019-01-04T10:24:00Z">
+        <w:r>
+          <w:t xml:space="preserve">of RANS </w:t>
+        </w:r>
+      </w:ins>
+      <w:ins w:id="143" w:author="Fraser" w:date="2019-01-04T10:22:00Z">
+        <w:r>
+          <w:t>to properly mo</w:t>
+        </w:r>
+        <w:r>
+          <w:t xml:space="preserve">del turbulent momentum transfer. Again, these secondary flows are a small fraction of the coolant velocity and represent the complex interactions of the coolant with the separation region and the walls. It is more </w:t>
+        </w:r>
+      </w:ins>
+      <w:ins w:id="144" w:author="Fraser" w:date="2019-01-04T10:26:00Z">
+        <w:r>
+          <w:t>surprising</w:t>
+        </w:r>
+      </w:ins>
+      <w:ins w:id="145" w:author="Fraser" w:date="2019-01-04T10:22:00Z">
+        <w:r>
+          <w:t xml:space="preserve"> that RANS can accurately capture the flow velocity and direction of the main coolant jet despite the inability to capture the more complex interactions.</w:t>
+        </w:r>
+      </w:ins>
+      <w:del w:id="146" w:author="Fraser" w:date="2019-01-04T10:22:00Z">
+        <w:r>
+          <w:delText xml:space="preserve">. </w:delText>
+        </w:r>
+      </w:del>
     </w:p>
     <w:p>
       <w:pPr>
@@ -4457,7 +5426,7 @@
                     </pic:cNvPicPr>
                   </pic:nvPicPr>
                   <pic:blipFill>
-                    <a:blip r:embed="rId21">
+                    <a:blip r:embed="rId22">
                       <a:extLst>
                         <a:ext uri="{28A0092B-C50C-407E-A947-70E740481C1C}">
                           <a14:useLocalDpi xmlns:a14="http://schemas.microsoft.com/office/drawing/2010/main" val="0"/>
@@ -4563,10 +5532,7 @@
         <w:t>x/d</w:t>
       </w:r>
       <w:r>
-        <w:t xml:space="preserve"> = 0, was relatively uniform with a double peak pattern with peaks at each end of the hole.  The RANS CFD prediction had a very </w:t>
-      </w:r>
-      <w:r>
-        <w:t xml:space="preserve">similar pattern at this position, although significantly higher peak </w:t>
+        <w:t xml:space="preserve"> = 0, was relatively uniform with a double peak pattern with peaks at each end of the hole.  The RANS CFD prediction had a very similar pattern at this position, although significantly higher peak </w:t>
       </w:r>
       <w:r>
         <w:rPr>
@@ -5134,9 +6100,8 @@
         <w:rPr>
           <w:noProof/>
         </w:rPr>
-        <w:lastRenderedPageBreak/>
         <w:drawing>
-          <wp:anchor distT="0" distB="0" distL="114300" distR="114300" simplePos="0" relativeHeight="251683840" behindDoc="0" locked="0" layoutInCell="1" allowOverlap="1" wp14:anchorId="7E7BD29C" wp14:editId="7E048B8B">
+          <wp:anchor distT="0" distB="0" distL="114300" distR="114300" simplePos="0" relativeHeight="251683840" behindDoc="0" locked="0" layoutInCell="1" allowOverlap="1" wp14:anchorId="7E7BD29C" wp14:editId="3A218236">
             <wp:simplePos x="0" y="0"/>
             <wp:positionH relativeFrom="column">
               <wp:posOffset>-91440</wp:posOffset>
@@ -5161,7 +6126,7 @@
                     </pic:cNvPicPr>
                   </pic:nvPicPr>
                   <pic:blipFill>
-                    <a:blip r:embed="rId22">
+                    <a:blip r:embed="rId23">
                       <a:extLst>
                         <a:ext uri="{28A0092B-C50C-407E-A947-70E740481C1C}">
                           <a14:useLocalDpi xmlns:a14="http://schemas.microsoft.com/office/drawing/2010/main" val="0"/>
@@ -5399,11 +6364,7 @@
         <w:t xml:space="preserve">about the usefulness of RANS may be undeserved. </w:t>
       </w:r>
       <w:r>
-        <w:t xml:space="preserve"> RANS seems to be in strong agreement with velocity fields. Comparision of PIV and thermalfields show RANS can correctly predict biasing of a shaped, crossflow fed cooling hole. Predicting the discharge coefficient follows the experimental trends but overpredicts the pressure loss when biasing is strongest. This may be a general deficiency in RANS or simply a disconnect between the perfect computational geometry and the real, imperfect geometry of an </w:t>
-      </w:r>
-      <w:r>
-        <w:lastRenderedPageBreak/>
-        <w:t xml:space="preserve">experimental film cooling hole. Finally, </w:t>
+        <w:t xml:space="preserve"> RANS seems to be in strong agreement with velocity fields. Comparision of PIV and thermalfields show RANS can correctly predict biasing of a shaped, crossflow fed cooling hole. Predicting the discharge coefficient follows the experimental trends but overpredicts the pressure loss when biasing is strongest. This may be a general deficiency in RANS or simply a disconnect between the perfect computational geometry and the real, imperfect geometry of an experimental film cooling hole. Finally, </w:t>
       </w:r>
       <w:r>
         <w:t>RANS completely fails to predict the mixing and spreading of coolant as it interacts with the mainstream. This may be resolvable with different turbulence modeling but is clearly the weakest part of RANS CFD.</w:t>
@@ -5444,7 +6405,7 @@
                     </pic:cNvPicPr>
                   </pic:nvPicPr>
                   <pic:blipFill>
-                    <a:blip r:embed="rId23">
+                    <a:blip r:embed="rId24">
                       <a:extLst>
                         <a:ext uri="{28A0092B-C50C-407E-A947-70E740481C1C}">
                           <a14:useLocalDpi xmlns:a14="http://schemas.microsoft.com/office/drawing/2010/main" val="0"/>
@@ -5771,28 +6732,26 @@
         <w:jc w:val="left"/>
         <w:textAlignment w:val="auto"/>
       </w:pPr>
-      <w:ins w:id="9" w:author="Fraser" w:date="2019-01-03T13:04:00Z">
+      <w:ins w:id="147" w:author="Fraser" w:date="2019-01-03T13:04:00Z">
         <w:r>
           <w:t xml:space="preserve">[?] PADT </w:t>
         </w:r>
       </w:ins>
-      <w:ins w:id="10" w:author="Fraser" w:date="2019-01-03T13:05:00Z">
+      <w:ins w:id="148" w:author="Fraser" w:date="2019-01-03T13:05:00Z">
         <w:r>
           <w:t xml:space="preserve">“ANSYS Meshing Advanced Techniques” </w:t>
         </w:r>
       </w:ins>
-      <w:ins w:id="11" w:author="Fraser" w:date="2019-01-03T13:08:00Z">
+      <w:ins w:id="149" w:author="Fraser" w:date="2019-01-03T13:08:00Z">
         <w:r>
           <w:t>ANSYS Meshing,</w:t>
         </w:r>
       </w:ins>
-      <w:ins w:id="12" w:author="Fraser" w:date="2019-01-03T13:09:00Z">
+      <w:ins w:id="150" w:author="Fraser" w:date="2019-01-03T13:09:00Z">
         <w:r>
           <w:t xml:space="preserve"> April 17, 2017</w:t>
         </w:r>
       </w:ins>
-      <w:bookmarkStart w:id="13" w:name="_GoBack"/>
-      <w:bookmarkEnd w:id="13"/>
     </w:p>
     <w:sectPr>
       <w:type w:val="continuous"/>
@@ -5845,7 +6804,7 @@
       <w:rPr>
         <w:noProof/>
       </w:rPr>
-      <w:t>9</w:t>
+      <w:t>11</w:t>
     </w:r>
     <w:r>
       <w:fldChar w:fldCharType="end"/>
@@ -9304,7 +10263,7 @@
 </file>
 
 <file path=customXml/itemProps1.xml><?xml version="1.0" encoding="utf-8"?>
-<ds:datastoreItem xmlns:ds="http://schemas.openxmlformats.org/officeDocument/2006/customXml" ds:itemID="{C45D133B-7ECD-4B62-9733-8CA2D2146B2A}">
+<ds:datastoreItem xmlns:ds="http://schemas.openxmlformats.org/officeDocument/2006/customXml" ds:itemID="{DE3B9207-5F94-4AED-9B49-09C1A20AAE2F}">
   <ds:schemaRefs>
     <ds:schemaRef ds:uri="http://schemas.openxmlformats.org/officeDocument/2006/bibliography"/>
   </ds:schemaRefs>

</xml_diff>